<commit_message>
First draft of our Report
</commit_message>
<xml_diff>
--- a/Project Report.docx
+++ b/Project Report.docx
@@ -1456,6 +1456,215 @@
     </w:p>
     <w:p>
       <w:pPr>
+        <w:pStyle w:val="berschrift2"/>
+        <w:rPr>
+          <w:lang w:val="en-US"/>
+        </w:rPr>
+      </w:pPr>
+      <w:r>
+        <w:rPr>
+          <w:lang w:val="en-US"/>
+        </w:rPr>
+        <w:t>Neighborhood</w:t>
+      </w:r>
+      <w:r>
+        <w:rPr>
+          <w:lang w:val="en-US"/>
+        </w:rPr>
+        <w:t>-Tabulation-Areas</w:t>
+      </w:r>
+    </w:p>
+    <w:p>
+      <w:pPr>
+        <w:rPr>
+          <w:lang w:val="en-US"/>
+        </w:rPr>
+      </w:pPr>
+      <w:r>
+        <w:rPr>
+          <w:lang w:val="en-US"/>
+        </w:rPr>
+        <w:t>As mentioned we chose the NTA areas as foundation of our ratings and zones which we want to suggest to our user. The NTA could easily be imported from the exiting shapefiles</w:t>
+      </w:r>
+      <w:r>
+        <w:rPr>
+          <w:rStyle w:val="Funotenzeichen"/>
+          <w:lang w:val="en-US"/>
+        </w:rPr>
+        <w:footnoteReference w:id="3"/>
+      </w:r>
+      <w:r>
+        <w:rPr>
+          <w:lang w:val="en-US"/>
+        </w:rPr>
+        <w:t>. The</w:t>
+      </w:r>
+      <w:r>
+        <w:rPr>
+          <w:lang w:val="en-US"/>
+        </w:rPr>
+        <w:t xml:space="preserve"> Shapefile contained a NTA code, the NTA name, the geometry and some other metadata. Nothing had do be processed in this table.</w:t>
+      </w:r>
+    </w:p>
+    <w:p>
+      <w:pPr>
+        <w:pStyle w:val="berschrift2"/>
+        <w:rPr>
+          <w:lang w:val="en-US"/>
+        </w:rPr>
+      </w:pPr>
+      <w:r>
+        <w:rPr>
+          <w:lang w:val="en-US"/>
+        </w:rPr>
+        <w:t>School Points</w:t>
+      </w:r>
+    </w:p>
+    <w:p>
+      <w:pPr>
+        <w:rPr>
+          <w:lang w:val="en-US"/>
+        </w:rPr>
+      </w:pPr>
+      <w:r>
+        <w:rPr>
+          <w:lang w:val="en-US"/>
+        </w:rPr>
+        <w:t>The School point data</w:t>
+      </w:r>
+      <w:r>
+        <w:rPr>
+          <w:rStyle w:val="Funotenzeichen"/>
+          <w:lang w:val="en-US"/>
+        </w:rPr>
+        <w:footnoteReference w:id="4"/>
+      </w:r>
+      <w:r>
+        <w:rPr>
+          <w:lang w:val="en-US"/>
+        </w:rPr>
+        <w:t xml:space="preserve"> was imported as shapefile containing </w:t>
+      </w:r>
+      <w:r>
+        <w:rPr>
+          <w:lang w:val="en-US"/>
+        </w:rPr>
+        <w:t>locations based on the official address. It also includes some basic school information such as Name, Address, Principal, and Principal’s contact information.</w:t>
+      </w:r>
+    </w:p>
+    <w:p>
+      <w:pPr>
+        <w:rPr>
+          <w:lang w:val="en-US"/>
+        </w:rPr>
+      </w:pPr>
+      <w:r>
+        <w:rPr>
+          <w:lang w:val="en-US"/>
+        </w:rPr>
+        <w:t>The rating of how good a NTA is</w:t>
+      </w:r>
+      <w:r>
+        <w:rPr>
+          <w:lang w:val="en-US"/>
+        </w:rPr>
+        <w:t>,</w:t>
+      </w:r>
+      <w:r>
+        <w:rPr>
+          <w:lang w:val="en-US"/>
+        </w:rPr>
+        <w:t xml:space="preserve"> in terms of School Points, </w:t>
+      </w:r>
+      <w:r>
+        <w:rPr>
+          <w:lang w:val="en-US"/>
+        </w:rPr>
+        <w:t>was</w:t>
+      </w:r>
+      <w:r>
+        <w:rPr>
+          <w:lang w:val="en-US"/>
+        </w:rPr>
+        <w:t xml:space="preserve"> </w:t>
+      </w:r>
+      <w:r>
+        <w:rPr>
+          <w:lang w:val="en-US"/>
+        </w:rPr>
+        <w:t xml:space="preserve">determined </w:t>
+      </w:r>
+      <w:r>
+        <w:rPr>
+          <w:lang w:val="en-US"/>
+        </w:rPr>
+        <w:t>by the</w:t>
+      </w:r>
+      <w:r>
+        <w:rPr>
+          <w:lang w:val="en-US"/>
+        </w:rPr>
+        <w:t xml:space="preserve"> amount of points within the area. </w:t>
+      </w:r>
+      <w:r>
+        <w:rPr>
+          <w:lang w:val="en-US"/>
+        </w:rPr>
+        <w:t>This was done by using basic postgis queries</w:t>
+      </w:r>
+      <w:r>
+        <w:rPr>
+          <w:rStyle w:val="Funotenzeichen"/>
+          <w:lang w:val="en-US"/>
+        </w:rPr>
+        <w:footnoteReference w:id="5"/>
+      </w:r>
+      <w:r>
+        <w:rPr>
+          <w:lang w:val="en-US"/>
+        </w:rPr>
+        <w:t xml:space="preserve"> </w:t>
+      </w:r>
+      <w:r>
+        <w:rPr>
+          <w:lang w:val="en-US"/>
+        </w:rPr>
+        <w:t xml:space="preserve">,including ST_AREA and ST_CONTAINS which </w:t>
+      </w:r>
+      <w:r>
+        <w:rPr>
+          <w:lang w:val="en-US"/>
+        </w:rPr>
+        <w:t>we have learned in our lecture.</w:t>
+      </w:r>
+      <w:r>
+        <w:rPr>
+          <w:lang w:val="en-US"/>
+        </w:rPr>
+        <w:t xml:space="preserve"> As final step a normalized view </w:t>
+      </w:r>
+      <w:r>
+        <w:rPr>
+          <w:lang w:val="en-US"/>
+        </w:rPr>
+        <w:t>which only contained NTA code and the rating</w:t>
+      </w:r>
+      <w:r>
+        <w:rPr>
+          <w:rStyle w:val="Funotenzeichen"/>
+          <w:lang w:val="en-US"/>
+        </w:rPr>
+        <w:footnoteReference w:id="6"/>
+      </w:r>
+      <w:r>
+        <w:rPr>
+          <w:lang w:val="en-US"/>
+        </w:rPr>
+        <w:t>.</w:t>
+      </w:r>
+    </w:p>
+    <w:p>
+      <w:pPr>
         <w:rPr>
           <w:lang w:val="en-US"/>
         </w:rPr>
@@ -1564,6 +1773,100 @@
       </w:r>
       <w:r>
         <w:t>https://nycopendata.socrata.com/</w:t>
+      </w:r>
+    </w:p>
+  </w:footnote>
+  <w:footnote w:id="3">
+    <w:p>
+      <w:pPr>
+        <w:pStyle w:val="Funotentext"/>
+        <w:rPr>
+          <w:lang w:val="en-US"/>
+        </w:rPr>
+      </w:pPr>
+      <w:r>
+        <w:rPr>
+          <w:rStyle w:val="Funotenzeichen"/>
+        </w:rPr>
+        <w:footnoteRef/>
+      </w:r>
+      <w:r>
+        <w:rPr>
+          <w:lang w:val="en-US"/>
+        </w:rPr>
+        <w:t xml:space="preserve"> https://data.cityofnewyork.us/City-Government/Neighborhood-Tabulation-Areas/cpf4-rkhq</w:t>
+      </w:r>
+    </w:p>
+  </w:footnote>
+  <w:footnote w:id="4">
+    <w:p>
+      <w:pPr>
+        <w:pStyle w:val="Funotentext"/>
+        <w:rPr>
+          <w:lang w:val="en-US"/>
+        </w:rPr>
+      </w:pPr>
+      <w:r>
+        <w:rPr>
+          <w:rStyle w:val="Funotenzeichen"/>
+        </w:rPr>
+        <w:footnoteRef/>
+      </w:r>
+      <w:r>
+        <w:rPr>
+          <w:lang w:val="en-US"/>
+        </w:rPr>
+        <w:t xml:space="preserve"> https://data.cityofnewyork.us/Education/School-Point-Locations/jfju-ynrr/data</w:t>
+      </w:r>
+    </w:p>
+  </w:footnote>
+  <w:footnote w:id="5">
+    <w:p>
+      <w:pPr>
+        <w:pStyle w:val="Funotentext"/>
+        <w:rPr>
+          <w:lang w:val="en-US"/>
+        </w:rPr>
+      </w:pPr>
+      <w:r>
+        <w:rPr>
+          <w:rStyle w:val="Funotenzeichen"/>
+        </w:rPr>
+        <w:footnoteRef/>
+      </w:r>
+      <w:r>
+        <w:rPr>
+          <w:lang w:val="en-US"/>
+        </w:rPr>
+        <w:t xml:space="preserve"> </w:t>
+      </w:r>
+      <w:r>
+        <w:rPr>
+          <w:lang w:val="en-US"/>
+        </w:rPr>
+        <w:t>https://github.com/FlorianFusseder/SpatialDatabases/blob/master/FuFlo%20Data/TABLES/4.publicSchoolPoints/SchoolData.sql</w:t>
+      </w:r>
+    </w:p>
+  </w:footnote>
+  <w:footnote w:id="6">
+    <w:p>
+      <w:pPr>
+        <w:pStyle w:val="Funotentext"/>
+        <w:rPr>
+          <w:lang w:val="en-US"/>
+        </w:rPr>
+      </w:pPr>
+      <w:r>
+        <w:rPr>
+          <w:rStyle w:val="Funotenzeichen"/>
+        </w:rPr>
+        <w:footnoteRef/>
+      </w:r>
+      <w:r>
+        <w:rPr>
+          <w:lang w:val="en-US"/>
+        </w:rPr>
+        <w:t xml:space="preserve"> https://github.com/FlorianFusseder/SpatialDatabases/blob/master/FuFlo%20Data/TABLES/4.publicSchoolPoints/view.txt</w:t>
       </w:r>
     </w:p>
   </w:footnote>
@@ -2874,7 +3177,7 @@
   </w:compat>
   <w:rsids>
     <w:rsidRoot w:val="00FB5F24"/>
-    <w:rsid w:val="0023567F"/>
+    <w:rsid w:val="00AF0D6E"/>
     <w:rsid w:val="00FB5F24"/>
   </w:rsids>
   <m:mathPr>
@@ -3635,7 +3938,7 @@
 </file>
 
 <file path=customXml/itemProps2.xml><?xml version="1.0" encoding="utf-8"?>
-<ds:datastoreItem xmlns:ds="http://schemas.openxmlformats.org/officeDocument/2006/customXml" ds:itemID="{94FC138D-E343-478F-A9E4-44E9DE35718A}">
+<ds:datastoreItem xmlns:ds="http://schemas.openxmlformats.org/officeDocument/2006/customXml" ds:itemID="{DDD44B94-B908-49AA-A1F0-C979A50B222C}">
   <ds:schemaRefs>
     <ds:schemaRef ds:uri="http://schemas.openxmlformats.org/officeDocument/2006/bibliography"/>
   </ds:schemaRefs>

</xml_diff>

<commit_message>
Changed some sentences in the Final Report
</commit_message>
<xml_diff>
--- a/Project Report.docx
+++ b/Project Report.docx
@@ -124,6 +124,7 @@
                         <w:szCs w:val="88"/>
                       </w:rPr>
                     </w:pPr>
+                    <w:proofErr w:type="spellStart"/>
                     <w:r>
                       <w:rPr>
                         <w:rFonts w:asciiTheme="majorHAnsi" w:eastAsiaTheme="majorEastAsia" w:hAnsiTheme="majorHAnsi" w:cstheme="majorBidi"/>
@@ -131,7 +132,17 @@
                         <w:sz w:val="88"/>
                         <w:szCs w:val="88"/>
                       </w:rPr>
-                      <w:t>Spatial Databases</w:t>
+                      <w:t>Spatial</w:t>
+                    </w:r>
+                    <w:proofErr w:type="spellEnd"/>
+                    <w:r>
+                      <w:rPr>
+                        <w:rFonts w:asciiTheme="majorHAnsi" w:eastAsiaTheme="majorEastAsia" w:hAnsiTheme="majorHAnsi" w:cstheme="majorBidi"/>
+                        <w:color w:val="5B9BD5" w:themeColor="accent1"/>
+                        <w:sz w:val="88"/>
+                        <w:szCs w:val="88"/>
+                      </w:rPr>
+                      <w:t xml:space="preserve"> Databases</w:t>
                     </w:r>
                   </w:p>
                 </w:sdtContent>
@@ -351,8 +362,6 @@
           <w:r>
             <w:t>Inhaltsverzeichnis</w:t>
           </w:r>
-          <w:bookmarkStart w:id="0" w:name="_GoBack"/>
-          <w:bookmarkEnd w:id="0"/>
         </w:p>
         <w:p>
           <w:pPr>
@@ -2186,9 +2195,9 @@
           <w:lang w:val="en-US"/>
         </w:rPr>
       </w:pPr>
-      <w:bookmarkStart w:id="1" w:name="_Toc471203052"/>
-      <w:bookmarkStart w:id="2" w:name="_Toc471203103"/>
-      <w:bookmarkStart w:id="3" w:name="_Toc471382550"/>
+      <w:bookmarkStart w:id="0" w:name="_Toc471203052"/>
+      <w:bookmarkStart w:id="1" w:name="_Toc471203103"/>
+      <w:bookmarkStart w:id="2" w:name="_Toc471382550"/>
       <w:r>
         <w:rPr>
           <w:lang w:val="en-US"/>
@@ -2196,9 +2205,9 @@
         <w:lastRenderedPageBreak/>
         <w:t>Project Summary</w:t>
       </w:r>
+      <w:bookmarkEnd w:id="0"/>
       <w:bookmarkEnd w:id="1"/>
       <w:bookmarkEnd w:id="2"/>
-      <w:bookmarkEnd w:id="3"/>
     </w:p>
     <w:p>
       <w:pPr>
@@ -2228,7 +2237,25 @@
           <w:szCs w:val="22"/>
           <w:lang w:val="en-US"/>
         </w:rPr>
-        <w:t>By answering a series of questions about the preferences and living circumstances we aim to suggest a ranked list of the zones of a city.</w:t>
+        <w:t>By answering</w:t>
+      </w:r>
+      <w:r>
+        <w:rPr>
+          <w:rFonts w:asciiTheme="minorHAnsi" w:hAnsiTheme="minorHAnsi"/>
+          <w:sz w:val="22"/>
+          <w:szCs w:val="22"/>
+          <w:lang w:val="en-US"/>
+        </w:rPr>
+        <w:t xml:space="preserve"> a series of questions about</w:t>
+      </w:r>
+      <w:r>
+        <w:rPr>
+          <w:rFonts w:asciiTheme="minorHAnsi" w:hAnsiTheme="minorHAnsi"/>
+          <w:sz w:val="22"/>
+          <w:szCs w:val="22"/>
+          <w:lang w:val="en-US"/>
+        </w:rPr>
+        <w:t xml:space="preserve"> preferences and living circumstances we aim to suggest a ranked list of the zones of a city.</w:t>
       </w:r>
     </w:p>
     <w:p>
@@ -2353,7 +2380,25 @@
           <w:szCs w:val="22"/>
           <w:lang w:val="en-US"/>
         </w:rPr>
-        <w:t xml:space="preserve"> and started with processing the data for an easy integration in our project. Afterwards we were able to start with the development of the final webpage. </w:t>
+        <w:t xml:space="preserve"> and started with processing the data for an easy integration in our project. Afterwards we were able to start with the development of the </w:t>
+      </w:r>
+      <w:r>
+        <w:rPr>
+          <w:rFonts w:asciiTheme="minorHAnsi" w:hAnsiTheme="minorHAnsi"/>
+          <w:sz w:val="22"/>
+          <w:szCs w:val="22"/>
+          <w:lang w:val="en-US"/>
+        </w:rPr>
+        <w:t>web web-application</w:t>
+      </w:r>
+      <w:r>
+        <w:rPr>
+          <w:rFonts w:asciiTheme="minorHAnsi" w:hAnsiTheme="minorHAnsi"/>
+          <w:sz w:val="22"/>
+          <w:szCs w:val="22"/>
+          <w:lang w:val="en-US"/>
+        </w:rPr>
+        <w:t xml:space="preserve">. </w:t>
       </w:r>
     </w:p>
     <w:p>
@@ -2374,14 +2419,14 @@
           <w:lang w:val="en-US"/>
         </w:rPr>
       </w:pPr>
-      <w:bookmarkStart w:id="4" w:name="_Toc471382551"/>
+      <w:bookmarkStart w:id="3" w:name="_Toc471382551"/>
       <w:r>
         <w:rPr>
           <w:lang w:val="en-US"/>
         </w:rPr>
         <w:t>Decision Making</w:t>
       </w:r>
-      <w:bookmarkEnd w:id="4"/>
+      <w:bookmarkEnd w:id="3"/>
     </w:p>
     <w:p>
       <w:pPr>
@@ -2407,7 +2452,43 @@
         <w:rPr>
           <w:lang w:val="en-US"/>
         </w:rPr>
-        <w:t xml:space="preserve"> which we thought might be interesting and have good datasets. Each member of the team had a closer look at </w:t>
+        <w:t xml:space="preserve"> which we thought</w:t>
+      </w:r>
+      <w:r>
+        <w:rPr>
+          <w:lang w:val="en-US"/>
+        </w:rPr>
+        <w:t>,</w:t>
+      </w:r>
+      <w:r>
+        <w:rPr>
+          <w:lang w:val="en-US"/>
+        </w:rPr>
+        <w:t xml:space="preserve"> might be interesting and </w:t>
+      </w:r>
+      <w:r>
+        <w:rPr>
+          <w:lang w:val="en-US"/>
+        </w:rPr>
+        <w:t xml:space="preserve">could have good </w:t>
+      </w:r>
+      <w:r>
+        <w:rPr>
+          <w:lang w:val="en-US"/>
+        </w:rPr>
+        <w:t>datasets</w:t>
+      </w:r>
+      <w:r>
+        <w:rPr>
+          <w:lang w:val="en-US"/>
+        </w:rPr>
+        <w:t xml:space="preserve"> available</w:t>
+      </w:r>
+      <w:r>
+        <w:rPr>
+          <w:lang w:val="en-US"/>
+        </w:rPr>
+        <w:t xml:space="preserve">. Each member of the team had a closer look at </w:t>
       </w:r>
       <w:r>
         <w:rPr>
@@ -2587,13 +2668,49 @@
         <w:rPr>
           <w:lang w:val="en-US"/>
         </w:rPr>
-        <w:t xml:space="preserve"> New York.</w:t>
-      </w:r>
-      <w:r>
-        <w:rPr>
-          <w:lang w:val="en-US"/>
-        </w:rPr>
-        <w:t xml:space="preserve"> We found that the website </w:t>
+        <w:t xml:space="preserve"> </w:t>
+      </w:r>
+      <w:r>
+        <w:rPr>
+          <w:lang w:val="en-US"/>
+        </w:rPr>
+        <w:t xml:space="preserve">the “City of </w:t>
+      </w:r>
+      <w:r>
+        <w:rPr>
+          <w:lang w:val="en-US"/>
+        </w:rPr>
+        <w:t>New York</w:t>
+      </w:r>
+      <w:r>
+        <w:rPr>
+          <w:lang w:val="en-US"/>
+        </w:rPr>
+        <w:t>”</w:t>
+      </w:r>
+      <w:r>
+        <w:rPr>
+          <w:lang w:val="en-US"/>
+        </w:rPr>
+        <w:t>.</w:t>
+      </w:r>
+      <w:r>
+        <w:rPr>
+          <w:lang w:val="en-US"/>
+        </w:rPr>
+        <w:t xml:space="preserve"> We </w:t>
+      </w:r>
+      <w:r>
+        <w:rPr>
+          <w:lang w:val="en-US"/>
+        </w:rPr>
+        <w:t>discovered</w:t>
+      </w:r>
+      <w:r>
+        <w:rPr>
+          <w:lang w:val="en-US"/>
+        </w:rPr>
+        <w:t xml:space="preserve"> that the website </w:t>
       </w:r>
       <w:r>
         <w:rPr>
@@ -2620,7 +2737,13 @@
         <w:rPr>
           <w:lang w:val="en-US"/>
         </w:rPr>
-        <w:t xml:space="preserve"> One of the main reasons for that is </w:t>
+        <w:t xml:space="preserve"> One of the main reasons </w:t>
+      </w:r>
+      <w:r>
+        <w:rPr>
+          <w:lang w:val="en-US"/>
+        </w:rPr>
+        <w:t xml:space="preserve">we chose New York was </w:t>
       </w:r>
       <w:r>
         <w:rPr>
@@ -2681,7 +2804,19 @@
         <w:rPr>
           <w:lang w:val="en-US"/>
         </w:rPr>
-        <w:t>has its own website with data</w:t>
+        <w:t>has its own website with</w:t>
+      </w:r>
+      <w:r>
+        <w:rPr>
+          <w:lang w:val="en-US"/>
+        </w:rPr>
+        <w:t xml:space="preserve"> geo</w:t>
+      </w:r>
+      <w:r>
+        <w:rPr>
+          <w:lang w:val="en-US"/>
+        </w:rPr>
+        <w:t xml:space="preserve"> data</w:t>
       </w:r>
       <w:r>
         <w:rPr>
@@ -2694,13 +2829,37 @@
         <w:rPr>
           <w:lang w:val="en-US"/>
         </w:rPr>
-        <w:t xml:space="preserve"> which we used to get the data for our project.</w:t>
-      </w:r>
-      <w:r>
-        <w:rPr>
-          <w:lang w:val="en-US"/>
-        </w:rPr>
-        <w:t xml:space="preserve"> New York is by default divided into 5 Zones</w:t>
+        <w:t xml:space="preserve"> which we used for our project.</w:t>
+      </w:r>
+      <w:r>
+        <w:rPr>
+          <w:lang w:val="en-US"/>
+        </w:rPr>
+        <w:t xml:space="preserve"> New York is</w:t>
+      </w:r>
+      <w:r>
+        <w:rPr>
+          <w:lang w:val="en-US"/>
+        </w:rPr>
+        <w:t>,</w:t>
+      </w:r>
+      <w:r>
+        <w:rPr>
+          <w:lang w:val="en-US"/>
+        </w:rPr>
+        <w:t xml:space="preserve"> by default</w:t>
+      </w:r>
+      <w:r>
+        <w:rPr>
+          <w:lang w:val="en-US"/>
+        </w:rPr>
+        <w:t>,</w:t>
+      </w:r>
+      <w:r>
+        <w:rPr>
+          <w:lang w:val="en-US"/>
+        </w:rPr>
+        <w:t xml:space="preserve"> divided into 5 Zones</w:t>
       </w:r>
       <w:r>
         <w:rPr>
@@ -2742,7 +2901,13 @@
         <w:rPr>
           <w:lang w:val="en-US"/>
         </w:rPr>
-        <w:t>With the questions, we wanted to ask the user</w:t>
+        <w:t>Because of</w:t>
+      </w:r>
+      <w:r>
+        <w:rPr>
+          <w:lang w:val="en-US"/>
+        </w:rPr>
+        <w:t xml:space="preserve"> the questions, we wanted to ask the user</w:t>
       </w:r>
       <w:r>
         <w:rPr>
@@ -3028,9 +3193,9 @@
           <w:lang w:val="en-US"/>
         </w:rPr>
       </w:pPr>
-      <w:bookmarkStart w:id="5" w:name="_Toc471203054"/>
-      <w:bookmarkStart w:id="6" w:name="_Toc471203105"/>
-      <w:bookmarkStart w:id="7" w:name="_Toc471382552"/>
+      <w:bookmarkStart w:id="4" w:name="_Toc471203054"/>
+      <w:bookmarkStart w:id="5" w:name="_Toc471203105"/>
+      <w:bookmarkStart w:id="6" w:name="_Toc471382552"/>
       <w:r>
         <w:rPr>
           <w:lang w:val="en-US"/>
@@ -3038,9 +3203,9 @@
         <w:lastRenderedPageBreak/>
         <w:t>Questions for the User</w:t>
       </w:r>
+      <w:bookmarkEnd w:id="4"/>
       <w:bookmarkEnd w:id="5"/>
       <w:bookmarkEnd w:id="6"/>
-      <w:bookmarkEnd w:id="7"/>
     </w:p>
     <w:p>
       <w:pPr>
@@ -3054,7 +3219,13 @@
         <w:rPr>
           <w:lang w:val="en-US"/>
         </w:rPr>
-        <w:t>Resulting out of our chosen datasets we picked the following questions to determ</w:t>
+        <w:t>Resulting</w:t>
+      </w:r>
+      <w:r>
+        <w:rPr>
+          <w:lang w:val="en-US"/>
+        </w:rPr>
+        <w:t xml:space="preserve"> of our chosen datasets we picked the following questions to determ</w:t>
       </w:r>
       <w:r>
         <w:rPr>
@@ -3345,18 +3516,18 @@
           <w:lang w:val="en-US"/>
         </w:rPr>
       </w:pPr>
-      <w:bookmarkStart w:id="8" w:name="_Toc471203055"/>
-      <w:bookmarkStart w:id="9" w:name="_Toc471203106"/>
-      <w:bookmarkStart w:id="10" w:name="_Toc471382553"/>
+      <w:bookmarkStart w:id="7" w:name="_Toc471203055"/>
+      <w:bookmarkStart w:id="8" w:name="_Toc471203106"/>
+      <w:bookmarkStart w:id="9" w:name="_Toc471382553"/>
       <w:r>
         <w:rPr>
           <w:lang w:val="en-US"/>
         </w:rPr>
         <w:t>Processing the Data</w:t>
       </w:r>
+      <w:bookmarkEnd w:id="7"/>
       <w:bookmarkEnd w:id="8"/>
       <w:bookmarkEnd w:id="9"/>
-      <w:bookmarkEnd w:id="10"/>
     </w:p>
     <w:p>
       <w:pPr>
@@ -3382,7 +3553,13 @@
         <w:rPr>
           <w:lang w:val="en-US"/>
         </w:rPr>
-        <w:t xml:space="preserve">y. The result of each dataset </w:t>
+        <w:t>y by a team member.</w:t>
+      </w:r>
+      <w:r>
+        <w:rPr>
+          <w:lang w:val="en-US"/>
+        </w:rPr>
+        <w:t xml:space="preserve"> The result of each dataset </w:t>
       </w:r>
       <w:r>
         <w:rPr>
@@ -3455,9 +3632,9 @@
           <w:lang w:val="en-US"/>
         </w:rPr>
       </w:pPr>
-      <w:bookmarkStart w:id="11" w:name="_Toc471203056"/>
-      <w:bookmarkStart w:id="12" w:name="_Toc471203107"/>
-      <w:bookmarkStart w:id="13" w:name="_Toc471382554"/>
+      <w:bookmarkStart w:id="10" w:name="_Toc471203056"/>
+      <w:bookmarkStart w:id="11" w:name="_Toc471203107"/>
+      <w:bookmarkStart w:id="12" w:name="_Toc471382554"/>
       <w:r>
         <w:rPr>
           <w:lang w:val="en-US"/>
@@ -3470,9 +3647,9 @@
         </w:rPr>
         <w:t>-Tabulation-Areas</w:t>
       </w:r>
+      <w:bookmarkEnd w:id="10"/>
       <w:bookmarkEnd w:id="11"/>
       <w:bookmarkEnd w:id="12"/>
-      <w:bookmarkEnd w:id="13"/>
     </w:p>
     <w:p>
       <w:pPr>
@@ -3486,7 +3663,37 @@
         <w:rPr>
           <w:lang w:val="en-US"/>
         </w:rPr>
-        <w:t xml:space="preserve">As mentioned we chose the NTA areas as foundation of our ratings and zones which we want to suggest to our user. The NTA could easily be imported from the </w:t>
+        <w:t>As mentioned we chose the NTA areas as fou</w:t>
+      </w:r>
+      <w:r>
+        <w:rPr>
+          <w:lang w:val="en-US"/>
+        </w:rPr>
+        <w:t>ndation of our ratings and want to give</w:t>
+      </w:r>
+      <w:r>
+        <w:rPr>
+          <w:lang w:val="en-US"/>
+        </w:rPr>
+        <w:t xml:space="preserve"> </w:t>
+      </w:r>
+      <w:r>
+        <w:rPr>
+          <w:lang w:val="en-US"/>
+        </w:rPr>
+        <w:t xml:space="preserve">suggestions </w:t>
+      </w:r>
+      <w:r>
+        <w:rPr>
+          <w:lang w:val="en-US"/>
+        </w:rPr>
+        <w:t xml:space="preserve">of the most fitting ones </w:t>
+      </w:r>
+      <w:r>
+        <w:rPr>
+          <w:lang w:val="en-US"/>
+        </w:rPr>
+        <w:t xml:space="preserve">to our user. The NTA could easily be imported from the </w:t>
       </w:r>
       <w:r>
         <w:rPr>
@@ -3531,18 +3738,18 @@
           <w:lang w:val="en-US"/>
         </w:rPr>
       </w:pPr>
-      <w:bookmarkStart w:id="14" w:name="_Toc471203057"/>
-      <w:bookmarkStart w:id="15" w:name="_Toc471203108"/>
-      <w:bookmarkStart w:id="16" w:name="_Toc471382555"/>
+      <w:bookmarkStart w:id="13" w:name="_Toc471203057"/>
+      <w:bookmarkStart w:id="14" w:name="_Toc471203108"/>
+      <w:bookmarkStart w:id="15" w:name="_Toc471382555"/>
       <w:r>
         <w:rPr>
           <w:lang w:val="en-US"/>
         </w:rPr>
         <w:t>School Points</w:t>
       </w:r>
+      <w:bookmarkEnd w:id="13"/>
       <w:bookmarkEnd w:id="14"/>
       <w:bookmarkEnd w:id="15"/>
-      <w:bookmarkEnd w:id="16"/>
     </w:p>
     <w:p>
       <w:pPr>
@@ -3617,7 +3824,7 @@
         <w:rPr>
           <w:lang w:val="en-US"/>
         </w:rPr>
-        <w:t xml:space="preserve"> based on the official address. It also includes some basic school information </w:t>
+        <w:t xml:space="preserve"> based on the official address. It includes some basic school information </w:t>
       </w:r>
       <w:r>
         <w:rPr>
@@ -3671,12 +3878,14 @@
         </w:rPr>
         <w:t xml:space="preserve">points within the area. This was done by using basic </w:t>
       </w:r>
+      <w:proofErr w:type="spellStart"/>
       <w:r>
         <w:rPr>
           <w:lang w:val="en-US"/>
         </w:rPr>
         <w:t>PostGIS</w:t>
       </w:r>
+      <w:proofErr w:type="spellEnd"/>
       <w:r>
         <w:rPr>
           <w:lang w:val="en-US"/>
@@ -3743,7 +3952,7 @@
         <w:rPr>
           <w:lang w:val="en-US"/>
         </w:rPr>
-        <w:t>, was created</w:t>
+        <w:t xml:space="preserve"> was created</w:t>
       </w:r>
       <w:r>
         <w:rPr>
@@ -3768,18 +3977,18 @@
           <w:lang w:val="en-US"/>
         </w:rPr>
       </w:pPr>
-      <w:bookmarkStart w:id="17" w:name="_Toc471203058"/>
-      <w:bookmarkStart w:id="18" w:name="_Toc471203109"/>
-      <w:bookmarkStart w:id="19" w:name="_Toc471382556"/>
+      <w:bookmarkStart w:id="16" w:name="_Toc471203058"/>
+      <w:bookmarkStart w:id="17" w:name="_Toc471203109"/>
+      <w:bookmarkStart w:id="18" w:name="_Toc471382556"/>
       <w:r>
         <w:rPr>
           <w:lang w:val="en-US"/>
         </w:rPr>
         <w:t>Colleges and Universities</w:t>
       </w:r>
+      <w:bookmarkEnd w:id="16"/>
       <w:bookmarkEnd w:id="17"/>
       <w:bookmarkEnd w:id="18"/>
-      <w:bookmarkEnd w:id="19"/>
     </w:p>
     <w:p>
       <w:pPr>
@@ -3860,7 +4069,7 @@
         <w:rPr>
           <w:lang w:val="en-US"/>
         </w:rPr>
-        <w:t xml:space="preserve">, </w:t>
+        <w:t xml:space="preserve"> </w:t>
       </w:r>
       <w:r>
         <w:rPr>
@@ -3884,25 +4093,13 @@
         <w:rPr>
           <w:lang w:val="en-US"/>
         </w:rPr>
-        <w:t xml:space="preserve">uded some metadata, </w:t>
-      </w:r>
-      <w:r>
-        <w:rPr>
-          <w:lang w:val="en-US"/>
-        </w:rPr>
-        <w:t>like the name and the street name</w:t>
-      </w:r>
-      <w:r>
-        <w:rPr>
-          <w:lang w:val="en-US"/>
-        </w:rPr>
-        <w:t>,</w:t>
-      </w:r>
-      <w:r>
-        <w:rPr>
-          <w:lang w:val="en-US"/>
-        </w:rPr>
-        <w:t xml:space="preserve"> and the geometry. </w:t>
+        <w:t xml:space="preserve">uded some metadata </w:t>
+      </w:r>
+      <w:r>
+        <w:rPr>
+          <w:lang w:val="en-US"/>
+        </w:rPr>
+        <w:t xml:space="preserve">like the name and the street name and the geometry. </w:t>
       </w:r>
     </w:p>
     <w:p>
@@ -3923,7 +4120,7 @@
         <w:rPr>
           <w:lang w:val="en-US"/>
         </w:rPr>
-        <w:t xml:space="preserve">, we </w:t>
+        <w:t xml:space="preserve"> we </w:t>
       </w:r>
       <w:r>
         <w:rPr>
@@ -3959,7 +4156,7 @@
         <w:rPr>
           <w:lang w:val="en-US"/>
         </w:rPr>
-        <w:t xml:space="preserve">, </w:t>
+        <w:t xml:space="preserve"> </w:t>
       </w:r>
       <w:r>
         <w:rPr>
@@ -4009,18 +4206,18 @@
           <w:lang w:val="en-US"/>
         </w:rPr>
       </w:pPr>
-      <w:bookmarkStart w:id="20" w:name="_Toc471203059"/>
-      <w:bookmarkStart w:id="21" w:name="_Toc471203110"/>
-      <w:bookmarkStart w:id="22" w:name="_Toc471382557"/>
+      <w:bookmarkStart w:id="19" w:name="_Toc471203059"/>
+      <w:bookmarkStart w:id="20" w:name="_Toc471203110"/>
+      <w:bookmarkStart w:id="21" w:name="_Toc471382557"/>
       <w:r>
         <w:rPr>
           <w:lang w:val="en-US"/>
         </w:rPr>
         <w:t>Parking lot areas</w:t>
       </w:r>
+      <w:bookmarkEnd w:id="19"/>
       <w:bookmarkEnd w:id="20"/>
       <w:bookmarkEnd w:id="21"/>
-      <w:bookmarkEnd w:id="22"/>
     </w:p>
     <w:p>
       <w:pPr>
@@ -4136,18 +4333,18 @@
           <w:lang w:val="en-US"/>
         </w:rPr>
       </w:pPr>
-      <w:bookmarkStart w:id="23" w:name="_Toc471203060"/>
-      <w:bookmarkStart w:id="24" w:name="_Toc471203111"/>
-      <w:bookmarkStart w:id="25" w:name="_Toc471382558"/>
+      <w:bookmarkStart w:id="22" w:name="_Toc471203060"/>
+      <w:bookmarkStart w:id="23" w:name="_Toc471203111"/>
+      <w:bookmarkStart w:id="24" w:name="_Toc471382558"/>
       <w:r>
         <w:rPr>
           <w:lang w:val="en-US"/>
         </w:rPr>
         <w:t>Population</w:t>
       </w:r>
+      <w:bookmarkEnd w:id="22"/>
       <w:bookmarkEnd w:id="23"/>
       <w:bookmarkEnd w:id="24"/>
-      <w:bookmarkEnd w:id="25"/>
     </w:p>
     <w:p>
       <w:pPr>
@@ -4245,9 +4442,9 @@
           <w:lang w:val="en-US"/>
         </w:rPr>
       </w:pPr>
-      <w:bookmarkStart w:id="26" w:name="_Toc471203061"/>
-      <w:bookmarkStart w:id="27" w:name="_Toc471203112"/>
-      <w:bookmarkStart w:id="28" w:name="_Toc471382559"/>
+      <w:bookmarkStart w:id="25" w:name="_Toc471203061"/>
+      <w:bookmarkStart w:id="26" w:name="_Toc471203112"/>
+      <w:bookmarkStart w:id="27" w:name="_Toc471382559"/>
       <w:r>
         <w:rPr>
           <w:lang w:val="en-US"/>
@@ -4255,9 +4452,9 @@
         <w:lastRenderedPageBreak/>
         <w:t>Complaint data</w:t>
       </w:r>
+      <w:bookmarkEnd w:id="25"/>
       <w:bookmarkEnd w:id="26"/>
       <w:bookmarkEnd w:id="27"/>
-      <w:bookmarkEnd w:id="28"/>
     </w:p>
     <w:p>
       <w:pPr>
@@ -4320,25 +4517,25 @@
         <w:rPr>
           <w:lang w:val="en-US"/>
         </w:rPr>
-        <w:t xml:space="preserve"> had the latitude and longitude, as well as </w:t>
-      </w:r>
-      <w:r>
-        <w:rPr>
-          <w:lang w:val="en-US"/>
-        </w:rPr>
-        <w:t>some metadata</w:t>
-      </w:r>
-      <w:r>
-        <w:rPr>
-          <w:lang w:val="en-US"/>
-        </w:rPr>
-        <w:t>,</w:t>
-      </w:r>
-      <w:r>
-        <w:rPr>
-          <w:lang w:val="en-US"/>
-        </w:rPr>
-        <w:t xml:space="preserve"> which we cut out to speed up the database queries.</w:t>
+        <w:t xml:space="preserve"> had the latitude and longitude</w:t>
+      </w:r>
+      <w:r>
+        <w:rPr>
+          <w:lang w:val="en-US"/>
+        </w:rPr>
+        <w:t xml:space="preserve"> where the crime took place</w:t>
+      </w:r>
+      <w:r>
+        <w:rPr>
+          <w:lang w:val="en-US"/>
+        </w:rPr>
+        <w:t xml:space="preserve">, as well as </w:t>
+      </w:r>
+      <w:r>
+        <w:rPr>
+          <w:lang w:val="en-US"/>
+        </w:rPr>
+        <w:t>some metadata which we cut out to speed up the database queries.</w:t>
       </w:r>
     </w:p>
     <w:p>
@@ -4409,18 +4606,18 @@
           <w:lang w:val="en-US"/>
         </w:rPr>
       </w:pPr>
-      <w:bookmarkStart w:id="29" w:name="_Toc471203062"/>
-      <w:bookmarkStart w:id="30" w:name="_Toc471203113"/>
-      <w:bookmarkStart w:id="31" w:name="_Toc471382560"/>
+      <w:bookmarkStart w:id="28" w:name="_Toc471203062"/>
+      <w:bookmarkStart w:id="29" w:name="_Toc471203113"/>
+      <w:bookmarkStart w:id="30" w:name="_Toc471382560"/>
       <w:r>
         <w:rPr>
           <w:lang w:val="en-US"/>
         </w:rPr>
         <w:t>Rental Data</w:t>
       </w:r>
+      <w:bookmarkEnd w:id="28"/>
       <w:bookmarkEnd w:id="29"/>
       <w:bookmarkEnd w:id="30"/>
-      <w:bookmarkEnd w:id="31"/>
     </w:p>
     <w:p>
       <w:pPr>
@@ -4434,7 +4631,19 @@
         <w:rPr>
           <w:lang w:val="en-US"/>
         </w:rPr>
-        <w:t>To determine a approx. rating of the buying/rental data of the specific areas we used the condominium provided by the NYC department of finances</w:t>
+        <w:t xml:space="preserve">To determine a approx. rating of the buying/rental data of the specific areas we used the condominium </w:t>
+      </w:r>
+      <w:r>
+        <w:rPr>
+          <w:lang w:val="en-US"/>
+        </w:rPr>
+        <w:t xml:space="preserve">data </w:t>
+      </w:r>
+      <w:r>
+        <w:rPr>
+          <w:lang w:val="en-US"/>
+        </w:rPr>
+        <w:t>provided by the NYC department of finances</w:t>
       </w:r>
       <w:r>
         <w:rPr>
@@ -4468,7 +4677,19 @@
         <w:rPr>
           <w:lang w:val="en-US"/>
         </w:rPr>
-        <w:t>s consist out of complex Excel w</w:t>
+        <w:t>s consist out of</w:t>
+      </w:r>
+      <w:r>
+        <w:rPr>
+          <w:lang w:val="en-US"/>
+        </w:rPr>
+        <w:t xml:space="preserve"> five</w:t>
+      </w:r>
+      <w:r>
+        <w:rPr>
+          <w:lang w:val="en-US"/>
+        </w:rPr>
+        <w:t xml:space="preserve"> complex Excel w</w:t>
       </w:r>
       <w:r>
         <w:rPr>
@@ -4595,13 +4816,27 @@
         <w:rPr>
           <w:lang w:val="en-US"/>
         </w:rPr>
-        <w:t>In our case we used the Python M</w:t>
-      </w:r>
-      <w:r>
-        <w:rPr>
-          <w:lang w:val="en-US"/>
-        </w:rPr>
-        <w:t xml:space="preserve">apbox </w:t>
+        <w:t xml:space="preserve">In our case we used the Python </w:t>
+      </w:r>
+      <w:proofErr w:type="spellStart"/>
+      <w:r>
+        <w:rPr>
+          <w:lang w:val="en-US"/>
+        </w:rPr>
+        <w:t>M</w:t>
+      </w:r>
+      <w:r>
+        <w:rPr>
+          <w:lang w:val="en-US"/>
+        </w:rPr>
+        <w:t>apbox</w:t>
+      </w:r>
+      <w:proofErr w:type="spellEnd"/>
+      <w:r>
+        <w:rPr>
+          <w:lang w:val="en-US"/>
+        </w:rPr>
+        <w:t xml:space="preserve"> </w:t>
       </w:r>
       <w:r>
         <w:rPr>
@@ -4656,13 +4891,27 @@
         <w:rPr>
           <w:lang w:val="en-US"/>
         </w:rPr>
-        <w:t>the M</w:t>
-      </w:r>
-      <w:r>
-        <w:rPr>
-          <w:lang w:val="en-US"/>
-        </w:rPr>
-        <w:t>apbox geocoder</w:t>
+        <w:t xml:space="preserve">the </w:t>
+      </w:r>
+      <w:proofErr w:type="spellStart"/>
+      <w:r>
+        <w:rPr>
+          <w:lang w:val="en-US"/>
+        </w:rPr>
+        <w:t>M</w:t>
+      </w:r>
+      <w:r>
+        <w:rPr>
+          <w:lang w:val="en-US"/>
+        </w:rPr>
+        <w:t>apbox</w:t>
+      </w:r>
+      <w:proofErr w:type="spellEnd"/>
+      <w:r>
+        <w:rPr>
+          <w:lang w:val="en-US"/>
+        </w:rPr>
+        <w:t xml:space="preserve"> geocoder</w:t>
       </w:r>
       <w:r>
         <w:rPr>
@@ -4686,7 +4935,19 @@
         <w:rPr>
           <w:lang w:val="en-US"/>
         </w:rPr>
-        <w:t>ere located all over the world. After checking the points, we discovered that approx. 2450 out of the total 23080 entries are clearly out of the boundaries of New York.</w:t>
+        <w:t xml:space="preserve">ere located all over the world. After </w:t>
+      </w:r>
+      <w:r>
+        <w:rPr>
+          <w:lang w:val="en-US"/>
+        </w:rPr>
+        <w:t>counting</w:t>
+      </w:r>
+      <w:r>
+        <w:rPr>
+          <w:lang w:val="en-US"/>
+        </w:rPr>
+        <w:t xml:space="preserve"> the points, we discovered that approx. 2450 out of the total 23080 entries are clearly out of the boundaries of New York.</w:t>
       </w:r>
     </w:p>
     <w:p>
@@ -4720,7 +4981,7 @@
             <v:path o:extrusionok="f" gradientshapeok="t" o:connecttype="rect"/>
             <o:lock v:ext="edit" aspectratio="t"/>
           </v:shapetype>
-          <v:shape id="_x0000_i1025" type="#_x0000_t75" style="width:463.5pt;height:189pt">
+          <v:shape id="_x0000_i1025" type="#_x0000_t75" style="width:463.7pt;height:188.95pt">
             <v:imagedata r:id="rId9" o:title="Mapbox_totale"/>
           </v:shape>
         </w:pict>
@@ -4736,7 +4997,7 @@
       <w:r>
         <w:rPr>
           <w:noProof/>
-          <w:lang w:val="en-AU" w:eastAsia="en-AU"/>
+          <w:lang w:eastAsia="de-DE"/>
         </w:rPr>
         <w:lastRenderedPageBreak/>
         <w:drawing>
@@ -4832,7 +5093,19 @@
         <w:rPr>
           <w:lang w:val="en-US"/>
         </w:rPr>
-        <w:t>se the geocoder API from Google Maps. After checking the locations of the points</w:t>
+        <w:t>se the geocoder API from Google Maps. After</w:t>
+      </w:r>
+      <w:r>
+        <w:rPr>
+          <w:lang w:val="en-US"/>
+        </w:rPr>
+        <w:t xml:space="preserve"> reviewing</w:t>
+      </w:r>
+      <w:r>
+        <w:rPr>
+          <w:lang w:val="en-US"/>
+        </w:rPr>
+        <w:t xml:space="preserve"> the locations of the points</w:t>
       </w:r>
       <w:r>
         <w:rPr>
@@ -4856,7 +5129,37 @@
         <w:rPr>
           <w:lang w:val="en-US"/>
         </w:rPr>
-        <w:t xml:space="preserve"> data, we</w:t>
+        <w:t xml:space="preserve"> data, </w:t>
+      </w:r>
+      <w:r>
+        <w:rPr>
+          <w:lang w:val="en-US"/>
+        </w:rPr>
+        <w:t>w</w:t>
+      </w:r>
+      <w:r>
+        <w:rPr>
+          <w:lang w:val="en-US"/>
+        </w:rPr>
+        <w:t>e dis</w:t>
+      </w:r>
+      <w:r>
+        <w:rPr>
+          <w:lang w:val="en-US"/>
+        </w:rPr>
+        <w:t>covered that only four points w</w:t>
+      </w:r>
+      <w:r>
+        <w:rPr>
+          <w:lang w:val="en-US"/>
+        </w:rPr>
+        <w:t>ere not lo</w:t>
+      </w:r>
+      <w:r>
+        <w:rPr>
+          <w:lang w:val="en-US"/>
+        </w:rPr>
+        <w:t>cated in New York. So we used</w:t>
       </w:r>
       <w:r>
         <w:rPr>
@@ -4868,42 +5171,6 @@
         <w:rPr>
           <w:lang w:val="en-US"/>
         </w:rPr>
-        <w:t>did check</w:t>
-      </w:r>
-      <w:r>
-        <w:rPr>
-          <w:lang w:val="en-US"/>
-        </w:rPr>
-        <w:t xml:space="preserve"> this data in the s</w:t>
-      </w:r>
-      <w:r>
-        <w:rPr>
-          <w:lang w:val="en-US"/>
-        </w:rPr>
-        <w:t>ame way as the Mapbox locations. W</w:t>
-      </w:r>
-      <w:r>
-        <w:rPr>
-          <w:lang w:val="en-US"/>
-        </w:rPr>
-        <w:t>e dis</w:t>
-      </w:r>
-      <w:r>
-        <w:rPr>
-          <w:lang w:val="en-US"/>
-        </w:rPr>
-        <w:t>covered that only four points w</w:t>
-      </w:r>
-      <w:r>
-        <w:rPr>
-          <w:lang w:val="en-US"/>
-        </w:rPr>
-        <w:t xml:space="preserve">ere not located in New York. So we did use </w:t>
-      </w:r>
-      <w:r>
-        <w:rPr>
-          <w:lang w:val="en-US"/>
-        </w:rPr>
         <w:t>t</w:t>
       </w:r>
       <w:r>
@@ -4940,7 +5207,7 @@
         <w:rPr>
           <w:lang w:val="en-US"/>
         </w:rPr>
-        <w:t xml:space="preserve"> which should give a basic overvie</w:t>
+        <w:t xml:space="preserve"> which give a basic overvie</w:t>
       </w:r>
       <w:r>
         <w:rPr>
@@ -4966,18 +5233,18 @@
           <w:lang w:val="en-AU"/>
         </w:rPr>
       </w:pPr>
-      <w:bookmarkStart w:id="32" w:name="_Toc471203063"/>
-      <w:bookmarkStart w:id="33" w:name="_Toc471203114"/>
-      <w:bookmarkStart w:id="34" w:name="_Toc471382561"/>
+      <w:bookmarkStart w:id="31" w:name="_Toc471203063"/>
+      <w:bookmarkStart w:id="32" w:name="_Toc471203114"/>
+      <w:bookmarkStart w:id="33" w:name="_Toc471382561"/>
       <w:r>
         <w:rPr>
           <w:lang w:val="en-AU"/>
         </w:rPr>
         <w:t>Subways</w:t>
       </w:r>
+      <w:bookmarkEnd w:id="31"/>
       <w:bookmarkEnd w:id="32"/>
       <w:bookmarkEnd w:id="33"/>
-      <w:bookmarkEnd w:id="34"/>
     </w:p>
     <w:p>
       <w:pPr>
@@ -5081,12 +5348,14 @@
         </w:rPr>
         <w:t xml:space="preserve"> was created. This was done by using the </w:t>
       </w:r>
+      <w:proofErr w:type="spellStart"/>
       <w:r>
         <w:rPr>
           <w:lang w:val="en-AU"/>
         </w:rPr>
         <w:t>PostGIS</w:t>
       </w:r>
+      <w:proofErr w:type="spellEnd"/>
       <w:r>
         <w:rPr>
           <w:lang w:val="en-AU"/>
@@ -5131,22 +5400,6 @@
         </w:rPr>
         <w:t>.</w:t>
       </w:r>
-    </w:p>
-    <w:p>
-      <w:pPr>
-        <w:spacing w:line="360" w:lineRule="auto"/>
-        <w:rPr>
-          <w:lang w:val="en-AU"/>
-        </w:rPr>
-      </w:pPr>
-    </w:p>
-    <w:p>
-      <w:pPr>
-        <w:spacing w:line="360" w:lineRule="auto"/>
-        <w:rPr>
-          <w:lang w:val="en-AU"/>
-        </w:rPr>
-      </w:pPr>
     </w:p>
     <w:p>
       <w:pPr>
@@ -5164,19 +5417,18 @@
           <w:lang w:val="en-AU"/>
         </w:rPr>
       </w:pPr>
-      <w:bookmarkStart w:id="35" w:name="_Toc471203064"/>
-      <w:bookmarkStart w:id="36" w:name="_Toc471203115"/>
-      <w:bookmarkStart w:id="37" w:name="_Toc471382562"/>
-      <w:r>
-        <w:rPr>
-          <w:lang w:val="en-AU"/>
-        </w:rPr>
-        <w:lastRenderedPageBreak/>
+      <w:bookmarkStart w:id="34" w:name="_Toc471203064"/>
+      <w:bookmarkStart w:id="35" w:name="_Toc471203115"/>
+      <w:bookmarkStart w:id="36" w:name="_Toc471382562"/>
+      <w:r>
+        <w:rPr>
+          <w:lang w:val="en-AU"/>
+        </w:rPr>
         <w:t>Soccer fields</w:t>
       </w:r>
+      <w:bookmarkEnd w:id="34"/>
       <w:bookmarkEnd w:id="35"/>
       <w:bookmarkEnd w:id="36"/>
-      <w:bookmarkEnd w:id="37"/>
     </w:p>
     <w:p>
       <w:pPr>
@@ -5205,12 +5457,14 @@
         </w:rPr>
         <w:t xml:space="preserve"> into the </w:t>
       </w:r>
+      <w:proofErr w:type="spellStart"/>
       <w:r>
         <w:rPr>
           <w:lang w:val="en-AU"/>
         </w:rPr>
         <w:t>PostGIS</w:t>
       </w:r>
+      <w:proofErr w:type="spellEnd"/>
       <w:r>
         <w:rPr>
           <w:lang w:val="en-AU"/>
@@ -5230,7 +5484,20 @@
         <w:rPr>
           <w:lang w:val="en-AU"/>
         </w:rPr>
-        <w:t>The data consists</w:t>
+        <w:lastRenderedPageBreak/>
+        <w:t>The data</w:t>
+      </w:r>
+      <w:r>
+        <w:rPr>
+          <w:lang w:val="en-AU"/>
+        </w:rPr>
+        <w:t>set</w:t>
+      </w:r>
+      <w:r>
+        <w:rPr>
+          <w:lang w:val="en-AU"/>
+        </w:rPr>
+        <w:t xml:space="preserve"> consists</w:t>
       </w:r>
       <w:r>
         <w:rPr>
@@ -5347,9 +5614,9 @@
           <w:lang w:val="en-AU"/>
         </w:rPr>
       </w:pPr>
-      <w:bookmarkStart w:id="38" w:name="_Toc471203065"/>
-      <w:bookmarkStart w:id="39" w:name="_Toc471203116"/>
-      <w:bookmarkStart w:id="40" w:name="_Toc471382563"/>
+      <w:bookmarkStart w:id="37" w:name="_Toc471203065"/>
+      <w:bookmarkStart w:id="38" w:name="_Toc471203116"/>
+      <w:bookmarkStart w:id="39" w:name="_Toc471382563"/>
       <w:r>
         <w:rPr>
           <w:lang w:val="en-AU"/>
@@ -5368,9 +5635,9 @@
         </w:rPr>
         <w:t>areas</w:t>
       </w:r>
+      <w:bookmarkEnd w:id="37"/>
       <w:bookmarkEnd w:id="38"/>
       <w:bookmarkEnd w:id="39"/>
-      <w:bookmarkEnd w:id="40"/>
     </w:p>
     <w:p>
       <w:pPr>
@@ -5390,7 +5657,7 @@
         <w:rPr>
           <w:lang w:val="en-AU"/>
         </w:rPr>
-        <w:t>has</w:t>
+        <w:t>have</w:t>
       </w:r>
       <w:r>
         <w:rPr>
@@ -5466,7 +5733,19 @@
         <w:rPr>
           <w:lang w:val="en-AU"/>
         </w:rPr>
-        <w:t xml:space="preserve"> table using ST_INTERSECTS. As a further step the same procedure was repeated to find play areas near the zone using ST_DISTANCE with</w:t>
+        <w:t xml:space="preserve"> table using ST_INTERSECTS. As a further step the same procedure was repeated to find play areas near the zone</w:t>
+      </w:r>
+      <w:r>
+        <w:rPr>
+          <w:lang w:val="en-AU"/>
+        </w:rPr>
+        <w:t>s</w:t>
+      </w:r>
+      <w:r>
+        <w:rPr>
+          <w:lang w:val="en-AU"/>
+        </w:rPr>
+        <w:t xml:space="preserve"> using ST_DISTANCE with</w:t>
       </w:r>
       <w:r>
         <w:rPr>
@@ -5508,13 +5787,13 @@
         <w:rPr>
           <w:lang w:val="en-AU"/>
         </w:rPr>
-        <w:t>easonable to also considerer the</w:t>
-      </w:r>
-      <w:r>
-        <w:rPr>
-          <w:lang w:val="en-AU"/>
-        </w:rPr>
-        <w:t xml:space="preserve">se parks. </w:t>
+        <w:t>easonable to considerer those close enough to increase the rating of these areas</w:t>
+      </w:r>
+      <w:r>
+        <w:rPr>
+          <w:lang w:val="en-AU"/>
+        </w:rPr>
+        <w:t xml:space="preserve">. </w:t>
       </w:r>
       <w:r>
         <w:rPr>
@@ -5655,18 +5934,18 @@
           <w:lang w:val="en-AU"/>
         </w:rPr>
       </w:pPr>
-      <w:bookmarkStart w:id="41" w:name="_Toc471203066"/>
-      <w:bookmarkStart w:id="42" w:name="_Toc471203117"/>
-      <w:bookmarkStart w:id="43" w:name="_Toc471382564"/>
+      <w:bookmarkStart w:id="40" w:name="_Toc471203066"/>
+      <w:bookmarkStart w:id="41" w:name="_Toc471203117"/>
+      <w:bookmarkStart w:id="42" w:name="_Toc471382564"/>
       <w:r>
         <w:rPr>
           <w:lang w:val="en-AU"/>
         </w:rPr>
         <w:t>Parks</w:t>
       </w:r>
+      <w:bookmarkEnd w:id="40"/>
       <w:bookmarkEnd w:id="41"/>
       <w:bookmarkEnd w:id="42"/>
-      <w:bookmarkEnd w:id="43"/>
     </w:p>
     <w:p>
       <w:pPr>
@@ -5701,12 +5980,14 @@
         </w:rPr>
         <w:t xml:space="preserve">of New York City was also downloaded as a shapefile and imported into the </w:t>
       </w:r>
+      <w:proofErr w:type="spellStart"/>
       <w:r>
         <w:rPr>
           <w:lang w:val="en-AU"/>
         </w:rPr>
         <w:t>PostGIS</w:t>
       </w:r>
+      <w:proofErr w:type="spellEnd"/>
       <w:r>
         <w:rPr>
           <w:lang w:val="en-AU"/>
@@ -5776,12 +6057,14 @@
         </w:rPr>
         <w:t xml:space="preserve"> the </w:t>
       </w:r>
+      <w:proofErr w:type="spellStart"/>
       <w:r>
         <w:rPr>
           <w:lang w:val="en-AU"/>
         </w:rPr>
         <w:t>PostGIS</w:t>
       </w:r>
+      <w:proofErr w:type="spellEnd"/>
       <w:r>
         <w:rPr>
           <w:lang w:val="en-AU"/>
@@ -5846,7 +6129,7 @@
         <w:rPr>
           <w:lang w:val="en-AU"/>
         </w:rPr>
-        <w:t xml:space="preserve"> to also determine the adjacent recreational areas. Afterwards the total area of all parks </w:t>
+        <w:t xml:space="preserve"> to determine the adjacent recreational areas. Afterwards the total area of all parks </w:t>
       </w:r>
       <w:r>
         <w:rPr>
@@ -5915,6 +6198,12 @@
           <w:lang w:val="en-AU"/>
         </w:rPr>
         <w:endnoteReference w:id="27"/>
+      </w:r>
+      <w:r>
+        <w:rPr>
+          <w:lang w:val="en-AU"/>
+        </w:rPr>
+        <w:t xml:space="preserve"> the same way as all datasets have been</w:t>
       </w:r>
       <w:r>
         <w:rPr>
@@ -5952,9 +6241,9 @@
           <w:lang w:val="en-AU"/>
         </w:rPr>
       </w:pPr>
-      <w:bookmarkStart w:id="44" w:name="_Toc471203067"/>
-      <w:bookmarkStart w:id="45" w:name="_Toc471203118"/>
-      <w:bookmarkStart w:id="46" w:name="_Toc471382565"/>
+      <w:bookmarkStart w:id="43" w:name="_Toc471203067"/>
+      <w:bookmarkStart w:id="44" w:name="_Toc471203118"/>
+      <w:bookmarkStart w:id="45" w:name="_Toc471382565"/>
       <w:r>
         <w:rPr>
           <w:lang w:val="en-AU"/>
@@ -5962,9 +6251,9 @@
         <w:lastRenderedPageBreak/>
         <w:t>Restaurants</w:t>
       </w:r>
+      <w:bookmarkEnd w:id="43"/>
       <w:bookmarkEnd w:id="44"/>
       <w:bookmarkEnd w:id="45"/>
-      <w:bookmarkEnd w:id="46"/>
     </w:p>
     <w:p>
       <w:pPr>
@@ -6000,9 +6289,34 @@
       </w:r>
       <w:r>
         <w:rPr>
+          <w:lang w:val="en-AU"/>
+        </w:rPr>
+        <w:t>-</w:t>
+      </w:r>
+      <w:r>
+        <w:rPr>
+          <w:lang w:val="en-AU"/>
+        </w:rPr>
+        <w:t xml:space="preserve"> </w:t>
+      </w:r>
+      <w:r>
+        <w:rPr>
+          <w:lang w:val="en-AU"/>
+        </w:rPr>
+        <w:t>file</w:t>
+      </w:r>
+      <w:r>
+        <w:rPr>
           <w:rStyle w:val="Endnotenzeichen"/>
           <w:lang w:val="en-AU"/>
         </w:rPr>
+        <w:t xml:space="preserve"> </w:t>
+      </w:r>
+      <w:r>
+        <w:rPr>
+          <w:rStyle w:val="Endnotenzeichen"/>
+          <w:lang w:val="en-AU"/>
+        </w:rPr>
         <w:endnoteReference w:id="28"/>
       </w:r>
       <w:r>
@@ -6015,13 +6329,13 @@
         <w:rPr>
           <w:lang w:val="en-AU"/>
         </w:rPr>
-        <w:t>file was</w:t>
-      </w:r>
-      <w:r>
-        <w:rPr>
-          <w:lang w:val="en-AU"/>
-        </w:rPr>
-        <w:t xml:space="preserve"> downloaded and imported as a text file into the database. That table included an add</w:t>
+        <w:t>was</w:t>
+      </w:r>
+      <w:r>
+        <w:rPr>
+          <w:lang w:val="en-AU"/>
+        </w:rPr>
+        <w:t xml:space="preserve"> downloaded and imported into the database. That table included an add</w:t>
       </w:r>
       <w:r>
         <w:rPr>
@@ -6310,7 +6624,13 @@
         <w:rPr>
           <w:lang w:val="en-AU"/>
         </w:rPr>
-        <w:t>A Java program</w:t>
+        <w:t>This time a</w:t>
+      </w:r>
+      <w:r>
+        <w:rPr>
+          <w:lang w:val="en-AU"/>
+        </w:rPr>
+        <w:t xml:space="preserve"> Java program</w:t>
       </w:r>
       <w:r>
         <w:rPr>
@@ -6389,13 +6709,19 @@
         <w:rPr>
           <w:lang w:val="en-AU"/>
         </w:rPr>
-        <w:t xml:space="preserve">urns the latitude and longitude. It </w:t>
-      </w:r>
-      <w:r>
-        <w:rPr>
-          <w:lang w:val="en-AU"/>
-        </w:rPr>
-        <w:t xml:space="preserve">then </w:t>
+        <w:t>ur</w:t>
+      </w:r>
+      <w:r>
+        <w:rPr>
+          <w:lang w:val="en-AU"/>
+        </w:rPr>
+        <w:t>ns the latitude and longitude, t</w:t>
+      </w:r>
+      <w:r>
+        <w:rPr>
+          <w:lang w:val="en-AU"/>
+        </w:rPr>
+        <w:t xml:space="preserve">hen </w:t>
       </w:r>
       <w:r>
         <w:rPr>
@@ -6658,7 +6984,7 @@
           <w:lang w:val="en-AU"/>
         </w:rPr>
       </w:pPr>
-      <w:bookmarkStart w:id="47" w:name="_Toc471382566"/>
+      <w:bookmarkStart w:id="46" w:name="_Toc471382566"/>
       <w:r>
         <w:rPr>
           <w:lang w:val="en-AU"/>
@@ -6666,7 +6992,7 @@
         <w:lastRenderedPageBreak/>
         <w:t>Developing the web application</w:t>
       </w:r>
-      <w:bookmarkEnd w:id="47"/>
+      <w:bookmarkEnd w:id="46"/>
     </w:p>
     <w:p>
       <w:pPr>
@@ -6684,14 +7010,14 @@
           <w:lang w:val="en-AU"/>
         </w:rPr>
       </w:pPr>
-      <w:bookmarkStart w:id="48" w:name="_Toc471382567"/>
+      <w:bookmarkStart w:id="47" w:name="_Toc471382567"/>
       <w:r>
         <w:rPr>
           <w:lang w:val="en-AU"/>
         </w:rPr>
         <w:t>Frontend</w:t>
       </w:r>
-      <w:bookmarkEnd w:id="48"/>
+      <w:bookmarkEnd w:id="47"/>
     </w:p>
     <w:p>
       <w:pPr>
@@ -6709,14 +7035,14 @@
           <w:lang w:val="en-AU"/>
         </w:rPr>
       </w:pPr>
-      <w:bookmarkStart w:id="49" w:name="_Toc471382568"/>
+      <w:bookmarkStart w:id="48" w:name="_Toc471382568"/>
       <w:r>
         <w:rPr>
           <w:lang w:val="en-AU"/>
         </w:rPr>
         <w:t>General Website Structure</w:t>
       </w:r>
-      <w:bookmarkEnd w:id="49"/>
+      <w:bookmarkEnd w:id="48"/>
     </w:p>
     <w:p>
       <w:pPr>
@@ -6817,7 +7143,21 @@
         <w:rPr>
           <w:lang w:val="en-AU"/>
         </w:rPr>
-        <w:t xml:space="preserve"> library JQuery for working with the HTML elements on the page and the SemanticUI </w:t>
+        <w:t xml:space="preserve"> library JQuery for working with the HTML elements on the page and the </w:t>
+      </w:r>
+      <w:proofErr w:type="spellStart"/>
+      <w:r>
+        <w:rPr>
+          <w:lang w:val="en-AU"/>
+        </w:rPr>
+        <w:t>SemanticUI</w:t>
+      </w:r>
+      <w:proofErr w:type="spellEnd"/>
+      <w:r>
+        <w:rPr>
+          <w:lang w:val="en-AU"/>
+        </w:rPr>
+        <w:t xml:space="preserve"> </w:t>
       </w:r>
       <w:r>
         <w:rPr>
@@ -6892,8 +7232,16 @@
         <w:rPr>
           <w:lang w:val="en-AU"/>
         </w:rPr>
-        <w:t xml:space="preserve"> like webpack</w:t>
-      </w:r>
+        <w:t xml:space="preserve"> like </w:t>
+      </w:r>
+      <w:proofErr w:type="spellStart"/>
+      <w:r>
+        <w:rPr>
+          <w:lang w:val="en-AU"/>
+        </w:rPr>
+        <w:t>webpack</w:t>
+      </w:r>
+      <w:proofErr w:type="spellEnd"/>
       <w:r>
         <w:rPr>
           <w:rStyle w:val="Endnotenzeichen"/>
@@ -6949,7 +7297,8 @@
           <w:lang w:val="en-AU"/>
         </w:rPr>
       </w:pPr>
-      <w:bookmarkStart w:id="50" w:name="_Toc471382569"/>
+      <w:bookmarkStart w:id="49" w:name="_Toc471382569"/>
+      <w:proofErr w:type="spellStart"/>
       <w:r>
         <w:rPr>
           <w:lang w:val="en-AU"/>
@@ -6966,9 +7315,16 @@
         <w:rPr>
           <w:lang w:val="en-AU"/>
         </w:rPr>
-        <w:t>er Setup</w:t>
-      </w:r>
-      <w:bookmarkEnd w:id="50"/>
+        <w:t>er</w:t>
+      </w:r>
+      <w:proofErr w:type="spellEnd"/>
+      <w:r>
+        <w:rPr>
+          <w:lang w:val="en-AU"/>
+        </w:rPr>
+        <w:t xml:space="preserve"> Setup</w:t>
+      </w:r>
+      <w:bookmarkEnd w:id="49"/>
     </w:p>
     <w:p>
       <w:pPr>
@@ -6982,7 +7338,21 @@
         <w:rPr>
           <w:lang w:val="en-AU"/>
         </w:rPr>
-        <w:t xml:space="preserve">We used GeoServer to access our map data. First </w:t>
+        <w:t xml:space="preserve">We used </w:t>
+      </w:r>
+      <w:proofErr w:type="spellStart"/>
+      <w:r>
+        <w:rPr>
+          <w:lang w:val="en-AU"/>
+        </w:rPr>
+        <w:t>GeoServer</w:t>
+      </w:r>
+      <w:proofErr w:type="spellEnd"/>
+      <w:r>
+        <w:rPr>
+          <w:lang w:val="en-AU"/>
+        </w:rPr>
+        <w:t xml:space="preserve"> to access our map data. First </w:t>
       </w:r>
       <w:r>
         <w:rPr>
@@ -7100,7 +7470,35 @@
         <w:rPr>
           <w:lang w:val="en-AU"/>
         </w:rPr>
-        <w:t>setup a GeoServer and connected it to the PostGIS database</w:t>
+        <w:t xml:space="preserve">setup a </w:t>
+      </w:r>
+      <w:proofErr w:type="spellStart"/>
+      <w:r>
+        <w:rPr>
+          <w:lang w:val="en-AU"/>
+        </w:rPr>
+        <w:t>GeoServer</w:t>
+      </w:r>
+      <w:proofErr w:type="spellEnd"/>
+      <w:r>
+        <w:rPr>
+          <w:lang w:val="en-AU"/>
+        </w:rPr>
+        <w:t xml:space="preserve"> and connected it to the </w:t>
+      </w:r>
+      <w:proofErr w:type="spellStart"/>
+      <w:r>
+        <w:rPr>
+          <w:lang w:val="en-AU"/>
+        </w:rPr>
+        <w:t>PostGIS</w:t>
+      </w:r>
+      <w:proofErr w:type="spellEnd"/>
+      <w:r>
+        <w:rPr>
+          <w:lang w:val="en-AU"/>
+        </w:rPr>
+        <w:t xml:space="preserve"> database</w:t>
       </w:r>
       <w:r>
         <w:rPr>
@@ -7130,7 +7528,13 @@
         <w:rPr>
           <w:lang w:val="en-AU"/>
         </w:rPr>
-        <w:t>Then we setup</w:t>
+        <w:t>Finally,</w:t>
+      </w:r>
+      <w:r>
+        <w:rPr>
+          <w:lang w:val="en-AU"/>
+        </w:rPr>
+        <w:t xml:space="preserve"> we setup</w:t>
       </w:r>
       <w:r>
         <w:rPr>
@@ -7185,7 +7589,21 @@
         <w:rPr>
           <w:lang w:val="en-AU"/>
         </w:rPr>
-        <w:t>g JSON data from the GeoServer.</w:t>
+        <w:t xml:space="preserve">g JSON data from the </w:t>
+      </w:r>
+      <w:proofErr w:type="spellStart"/>
+      <w:r>
+        <w:rPr>
+          <w:lang w:val="en-AU"/>
+        </w:rPr>
+        <w:t>GeoServer</w:t>
+      </w:r>
+      <w:proofErr w:type="spellEnd"/>
+      <w:r>
+        <w:rPr>
+          <w:lang w:val="en-AU"/>
+        </w:rPr>
+        <w:t>.</w:t>
       </w:r>
     </w:p>
     <w:p>
@@ -7200,7 +7618,14 @@
         <w:rPr>
           <w:lang w:val="en-AU"/>
         </w:rPr>
-        <w:t>To solve the issue one can either setup the GeoSe</w:t>
+        <w:t xml:space="preserve">To solve the issue one can either setup the </w:t>
+      </w:r>
+      <w:proofErr w:type="spellStart"/>
+      <w:r>
+        <w:rPr>
+          <w:lang w:val="en-AU"/>
+        </w:rPr>
+        <w:t>GeoSe</w:t>
       </w:r>
       <w:r>
         <w:rPr>
@@ -7212,14 +7637,43 @@
         <w:rPr>
           <w:lang w:val="en-AU"/>
         </w:rPr>
-        <w:t>vers configuration to allow cross-origin resource sharing (CORS) or make sure that the GeoServer's IP and port are the same as the webpages. We decided to use the</w:t>
-      </w:r>
-      <w:r>
-        <w:rPr>
-          <w:lang w:val="en-AU"/>
-        </w:rPr>
-        <w:t xml:space="preserve"> second method, as the GeoServer</w:t>
-      </w:r>
+        <w:t>vers</w:t>
+      </w:r>
+      <w:proofErr w:type="spellEnd"/>
+      <w:r>
+        <w:rPr>
+          <w:lang w:val="en-AU"/>
+        </w:rPr>
+        <w:t xml:space="preserve"> configuration to allow cross-origin resource sharing (CORS) or make sure that the </w:t>
+      </w:r>
+      <w:proofErr w:type="spellStart"/>
+      <w:r>
+        <w:rPr>
+          <w:lang w:val="en-AU"/>
+        </w:rPr>
+        <w:t>GeoServer's</w:t>
+      </w:r>
+      <w:proofErr w:type="spellEnd"/>
+      <w:r>
+        <w:rPr>
+          <w:lang w:val="en-AU"/>
+        </w:rPr>
+        <w:t xml:space="preserve"> IP and port are the same as the webpages. We decided to use the</w:t>
+      </w:r>
+      <w:r>
+        <w:rPr>
+          <w:lang w:val="en-AU"/>
+        </w:rPr>
+        <w:t xml:space="preserve"> second method, as the </w:t>
+      </w:r>
+      <w:proofErr w:type="spellStart"/>
+      <w:r>
+        <w:rPr>
+          <w:lang w:val="en-AU"/>
+        </w:rPr>
+        <w:t>GeoServer</w:t>
+      </w:r>
+      <w:proofErr w:type="spellEnd"/>
       <w:r>
         <w:rPr>
           <w:lang w:val="en-AU"/>
@@ -7236,7 +7690,14 @@
         <w:rPr>
           <w:lang w:val="en-AU"/>
         </w:rPr>
-        <w:t xml:space="preserve"> and port to be the same as the GeoSe</w:t>
+        <w:t xml:space="preserve"> and port to be the same as the </w:t>
+      </w:r>
+      <w:proofErr w:type="spellStart"/>
+      <w:r>
+        <w:rPr>
+          <w:lang w:val="en-AU"/>
+        </w:rPr>
+        <w:t>GeoSe</w:t>
       </w:r>
       <w:r>
         <w:rPr>
@@ -7248,7 +7709,14 @@
         <w:rPr>
           <w:lang w:val="en-AU"/>
         </w:rPr>
-        <w:t>ver ones</w:t>
+        <w:t>ver</w:t>
+      </w:r>
+      <w:proofErr w:type="spellEnd"/>
+      <w:r>
+        <w:rPr>
+          <w:lang w:val="en-AU"/>
+        </w:rPr>
+        <w:t xml:space="preserve"> ones</w:t>
       </w:r>
       <w:r>
         <w:rPr>
@@ -7272,14 +7740,36 @@
         <w:rPr>
           <w:lang w:val="en-AU"/>
         </w:rPr>
-        <w:t xml:space="preserve"> acts as a proxy for the GeoServer. To do so we used a </w:t>
-      </w:r>
+        <w:t xml:space="preserve"> acts as a proxy for the </w:t>
+      </w:r>
+      <w:proofErr w:type="spellStart"/>
+      <w:r>
+        <w:rPr>
+          <w:lang w:val="en-AU"/>
+        </w:rPr>
+        <w:t>GeoServer</w:t>
+      </w:r>
+      <w:proofErr w:type="spellEnd"/>
+      <w:r>
+        <w:rPr>
+          <w:lang w:val="en-AU"/>
+        </w:rPr>
+        <w:t xml:space="preserve">. To do so we used a </w:t>
+      </w:r>
+      <w:proofErr w:type="spellStart"/>
       <w:r>
         <w:rPr>
           <w:lang w:val="en-AU"/>
         </w:rPr>
         <w:lastRenderedPageBreak/>
-        <w:t>npm tool called 'local-web-server', as it is very easy to install and use. After installing it</w:t>
+        <w:t>npm</w:t>
+      </w:r>
+      <w:proofErr w:type="spellEnd"/>
+      <w:r>
+        <w:rPr>
+          <w:lang w:val="en-AU"/>
+        </w:rPr>
+        <w:t xml:space="preserve"> tool called 'local-web-server', as it is very easy to install and use. After installing it</w:t>
       </w:r>
       <w:r>
         <w:rPr>
@@ -7303,7 +7793,35 @@
         <w:rPr>
           <w:lang w:val="en-AU"/>
         </w:rPr>
-        <w:t xml:space="preserve"> using the command `ws --rewrite '/geoserver/* -&gt; http://localhost:8080/geoserver/</w:t>
+        <w:t xml:space="preserve"> using the command `</w:t>
+      </w:r>
+      <w:proofErr w:type="spellStart"/>
+      <w:r>
+        <w:rPr>
+          <w:lang w:val="en-AU"/>
+        </w:rPr>
+        <w:t>ws</w:t>
+      </w:r>
+      <w:proofErr w:type="spellEnd"/>
+      <w:r>
+        <w:rPr>
+          <w:lang w:val="en-AU"/>
+        </w:rPr>
+        <w:t xml:space="preserve"> --rewrite '/</w:t>
+      </w:r>
+      <w:proofErr w:type="spellStart"/>
+      <w:r>
+        <w:rPr>
+          <w:lang w:val="en-AU"/>
+        </w:rPr>
+        <w:t>geoserver</w:t>
+      </w:r>
+      <w:proofErr w:type="spellEnd"/>
+      <w:r>
+        <w:rPr>
+          <w:lang w:val="en-AU"/>
+        </w:rPr>
+        <w:t>/* -&gt; http://localhost:8080/geoserver/</w:t>
       </w:r>
       <w:r>
         <w:rPr>
@@ -7315,8 +7833,30 @@
         <w:rPr>
           <w:lang w:val="en-AU"/>
         </w:rPr>
-        <w:t>t proxies all requests made to '/geoserver/' to the actual GeoServer</w:t>
-      </w:r>
+        <w:t>t proxies all requests made to '/</w:t>
+      </w:r>
+      <w:proofErr w:type="spellStart"/>
+      <w:r>
+        <w:rPr>
+          <w:lang w:val="en-AU"/>
+        </w:rPr>
+        <w:t>geoserver</w:t>
+      </w:r>
+      <w:proofErr w:type="spellEnd"/>
+      <w:r>
+        <w:rPr>
+          <w:lang w:val="en-AU"/>
+        </w:rPr>
+        <w:t xml:space="preserve">/' to the actual </w:t>
+      </w:r>
+      <w:proofErr w:type="spellStart"/>
+      <w:r>
+        <w:rPr>
+          <w:lang w:val="en-AU"/>
+        </w:rPr>
+        <w:t>GeoServer</w:t>
+      </w:r>
+      <w:proofErr w:type="spellEnd"/>
       <w:r>
         <w:rPr>
           <w:rStyle w:val="Endnotenzeichen"/>
@@ -7383,14 +7923,14 @@
           <w:lang w:val="en-AU"/>
         </w:rPr>
       </w:pPr>
-      <w:bookmarkStart w:id="51" w:name="_Toc471382570"/>
+      <w:bookmarkStart w:id="50" w:name="_Toc471382570"/>
       <w:r>
         <w:rPr>
           <w:lang w:val="en-AU"/>
         </w:rPr>
         <w:t>Map Display</w:t>
       </w:r>
-      <w:bookmarkEnd w:id="51"/>
+      <w:bookmarkEnd w:id="50"/>
     </w:p>
     <w:p>
       <w:pPr>
@@ -7404,7 +7944,21 @@
         <w:rPr>
           <w:lang w:val="en-AU"/>
         </w:rPr>
-        <w:t>With the GeoServer setup</w:t>
+        <w:t xml:space="preserve">With the </w:t>
+      </w:r>
+      <w:proofErr w:type="spellStart"/>
+      <w:r>
+        <w:rPr>
+          <w:lang w:val="en-AU"/>
+        </w:rPr>
+        <w:t>GeoServer</w:t>
+      </w:r>
+      <w:proofErr w:type="spellEnd"/>
+      <w:r>
+        <w:rPr>
+          <w:lang w:val="en-AU"/>
+        </w:rPr>
+        <w:t xml:space="preserve"> setup</w:t>
       </w:r>
       <w:r>
         <w:rPr>
@@ -7422,8 +7976,16 @@
         <w:rPr>
           <w:lang w:val="en-AU"/>
         </w:rPr>
-        <w:t>to load the maps data as GeoJSON</w:t>
-      </w:r>
+        <w:t xml:space="preserve">to load the maps data as </w:t>
+      </w:r>
+      <w:proofErr w:type="spellStart"/>
+      <w:r>
+        <w:rPr>
+          <w:lang w:val="en-AU"/>
+        </w:rPr>
+        <w:t>GeoJSON</w:t>
+      </w:r>
+      <w:proofErr w:type="spellEnd"/>
       <w:r>
         <w:rPr>
           <w:lang w:val="en-AU"/>
@@ -7434,14 +7996,30 @@
         <w:rPr>
           <w:lang w:val="en-AU"/>
         </w:rPr>
-        <w:t xml:space="preserve">from the GeoServer. We decided to load the map as </w:t>
-      </w:r>
+        <w:t xml:space="preserve">from the </w:t>
+      </w:r>
+      <w:proofErr w:type="spellStart"/>
+      <w:r>
+        <w:rPr>
+          <w:lang w:val="en-AU"/>
+        </w:rPr>
+        <w:t>GeoServer</w:t>
+      </w:r>
+      <w:proofErr w:type="spellEnd"/>
+      <w:r>
+        <w:rPr>
+          <w:lang w:val="en-AU"/>
+        </w:rPr>
+        <w:t xml:space="preserve">. We decided to load the map as </w:t>
+      </w:r>
+      <w:proofErr w:type="spellStart"/>
       <w:r>
         <w:rPr>
           <w:lang w:val="en-AU"/>
         </w:rPr>
         <w:t>GeoJSON</w:t>
       </w:r>
+      <w:proofErr w:type="spellEnd"/>
       <w:r>
         <w:rPr>
           <w:lang w:val="en-AU"/>
@@ -7466,12 +8044,14 @@
         </w:rPr>
         <w:t xml:space="preserve"> gives us access to all the rating values that are included in the table setup above. To request the map data as </w:t>
       </w:r>
+      <w:proofErr w:type="spellStart"/>
       <w:r>
         <w:rPr>
           <w:lang w:val="en-AU"/>
         </w:rPr>
         <w:t>GeoJSON</w:t>
       </w:r>
+      <w:proofErr w:type="spellEnd"/>
       <w:r>
         <w:rPr>
           <w:lang w:val="en-AU"/>
@@ -7482,7 +8062,35 @@
         <w:rPr>
           <w:lang w:val="en-AU"/>
         </w:rPr>
-        <w:t>instead from the GeoServer we had to add '&amp;outputFormat=application%2Fjson' to the request that accesses the data</w:t>
+        <w:t xml:space="preserve">instead from the </w:t>
+      </w:r>
+      <w:proofErr w:type="spellStart"/>
+      <w:r>
+        <w:rPr>
+          <w:lang w:val="en-AU"/>
+        </w:rPr>
+        <w:t>GeoServer</w:t>
+      </w:r>
+      <w:proofErr w:type="spellEnd"/>
+      <w:r>
+        <w:rPr>
+          <w:lang w:val="en-AU"/>
+        </w:rPr>
+        <w:t xml:space="preserve"> we had to add '&amp;</w:t>
+      </w:r>
+      <w:proofErr w:type="spellStart"/>
+      <w:r>
+        <w:rPr>
+          <w:lang w:val="en-AU"/>
+        </w:rPr>
+        <w:t>outputFormat</w:t>
+      </w:r>
+      <w:proofErr w:type="spellEnd"/>
+      <w:r>
+        <w:rPr>
+          <w:lang w:val="en-AU"/>
+        </w:rPr>
+        <w:t>=application%2Fjson' to the request that accesses the data</w:t>
       </w:r>
       <w:r>
         <w:rPr>
@@ -7622,14 +8230,14 @@
           <w:lang w:val="en-AU"/>
         </w:rPr>
       </w:pPr>
-      <w:bookmarkStart w:id="52" w:name="_Toc471382571"/>
+      <w:bookmarkStart w:id="51" w:name="_Toc471382571"/>
       <w:r>
         <w:rPr>
           <w:lang w:val="en-AU"/>
         </w:rPr>
         <w:t>Locations of Interest</w:t>
       </w:r>
-      <w:bookmarkEnd w:id="52"/>
+      <w:bookmarkEnd w:id="51"/>
     </w:p>
     <w:p>
       <w:pPr>
@@ -7766,7 +8374,21 @@
         <w:rPr>
           <w:lang w:val="en-AU"/>
         </w:rPr>
-        <w:t xml:space="preserve"> number of locations we used JQuery, SemanticUI search and some custom data structures. To execute the actual search for a specific location of i</w:t>
+        <w:t xml:space="preserve"> number of locations we used JQuery, </w:t>
+      </w:r>
+      <w:proofErr w:type="spellStart"/>
+      <w:r>
+        <w:rPr>
+          <w:lang w:val="en-AU"/>
+        </w:rPr>
+        <w:t>SemanticUI</w:t>
+      </w:r>
+      <w:proofErr w:type="spellEnd"/>
+      <w:r>
+        <w:rPr>
+          <w:lang w:val="en-AU"/>
+        </w:rPr>
+        <w:t xml:space="preserve"> search and some custom data structures. To execute the actual search for a specific location of i</w:t>
       </w:r>
       <w:r>
         <w:rPr>
@@ -7802,13 +8424,27 @@
         <w:rPr>
           <w:lang w:val="en-AU"/>
         </w:rPr>
-        <w:t xml:space="preserve"> of M</w:t>
-      </w:r>
-      <w:r>
-        <w:rPr>
-          <w:lang w:val="en-AU"/>
-        </w:rPr>
-        <w:t>apbox to get a suggestion of locations based on the user</w:t>
+        <w:t xml:space="preserve"> of </w:t>
+      </w:r>
+      <w:proofErr w:type="spellStart"/>
+      <w:r>
+        <w:rPr>
+          <w:lang w:val="en-AU"/>
+        </w:rPr>
+        <w:t>M</w:t>
+      </w:r>
+      <w:r>
+        <w:rPr>
+          <w:lang w:val="en-AU"/>
+        </w:rPr>
+        <w:t>apbox</w:t>
+      </w:r>
+      <w:proofErr w:type="spellEnd"/>
+      <w:r>
+        <w:rPr>
+          <w:lang w:val="en-AU"/>
+        </w:rPr>
+        <w:t xml:space="preserve"> to get a suggestion of locations based on the user</w:t>
       </w:r>
       <w:r>
         <w:rPr>
@@ -7826,13 +8462,27 @@
         <w:rPr>
           <w:lang w:val="en-AU"/>
         </w:rPr>
-        <w:t xml:space="preserve"> auto completion is done by Sema</w:t>
-      </w:r>
-      <w:r>
-        <w:rPr>
-          <w:lang w:val="en-AU"/>
-        </w:rPr>
-        <w:t>nticUI. After the user has sele</w:t>
+        <w:t xml:space="preserve"> auto completion is done by </w:t>
+      </w:r>
+      <w:proofErr w:type="spellStart"/>
+      <w:r>
+        <w:rPr>
+          <w:lang w:val="en-AU"/>
+        </w:rPr>
+        <w:t>Sema</w:t>
+      </w:r>
+      <w:r>
+        <w:rPr>
+          <w:lang w:val="en-AU"/>
+        </w:rPr>
+        <w:t>nticUI</w:t>
+      </w:r>
+      <w:proofErr w:type="spellEnd"/>
+      <w:r>
+        <w:rPr>
+          <w:lang w:val="en-AU"/>
+        </w:rPr>
+        <w:t>. After the user has sele</w:t>
       </w:r>
       <w:r>
         <w:rPr>
@@ -7862,13 +8512,27 @@
         <w:rPr>
           <w:lang w:val="en-AU"/>
         </w:rPr>
-        <w:t>e the coordinates given by the M</w:t>
-      </w:r>
-      <w:r>
-        <w:rPr>
-          <w:lang w:val="en-AU"/>
-        </w:rPr>
-        <w:t xml:space="preserve">apbox geocoding to display a marker on a small map </w:t>
+        <w:t xml:space="preserve">e the coordinates given by the </w:t>
+      </w:r>
+      <w:proofErr w:type="spellStart"/>
+      <w:r>
+        <w:rPr>
+          <w:lang w:val="en-AU"/>
+        </w:rPr>
+        <w:t>M</w:t>
+      </w:r>
+      <w:r>
+        <w:rPr>
+          <w:lang w:val="en-AU"/>
+        </w:rPr>
+        <w:t>apbox</w:t>
+      </w:r>
+      <w:proofErr w:type="spellEnd"/>
+      <w:r>
+        <w:rPr>
+          <w:lang w:val="en-AU"/>
+        </w:rPr>
+        <w:t xml:space="preserve"> geocoding to display a marker on a small map </w:t>
       </w:r>
       <w:r>
         <w:rPr>
@@ -7880,7 +8544,14 @@
         <w:rPr>
           <w:lang w:val="en-AU"/>
         </w:rPr>
-        <w:t xml:space="preserve"> the search input. This helps the user to visually see what he selected. We also save all selected pl</w:t>
+        <w:t xml:space="preserve"> the search input. This helps the </w:t>
+      </w:r>
+      <w:bookmarkStart w:id="52" w:name="_GoBack"/>
+      <w:r>
+        <w:rPr>
+          <w:lang w:val="en-AU"/>
+        </w:rPr>
+        <w:t>user to visually see what he selected. We also save all selected pl</w:t>
       </w:r>
       <w:r>
         <w:rPr>
@@ -7895,6 +8566,7 @@
         <w:t>.</w:t>
       </w:r>
     </w:p>
+    <w:bookmarkEnd w:id="52"/>
     <w:p>
       <w:pPr>
         <w:spacing w:line="360" w:lineRule="auto"/>
@@ -8046,13 +8718,27 @@
         <w:rPr>
           <w:lang w:val="en-AU"/>
         </w:rPr>
-        <w:t xml:space="preserve"> directions API by M</w:t>
-      </w:r>
-      <w:r>
-        <w:rPr>
-          <w:lang w:val="en-AU"/>
-        </w:rPr>
-        <w:t>apbox, as this would res</w:t>
+        <w:t xml:space="preserve"> directions API by </w:t>
+      </w:r>
+      <w:proofErr w:type="spellStart"/>
+      <w:r>
+        <w:rPr>
+          <w:lang w:val="en-AU"/>
+        </w:rPr>
+        <w:t>M</w:t>
+      </w:r>
+      <w:r>
+        <w:rPr>
+          <w:lang w:val="en-AU"/>
+        </w:rPr>
+        <w:t>apbox</w:t>
+      </w:r>
+      <w:proofErr w:type="spellEnd"/>
+      <w:r>
+        <w:rPr>
+          <w:lang w:val="en-AU"/>
+        </w:rPr>
+        <w:t>, as this would res</w:t>
       </w:r>
       <w:r>
         <w:rPr>
@@ -8090,6 +8776,7 @@
         </w:rPr>
         <w:t xml:space="preserve"> limit of </w:t>
       </w:r>
+      <w:proofErr w:type="spellStart"/>
       <w:r>
         <w:rPr>
           <w:lang w:val="en-AU"/>
@@ -8102,6 +8789,7 @@
         </w:rPr>
         <w:t>apbox</w:t>
       </w:r>
+      <w:proofErr w:type="spellEnd"/>
       <w:r>
         <w:rPr>
           <w:rStyle w:val="Endnotenzeichen"/>
@@ -8125,13 +8813,27 @@
         <w:rPr>
           <w:lang w:val="en-AU"/>
         </w:rPr>
-        <w:t xml:space="preserve"> we used the M</w:t>
-      </w:r>
-      <w:r>
-        <w:rPr>
-          <w:lang w:val="en-AU"/>
-        </w:rPr>
-        <w:t xml:space="preserve">apbox distance </w:t>
+        <w:t xml:space="preserve"> we used the </w:t>
+      </w:r>
+      <w:proofErr w:type="spellStart"/>
+      <w:r>
+        <w:rPr>
+          <w:lang w:val="en-AU"/>
+        </w:rPr>
+        <w:t>M</w:t>
+      </w:r>
+      <w:r>
+        <w:rPr>
+          <w:lang w:val="en-AU"/>
+        </w:rPr>
+        <w:t>apbox</w:t>
+      </w:r>
+      <w:proofErr w:type="spellEnd"/>
+      <w:r>
+        <w:rPr>
+          <w:lang w:val="en-AU"/>
+        </w:rPr>
+        <w:t xml:space="preserve"> distance </w:t>
       </w:r>
       <w:r>
         <w:rPr>
@@ -8285,13 +8987,27 @@
         <w:rPr>
           <w:lang w:val="en-AU"/>
         </w:rPr>
-        <w:t>zones in batches to M</w:t>
-      </w:r>
-      <w:r>
-        <w:rPr>
-          <w:lang w:val="en-AU"/>
-        </w:rPr>
-        <w:t xml:space="preserve">apbox, as we could not send all 194 zones at once. To coordinate these </w:t>
+        <w:t xml:space="preserve">zones in batches to </w:t>
+      </w:r>
+      <w:proofErr w:type="spellStart"/>
+      <w:r>
+        <w:rPr>
+          <w:lang w:val="en-AU"/>
+        </w:rPr>
+        <w:t>M</w:t>
+      </w:r>
+      <w:r>
+        <w:rPr>
+          <w:lang w:val="en-AU"/>
+        </w:rPr>
+        <w:t>apbox</w:t>
+      </w:r>
+      <w:proofErr w:type="spellEnd"/>
+      <w:r>
+        <w:rPr>
+          <w:lang w:val="en-AU"/>
+        </w:rPr>
+        <w:t xml:space="preserve">, as we could not send all 194 zones at once. To coordinate these </w:t>
       </w:r>
       <w:r>
         <w:rPr>
@@ -8369,7 +9085,21 @@
         <w:rPr>
           <w:lang w:val="en-AU"/>
         </w:rPr>
-        <w:t>tic ratings from GeoServer.</w:t>
+        <w:t xml:space="preserve">tic ratings from </w:t>
+      </w:r>
+      <w:proofErr w:type="spellStart"/>
+      <w:r>
+        <w:rPr>
+          <w:lang w:val="en-AU"/>
+        </w:rPr>
+        <w:t>GeoServer</w:t>
+      </w:r>
+      <w:proofErr w:type="spellEnd"/>
+      <w:r>
+        <w:rPr>
+          <w:lang w:val="en-AU"/>
+        </w:rPr>
+        <w:t>.</w:t>
       </w:r>
     </w:p>
     <w:p>
@@ -9565,7 +10295,23 @@
         <w:rPr>
           <w:lang w:val="en-AU"/>
         </w:rPr>
-        <w:t xml:space="preserve"> It was fun to see the theoretical aspects implemented in a interactive application.</w:t>
+        <w:t xml:space="preserve"> It was fun to see the theoretical aspects implemented in </w:t>
+      </w:r>
+      <w:proofErr w:type="spellStart"/>
+      <w:proofErr w:type="gramStart"/>
+      <w:r>
+        <w:rPr>
+          <w:lang w:val="en-AU"/>
+        </w:rPr>
+        <w:t>a</w:t>
+      </w:r>
+      <w:proofErr w:type="spellEnd"/>
+      <w:proofErr w:type="gramEnd"/>
+      <w:r>
+        <w:rPr>
+          <w:lang w:val="en-AU"/>
+        </w:rPr>
+        <w:t xml:space="preserve"> interactive application.</w:t>
       </w:r>
     </w:p>
     <w:p>
@@ -11432,7 +12178,7 @@
                 <w:rPr>
                   <w:noProof/>
                 </w:rPr>
-                <w:t>14</w:t>
+                <w:t>9</w:t>
               </w:r>
               <w:r>
                 <w:fldChar w:fldCharType="end"/>
@@ -13205,6 +13951,7 @@
     <w:rsidRoot w:val="00FB5F24"/>
     <w:rsid w:val="00166C16"/>
     <w:rsid w:val="001C1C77"/>
+    <w:rsid w:val="002354DA"/>
     <w:rsid w:val="00256B12"/>
     <w:rsid w:val="00271B77"/>
     <w:rsid w:val="002F21E4"/>
@@ -13232,8 +13979,8 @@
   </m:mathPr>
   <w:themeFontLang w:val="de-DE"/>
   <w:clrSchemeMapping w:bg1="light1" w:t1="dark1" w:bg2="light2" w:t2="dark2" w:accent1="accent1" w:accent2="accent2" w:accent3="accent3" w:accent4="accent4" w:accent5="accent5" w:accent6="accent6" w:hyperlink="hyperlink" w:followedHyperlink="followedHyperlink"/>
-  <w:decimalSymbol w:val=","/>
-  <w:listSeparator w:val=";"/>
+  <w:decimalSymbol w:val="."/>
+  <w:listSeparator w:val=","/>
   <w15:chartTrackingRefBased/>
 </w:settings>
 </file>
@@ -13987,7 +14734,7 @@
 </file>
 
 <file path=customXml/itemProps2.xml><?xml version="1.0" encoding="utf-8"?>
-<ds:datastoreItem xmlns:ds="http://schemas.openxmlformats.org/officeDocument/2006/customXml" ds:itemID="{28EB1B4A-09EF-4DD6-BF5D-A5DFB2D385AF}">
+<ds:datastoreItem xmlns:ds="http://schemas.openxmlformats.org/officeDocument/2006/customXml" ds:itemID="{38CC027B-9938-48C4-BF8D-531476A1D183}">
   <ds:schemaRefs>
     <ds:schemaRef ds:uri="http://schemas.openxmlformats.org/officeDocument/2006/bibliography"/>
   </ds:schemaRefs>

</xml_diff>

<commit_message>
Did my part of the presentation rework
</commit_message>
<xml_diff>
--- a/Project Report.docx
+++ b/Project Report.docx
@@ -360,7 +360,12 @@
             <w:spacing w:line="360" w:lineRule="auto"/>
           </w:pPr>
           <w:r>
-            <w:t>Inhaltsverzeichnis</w:t>
+            <w:t>Inhaltsverzeic</w:t>
+          </w:r>
+          <w:bookmarkStart w:id="0" w:name="_GoBack"/>
+          <w:bookmarkEnd w:id="0"/>
+          <w:r>
+            <w:t>hnis</w:t>
           </w:r>
         </w:p>
         <w:p>
@@ -372,7 +377,7 @@
             <w:rPr>
               <w:rFonts w:eastAsiaTheme="minorEastAsia"/>
               <w:noProof/>
-              <w:lang w:val="en-AU" w:eastAsia="en-AU"/>
+              <w:lang w:eastAsia="de-DE"/>
             </w:rPr>
           </w:pPr>
           <w:r>
@@ -384,7 +389,7 @@
           <w:r>
             <w:fldChar w:fldCharType="separate"/>
           </w:r>
-          <w:hyperlink w:anchor="_Toc471382550" w:history="1">
+          <w:hyperlink w:anchor="_Toc472196283" w:history="1">
             <w:r>
               <w:rPr>
                 <w:rStyle w:val="Hyperlink"/>
@@ -412,7 +417,7 @@
                 <w:noProof/>
                 <w:webHidden/>
               </w:rPr>
-              <w:instrText xml:space="preserve"> PAGEREF _Toc471382550 \h </w:instrText>
+              <w:instrText xml:space="preserve"> PAGEREF _Toc472196283 \h </w:instrText>
             </w:r>
             <w:r>
               <w:rPr>
@@ -432,7 +437,7 @@
                 <w:noProof/>
                 <w:webHidden/>
               </w:rPr>
-              <w:t>2</w:t>
+              <w:t>5</w:t>
             </w:r>
             <w:r>
               <w:rPr>
@@ -452,10 +457,10 @@
             <w:rPr>
               <w:rFonts w:eastAsiaTheme="minorEastAsia"/>
               <w:noProof/>
-              <w:lang w:val="en-AU" w:eastAsia="en-AU"/>
+              <w:lang w:eastAsia="de-DE"/>
             </w:rPr>
           </w:pPr>
-          <w:hyperlink w:anchor="_Toc471382551" w:history="1">
+          <w:hyperlink w:anchor="_Toc472196284" w:history="1">
             <w:r>
               <w:rPr>
                 <w:rStyle w:val="Hyperlink"/>
@@ -483,7 +488,7 @@
                 <w:noProof/>
                 <w:webHidden/>
               </w:rPr>
-              <w:instrText xml:space="preserve"> PAGEREF _Toc471382551 \h </w:instrText>
+              <w:instrText xml:space="preserve"> PAGEREF _Toc472196284 \h </w:instrText>
             </w:r>
             <w:r>
               <w:rPr>
@@ -503,7 +508,7 @@
                 <w:noProof/>
                 <w:webHidden/>
               </w:rPr>
-              <w:t>2</w:t>
+              <w:t>6</w:t>
             </w:r>
             <w:r>
               <w:rPr>
@@ -523,10 +528,10 @@
             <w:rPr>
               <w:rFonts w:eastAsiaTheme="minorEastAsia"/>
               <w:noProof/>
-              <w:lang w:val="en-AU" w:eastAsia="en-AU"/>
+              <w:lang w:eastAsia="de-DE"/>
             </w:rPr>
           </w:pPr>
-          <w:hyperlink w:anchor="_Toc471382552" w:history="1">
+          <w:hyperlink w:anchor="_Toc472196285" w:history="1">
             <w:r>
               <w:rPr>
                 <w:rStyle w:val="Hyperlink"/>
@@ -554,7 +559,7 @@
                 <w:noProof/>
                 <w:webHidden/>
               </w:rPr>
-              <w:instrText xml:space="preserve"> PAGEREF _Toc471382552 \h </w:instrText>
+              <w:instrText xml:space="preserve"> PAGEREF _Toc472196285 \h </w:instrText>
             </w:r>
             <w:r>
               <w:rPr>
@@ -574,7 +579,7 @@
                 <w:noProof/>
                 <w:webHidden/>
               </w:rPr>
-              <w:t>3</w:t>
+              <w:t>6</w:t>
             </w:r>
             <w:r>
               <w:rPr>
@@ -594,10 +599,10 @@
             <w:rPr>
               <w:rFonts w:eastAsiaTheme="minorEastAsia"/>
               <w:noProof/>
-              <w:lang w:val="en-AU" w:eastAsia="en-AU"/>
+              <w:lang w:eastAsia="de-DE"/>
             </w:rPr>
           </w:pPr>
-          <w:hyperlink w:anchor="_Toc471382553" w:history="1">
+          <w:hyperlink w:anchor="_Toc472196286" w:history="1">
             <w:r>
               <w:rPr>
                 <w:rStyle w:val="Hyperlink"/>
@@ -625,7 +630,7 @@
                 <w:noProof/>
                 <w:webHidden/>
               </w:rPr>
-              <w:instrText xml:space="preserve"> PAGEREF _Toc471382553 \h </w:instrText>
+              <w:instrText xml:space="preserve"> PAGEREF _Toc472196286 \h </w:instrText>
             </w:r>
             <w:r>
               <w:rPr>
@@ -645,7 +650,7 @@
                 <w:noProof/>
                 <w:webHidden/>
               </w:rPr>
-              <w:t>3</w:t>
+              <w:t>7</w:t>
             </w:r>
             <w:r>
               <w:rPr>
@@ -665,10 +670,10 @@
             <w:rPr>
               <w:rFonts w:eastAsiaTheme="minorEastAsia"/>
               <w:noProof/>
-              <w:lang w:val="en-AU" w:eastAsia="en-AU"/>
+              <w:lang w:eastAsia="de-DE"/>
             </w:rPr>
           </w:pPr>
-          <w:hyperlink w:anchor="_Toc471382554" w:history="1">
+          <w:hyperlink w:anchor="_Toc472196287" w:history="1">
             <w:r>
               <w:rPr>
                 <w:rStyle w:val="Hyperlink"/>
@@ -696,7 +701,7 @@
                 <w:noProof/>
                 <w:webHidden/>
               </w:rPr>
-              <w:instrText xml:space="preserve"> PAGEREF _Toc471382554 \h </w:instrText>
+              <w:instrText xml:space="preserve"> PAGEREF _Toc472196287 \h </w:instrText>
             </w:r>
             <w:r>
               <w:rPr>
@@ -716,7 +721,7 @@
                 <w:noProof/>
                 <w:webHidden/>
               </w:rPr>
-              <w:t>3</w:t>
+              <w:t>7</w:t>
             </w:r>
             <w:r>
               <w:rPr>
@@ -736,10 +741,10 @@
             <w:rPr>
               <w:rFonts w:eastAsiaTheme="minorEastAsia"/>
               <w:noProof/>
-              <w:lang w:val="en-AU" w:eastAsia="en-AU"/>
+              <w:lang w:eastAsia="de-DE"/>
             </w:rPr>
           </w:pPr>
-          <w:hyperlink w:anchor="_Toc471382555" w:history="1">
+          <w:hyperlink w:anchor="_Toc472196288" w:history="1">
             <w:r>
               <w:rPr>
                 <w:rStyle w:val="Hyperlink"/>
@@ -767,7 +772,7 @@
                 <w:noProof/>
                 <w:webHidden/>
               </w:rPr>
-              <w:instrText xml:space="preserve"> PAGEREF _Toc471382555 \h </w:instrText>
+              <w:instrText xml:space="preserve"> PAGEREF _Toc472196288 \h </w:instrText>
             </w:r>
             <w:r>
               <w:rPr>
@@ -787,7 +792,7 @@
                 <w:noProof/>
                 <w:webHidden/>
               </w:rPr>
-              <w:t>3</w:t>
+              <w:t>7</w:t>
             </w:r>
             <w:r>
               <w:rPr>
@@ -807,10 +812,10 @@
             <w:rPr>
               <w:rFonts w:eastAsiaTheme="minorEastAsia"/>
               <w:noProof/>
-              <w:lang w:val="en-AU" w:eastAsia="en-AU"/>
+              <w:lang w:eastAsia="de-DE"/>
             </w:rPr>
           </w:pPr>
-          <w:hyperlink w:anchor="_Toc471382556" w:history="1">
+          <w:hyperlink w:anchor="_Toc472196289" w:history="1">
             <w:r>
               <w:rPr>
                 <w:rStyle w:val="Hyperlink"/>
@@ -838,7 +843,7 @@
                 <w:noProof/>
                 <w:webHidden/>
               </w:rPr>
-              <w:instrText xml:space="preserve"> PAGEREF _Toc471382556 \h </w:instrText>
+              <w:instrText xml:space="preserve"> PAGEREF _Toc472196289 \h </w:instrText>
             </w:r>
             <w:r>
               <w:rPr>
@@ -858,7 +863,7 @@
                 <w:noProof/>
                 <w:webHidden/>
               </w:rPr>
-              <w:t>4</w:t>
+              <w:t>7</w:t>
             </w:r>
             <w:r>
               <w:rPr>
@@ -878,10 +883,10 @@
             <w:rPr>
               <w:rFonts w:eastAsiaTheme="minorEastAsia"/>
               <w:noProof/>
-              <w:lang w:val="en-AU" w:eastAsia="en-AU"/>
+              <w:lang w:eastAsia="de-DE"/>
             </w:rPr>
           </w:pPr>
-          <w:hyperlink w:anchor="_Toc471382557" w:history="1">
+          <w:hyperlink w:anchor="_Toc472196290" w:history="1">
             <w:r>
               <w:rPr>
                 <w:rStyle w:val="Hyperlink"/>
@@ -909,7 +914,7 @@
                 <w:noProof/>
                 <w:webHidden/>
               </w:rPr>
-              <w:instrText xml:space="preserve"> PAGEREF _Toc471382557 \h </w:instrText>
+              <w:instrText xml:space="preserve"> PAGEREF _Toc472196290 \h </w:instrText>
             </w:r>
             <w:r>
               <w:rPr>
@@ -929,7 +934,7 @@
                 <w:noProof/>
                 <w:webHidden/>
               </w:rPr>
-              <w:t>4</w:t>
+              <w:t>8</w:t>
             </w:r>
             <w:r>
               <w:rPr>
@@ -949,10 +954,10 @@
             <w:rPr>
               <w:rFonts w:eastAsiaTheme="minorEastAsia"/>
               <w:noProof/>
-              <w:lang w:val="en-AU" w:eastAsia="en-AU"/>
+              <w:lang w:eastAsia="de-DE"/>
             </w:rPr>
           </w:pPr>
-          <w:hyperlink w:anchor="_Toc471382558" w:history="1">
+          <w:hyperlink w:anchor="_Toc472196291" w:history="1">
             <w:r>
               <w:rPr>
                 <w:rStyle w:val="Hyperlink"/>
@@ -980,7 +985,7 @@
                 <w:noProof/>
                 <w:webHidden/>
               </w:rPr>
-              <w:instrText xml:space="preserve"> PAGEREF _Toc471382558 \h </w:instrText>
+              <w:instrText xml:space="preserve"> PAGEREF _Toc472196291 \h </w:instrText>
             </w:r>
             <w:r>
               <w:rPr>
@@ -1000,7 +1005,7 @@
                 <w:noProof/>
                 <w:webHidden/>
               </w:rPr>
-              <w:t>4</w:t>
+              <w:t>8</w:t>
             </w:r>
             <w:r>
               <w:rPr>
@@ -1020,10 +1025,10 @@
             <w:rPr>
               <w:rFonts w:eastAsiaTheme="minorEastAsia"/>
               <w:noProof/>
-              <w:lang w:val="en-AU" w:eastAsia="en-AU"/>
+              <w:lang w:eastAsia="de-DE"/>
             </w:rPr>
           </w:pPr>
-          <w:hyperlink w:anchor="_Toc471382559" w:history="1">
+          <w:hyperlink w:anchor="_Toc472196292" w:history="1">
             <w:r>
               <w:rPr>
                 <w:rStyle w:val="Hyperlink"/>
@@ -1051,7 +1056,7 @@
                 <w:noProof/>
                 <w:webHidden/>
               </w:rPr>
-              <w:instrText xml:space="preserve"> PAGEREF _Toc471382559 \h </w:instrText>
+              <w:instrText xml:space="preserve"> PAGEREF _Toc472196292 \h </w:instrText>
             </w:r>
             <w:r>
               <w:rPr>
@@ -1071,7 +1076,7 @@
                 <w:noProof/>
                 <w:webHidden/>
               </w:rPr>
-              <w:t>5</w:t>
+              <w:t>8</w:t>
             </w:r>
             <w:r>
               <w:rPr>
@@ -1091,10 +1096,10 @@
             <w:rPr>
               <w:rFonts w:eastAsiaTheme="minorEastAsia"/>
               <w:noProof/>
-              <w:lang w:val="en-AU" w:eastAsia="en-AU"/>
+              <w:lang w:eastAsia="de-DE"/>
             </w:rPr>
           </w:pPr>
-          <w:hyperlink w:anchor="_Toc471382560" w:history="1">
+          <w:hyperlink w:anchor="_Toc472196293" w:history="1">
             <w:r>
               <w:rPr>
                 <w:rStyle w:val="Hyperlink"/>
@@ -1122,7 +1127,7 @@
                 <w:noProof/>
                 <w:webHidden/>
               </w:rPr>
-              <w:instrText xml:space="preserve"> PAGEREF _Toc471382560 \h </w:instrText>
+              <w:instrText xml:space="preserve"> PAGEREF _Toc472196293 \h </w:instrText>
             </w:r>
             <w:r>
               <w:rPr>
@@ -1142,7 +1147,7 @@
                 <w:noProof/>
                 <w:webHidden/>
               </w:rPr>
-              <w:t>5</w:t>
+              <w:t>8</w:t>
             </w:r>
             <w:r>
               <w:rPr>
@@ -1162,10 +1167,10 @@
             <w:rPr>
               <w:rFonts w:eastAsiaTheme="minorEastAsia"/>
               <w:noProof/>
-              <w:lang w:val="en-AU" w:eastAsia="en-AU"/>
+              <w:lang w:eastAsia="de-DE"/>
             </w:rPr>
           </w:pPr>
-          <w:hyperlink w:anchor="_Toc471382561" w:history="1">
+          <w:hyperlink w:anchor="_Toc472196294" w:history="1">
             <w:r>
               <w:rPr>
                 <w:rStyle w:val="Hyperlink"/>
@@ -1193,7 +1198,7 @@
                 <w:noProof/>
                 <w:webHidden/>
               </w:rPr>
-              <w:instrText xml:space="preserve"> PAGEREF _Toc471382561 \h </w:instrText>
+              <w:instrText xml:space="preserve"> PAGEREF _Toc472196294 \h </w:instrText>
             </w:r>
             <w:r>
               <w:rPr>
@@ -1213,7 +1218,7 @@
                 <w:noProof/>
                 <w:webHidden/>
               </w:rPr>
-              <w:t>6</w:t>
+              <w:t>10</w:t>
             </w:r>
             <w:r>
               <w:rPr>
@@ -1233,10 +1238,10 @@
             <w:rPr>
               <w:rFonts w:eastAsiaTheme="minorEastAsia"/>
               <w:noProof/>
-              <w:lang w:val="en-AU" w:eastAsia="en-AU"/>
+              <w:lang w:eastAsia="de-DE"/>
             </w:rPr>
           </w:pPr>
-          <w:hyperlink w:anchor="_Toc471382562" w:history="1">
+          <w:hyperlink w:anchor="_Toc472196295" w:history="1">
             <w:r>
               <w:rPr>
                 <w:rStyle w:val="Hyperlink"/>
@@ -1264,7 +1269,7 @@
                 <w:noProof/>
                 <w:webHidden/>
               </w:rPr>
-              <w:instrText xml:space="preserve"> PAGEREF _Toc471382562 \h </w:instrText>
+              <w:instrText xml:space="preserve"> PAGEREF _Toc472196295 \h </w:instrText>
             </w:r>
             <w:r>
               <w:rPr>
@@ -1284,7 +1289,7 @@
                 <w:noProof/>
                 <w:webHidden/>
               </w:rPr>
-              <w:t>7</w:t>
+              <w:t>10</w:t>
             </w:r>
             <w:r>
               <w:rPr>
@@ -1304,10 +1309,10 @@
             <w:rPr>
               <w:rFonts w:eastAsiaTheme="minorEastAsia"/>
               <w:noProof/>
-              <w:lang w:val="en-AU" w:eastAsia="en-AU"/>
+              <w:lang w:eastAsia="de-DE"/>
             </w:rPr>
           </w:pPr>
-          <w:hyperlink w:anchor="_Toc471382563" w:history="1">
+          <w:hyperlink w:anchor="_Toc472196296" w:history="1">
             <w:r>
               <w:rPr>
                 <w:rStyle w:val="Hyperlink"/>
@@ -1335,7 +1340,7 @@
                 <w:noProof/>
                 <w:webHidden/>
               </w:rPr>
-              <w:instrText xml:space="preserve"> PAGEREF _Toc471382563 \h </w:instrText>
+              <w:instrText xml:space="preserve"> PAGEREF _Toc472196296 \h </w:instrText>
             </w:r>
             <w:r>
               <w:rPr>
@@ -1355,7 +1360,7 @@
                 <w:noProof/>
                 <w:webHidden/>
               </w:rPr>
-              <w:t>7</w:t>
+              <w:t>10</w:t>
             </w:r>
             <w:r>
               <w:rPr>
@@ -1375,10 +1380,10 @@
             <w:rPr>
               <w:rFonts w:eastAsiaTheme="minorEastAsia"/>
               <w:noProof/>
-              <w:lang w:val="en-AU" w:eastAsia="en-AU"/>
+              <w:lang w:eastAsia="de-DE"/>
             </w:rPr>
           </w:pPr>
-          <w:hyperlink w:anchor="_Toc471382564" w:history="1">
+          <w:hyperlink w:anchor="_Toc472196297" w:history="1">
             <w:r>
               <w:rPr>
                 <w:rStyle w:val="Hyperlink"/>
@@ -1406,7 +1411,7 @@
                 <w:noProof/>
                 <w:webHidden/>
               </w:rPr>
-              <w:instrText xml:space="preserve"> PAGEREF _Toc471382564 \h </w:instrText>
+              <w:instrText xml:space="preserve"> PAGEREF _Toc472196297 \h </w:instrText>
             </w:r>
             <w:r>
               <w:rPr>
@@ -1426,7 +1431,7 @@
                 <w:noProof/>
                 <w:webHidden/>
               </w:rPr>
-              <w:t>7</w:t>
+              <w:t>11</w:t>
             </w:r>
             <w:r>
               <w:rPr>
@@ -1446,10 +1451,10 @@
             <w:rPr>
               <w:rFonts w:eastAsiaTheme="minorEastAsia"/>
               <w:noProof/>
-              <w:lang w:val="en-AU" w:eastAsia="en-AU"/>
+              <w:lang w:eastAsia="de-DE"/>
             </w:rPr>
           </w:pPr>
-          <w:hyperlink w:anchor="_Toc471382565" w:history="1">
+          <w:hyperlink w:anchor="_Toc472196298" w:history="1">
             <w:r>
               <w:rPr>
                 <w:rStyle w:val="Hyperlink"/>
@@ -1477,7 +1482,7 @@
                 <w:noProof/>
                 <w:webHidden/>
               </w:rPr>
-              <w:instrText xml:space="preserve"> PAGEREF _Toc471382565 \h </w:instrText>
+              <w:instrText xml:space="preserve"> PAGEREF _Toc472196298 \h </w:instrText>
             </w:r>
             <w:r>
               <w:rPr>
@@ -1497,7 +1502,7 @@
                 <w:noProof/>
                 <w:webHidden/>
               </w:rPr>
-              <w:t>8</w:t>
+              <w:t>11</w:t>
             </w:r>
             <w:r>
               <w:rPr>
@@ -1517,10 +1522,10 @@
             <w:rPr>
               <w:rFonts w:eastAsiaTheme="minorEastAsia"/>
               <w:noProof/>
-              <w:lang w:val="en-AU" w:eastAsia="en-AU"/>
+              <w:lang w:eastAsia="de-DE"/>
             </w:rPr>
           </w:pPr>
-          <w:hyperlink w:anchor="_Toc471382566" w:history="1">
+          <w:hyperlink w:anchor="_Toc472196299" w:history="1">
             <w:r>
               <w:rPr>
                 <w:rStyle w:val="Hyperlink"/>
@@ -1548,7 +1553,7 @@
                 <w:noProof/>
                 <w:webHidden/>
               </w:rPr>
-              <w:instrText xml:space="preserve"> PAGEREF _Toc471382566 \h </w:instrText>
+              <w:instrText xml:space="preserve"> PAGEREF _Toc472196299 \h </w:instrText>
             </w:r>
             <w:r>
               <w:rPr>
@@ -1568,7 +1573,7 @@
                 <w:noProof/>
                 <w:webHidden/>
               </w:rPr>
-              <w:t>9</w:t>
+              <w:t>12</w:t>
             </w:r>
             <w:r>
               <w:rPr>
@@ -1588,10 +1593,10 @@
             <w:rPr>
               <w:rFonts w:eastAsiaTheme="minorEastAsia"/>
               <w:noProof/>
-              <w:lang w:val="en-AU" w:eastAsia="en-AU"/>
+              <w:lang w:eastAsia="de-DE"/>
             </w:rPr>
           </w:pPr>
-          <w:hyperlink w:anchor="_Toc471382567" w:history="1">
+          <w:hyperlink w:anchor="_Toc472196300" w:history="1">
             <w:r>
               <w:rPr>
                 <w:rStyle w:val="Hyperlink"/>
@@ -1619,7 +1624,7 @@
                 <w:noProof/>
                 <w:webHidden/>
               </w:rPr>
-              <w:instrText xml:space="preserve"> PAGEREF _Toc471382567 \h </w:instrText>
+              <w:instrText xml:space="preserve"> PAGEREF _Toc472196300 \h </w:instrText>
             </w:r>
             <w:r>
               <w:rPr>
@@ -1639,7 +1644,7 @@
                 <w:noProof/>
                 <w:webHidden/>
               </w:rPr>
-              <w:t>9</w:t>
+              <w:t>12</w:t>
             </w:r>
             <w:r>
               <w:rPr>
@@ -1659,10 +1664,10 @@
             <w:rPr>
               <w:rFonts w:eastAsiaTheme="minorEastAsia"/>
               <w:noProof/>
-              <w:lang w:val="en-AU" w:eastAsia="en-AU"/>
+              <w:lang w:eastAsia="de-DE"/>
             </w:rPr>
           </w:pPr>
-          <w:hyperlink w:anchor="_Toc471382568" w:history="1">
+          <w:hyperlink w:anchor="_Toc472196301" w:history="1">
             <w:r>
               <w:rPr>
                 <w:rStyle w:val="Hyperlink"/>
@@ -1690,7 +1695,7 @@
                 <w:noProof/>
                 <w:webHidden/>
               </w:rPr>
-              <w:instrText xml:space="preserve"> PAGEREF _Toc471382568 \h </w:instrText>
+              <w:instrText xml:space="preserve"> PAGEREF _Toc472196301 \h </w:instrText>
             </w:r>
             <w:r>
               <w:rPr>
@@ -1710,7 +1715,7 @@
                 <w:noProof/>
                 <w:webHidden/>
               </w:rPr>
-              <w:t>9</w:t>
+              <w:t>12</w:t>
             </w:r>
             <w:r>
               <w:rPr>
@@ -1730,10 +1735,10 @@
             <w:rPr>
               <w:rFonts w:eastAsiaTheme="minorEastAsia"/>
               <w:noProof/>
-              <w:lang w:val="en-AU" w:eastAsia="en-AU"/>
+              <w:lang w:eastAsia="de-DE"/>
             </w:rPr>
           </w:pPr>
-          <w:hyperlink w:anchor="_Toc471382569" w:history="1">
+          <w:hyperlink w:anchor="_Toc472196302" w:history="1">
             <w:r>
               <w:rPr>
                 <w:rStyle w:val="Hyperlink"/>
@@ -1761,7 +1766,7 @@
                 <w:noProof/>
                 <w:webHidden/>
               </w:rPr>
-              <w:instrText xml:space="preserve"> PAGEREF _Toc471382569 \h </w:instrText>
+              <w:instrText xml:space="preserve"> PAGEREF _Toc472196302 \h </w:instrText>
             </w:r>
             <w:r>
               <w:rPr>
@@ -1781,7 +1786,7 @@
                 <w:noProof/>
                 <w:webHidden/>
               </w:rPr>
-              <w:t>9</w:t>
+              <w:t>12</w:t>
             </w:r>
             <w:r>
               <w:rPr>
@@ -1801,10 +1806,10 @@
             <w:rPr>
               <w:rFonts w:eastAsiaTheme="minorEastAsia"/>
               <w:noProof/>
-              <w:lang w:val="en-AU" w:eastAsia="en-AU"/>
+              <w:lang w:eastAsia="de-DE"/>
             </w:rPr>
           </w:pPr>
-          <w:hyperlink w:anchor="_Toc471382570" w:history="1">
+          <w:hyperlink w:anchor="_Toc472196303" w:history="1">
             <w:r>
               <w:rPr>
                 <w:rStyle w:val="Hyperlink"/>
@@ -1832,7 +1837,7 @@
                 <w:noProof/>
                 <w:webHidden/>
               </w:rPr>
-              <w:instrText xml:space="preserve"> PAGEREF _Toc471382570 \h </w:instrText>
+              <w:instrText xml:space="preserve"> PAGEREF _Toc472196303 \h </w:instrText>
             </w:r>
             <w:r>
               <w:rPr>
@@ -1852,7 +1857,7 @@
                 <w:noProof/>
                 <w:webHidden/>
               </w:rPr>
-              <w:t>10</w:t>
+              <w:t>13</w:t>
             </w:r>
             <w:r>
               <w:rPr>
@@ -1872,10 +1877,10 @@
             <w:rPr>
               <w:rFonts w:eastAsiaTheme="minorEastAsia"/>
               <w:noProof/>
-              <w:lang w:val="en-AU" w:eastAsia="en-AU"/>
+              <w:lang w:eastAsia="de-DE"/>
             </w:rPr>
           </w:pPr>
-          <w:hyperlink w:anchor="_Toc471382571" w:history="1">
+          <w:hyperlink w:anchor="_Toc472196304" w:history="1">
             <w:r>
               <w:rPr>
                 <w:rStyle w:val="Hyperlink"/>
@@ -1903,7 +1908,7 @@
                 <w:noProof/>
                 <w:webHidden/>
               </w:rPr>
-              <w:instrText xml:space="preserve"> PAGEREF _Toc471382571 \h </w:instrText>
+              <w:instrText xml:space="preserve"> PAGEREF _Toc472196304 \h </w:instrText>
             </w:r>
             <w:r>
               <w:rPr>
@@ -1923,7 +1928,7 @@
                 <w:noProof/>
                 <w:webHidden/>
               </w:rPr>
-              <w:t>10</w:t>
+              <w:t>13</w:t>
             </w:r>
             <w:r>
               <w:rPr>
@@ -1943,10 +1948,10 @@
             <w:rPr>
               <w:rFonts w:eastAsiaTheme="minorEastAsia"/>
               <w:noProof/>
-              <w:lang w:val="en-AU" w:eastAsia="en-AU"/>
+              <w:lang w:eastAsia="de-DE"/>
             </w:rPr>
           </w:pPr>
-          <w:hyperlink w:anchor="_Toc471382572" w:history="1">
+          <w:hyperlink w:anchor="_Toc472196305" w:history="1">
             <w:r>
               <w:rPr>
                 <w:rStyle w:val="Hyperlink"/>
@@ -1974,7 +1979,7 @@
                 <w:noProof/>
                 <w:webHidden/>
               </w:rPr>
-              <w:instrText xml:space="preserve"> PAGEREF _Toc471382572 \h </w:instrText>
+              <w:instrText xml:space="preserve"> PAGEREF _Toc472196305 \h </w:instrText>
             </w:r>
             <w:r>
               <w:rPr>
@@ -1994,7 +1999,7 @@
                 <w:noProof/>
                 <w:webHidden/>
               </w:rPr>
-              <w:t>11</w:t>
+              <w:t>14</w:t>
             </w:r>
             <w:r>
               <w:rPr>
@@ -2014,10 +2019,10 @@
             <w:rPr>
               <w:rFonts w:eastAsiaTheme="minorEastAsia"/>
               <w:noProof/>
-              <w:lang w:val="en-AU" w:eastAsia="en-AU"/>
+              <w:lang w:eastAsia="de-DE"/>
             </w:rPr>
           </w:pPr>
-          <w:hyperlink w:anchor="_Toc471382573" w:history="1">
+          <w:hyperlink w:anchor="_Toc472196306" w:history="1">
             <w:r>
               <w:rPr>
                 <w:rStyle w:val="Hyperlink"/>
@@ -2045,7 +2050,7 @@
                 <w:noProof/>
                 <w:webHidden/>
               </w:rPr>
-              <w:instrText xml:space="preserve"> PAGEREF _Toc471382573 \h </w:instrText>
+              <w:instrText xml:space="preserve"> PAGEREF _Toc472196306 \h </w:instrText>
             </w:r>
             <w:r>
               <w:rPr>
@@ -2065,7 +2070,7 @@
                 <w:noProof/>
                 <w:webHidden/>
               </w:rPr>
-              <w:t>11</w:t>
+              <w:t>15</w:t>
             </w:r>
             <w:r>
               <w:rPr>
@@ -2085,10 +2090,10 @@
             <w:rPr>
               <w:rFonts w:eastAsiaTheme="minorEastAsia"/>
               <w:noProof/>
-              <w:lang w:val="en-AU" w:eastAsia="en-AU"/>
+              <w:lang w:eastAsia="de-DE"/>
             </w:rPr>
           </w:pPr>
-          <w:hyperlink w:anchor="_Toc471382574" w:history="1">
+          <w:hyperlink w:anchor="_Toc472196307" w:history="1">
             <w:r>
               <w:rPr>
                 <w:rStyle w:val="Hyperlink"/>
@@ -2116,7 +2121,7 @@
                 <w:noProof/>
                 <w:webHidden/>
               </w:rPr>
-              <w:instrText xml:space="preserve"> PAGEREF _Toc471382574 \h </w:instrText>
+              <w:instrText xml:space="preserve"> PAGEREF _Toc472196307 \h </w:instrText>
             </w:r>
             <w:r>
               <w:rPr>
@@ -2136,7 +2141,512 @@
                 <w:noProof/>
                 <w:webHidden/>
               </w:rPr>
-              <w:t>13</w:t>
+              <w:t>16</w:t>
+            </w:r>
+            <w:r>
+              <w:rPr>
+                <w:noProof/>
+                <w:webHidden/>
+              </w:rPr>
+              <w:fldChar w:fldCharType="end"/>
+            </w:r>
+          </w:hyperlink>
+        </w:p>
+        <w:p>
+          <w:pPr>
+            <w:pStyle w:val="Verzeichnis1"/>
+            <w:tabs>
+              <w:tab w:val="right" w:leader="dot" w:pos="9062"/>
+            </w:tabs>
+            <w:rPr>
+              <w:rFonts w:eastAsiaTheme="minorEastAsia"/>
+              <w:noProof/>
+              <w:lang w:eastAsia="de-DE"/>
+            </w:rPr>
+          </w:pPr>
+          <w:hyperlink w:anchor="_Toc472196308" w:history="1">
+            <w:r>
+              <w:rPr>
+                <w:rStyle w:val="Hyperlink"/>
+                <w:noProof/>
+                <w:lang w:val="en-AU"/>
+              </w:rPr>
+              <w:t>Pageflow of the Web-Application</w:t>
+            </w:r>
+            <w:r>
+              <w:rPr>
+                <w:noProof/>
+                <w:webHidden/>
+              </w:rPr>
+              <w:tab/>
+            </w:r>
+            <w:r>
+              <w:rPr>
+                <w:noProof/>
+                <w:webHidden/>
+              </w:rPr>
+              <w:fldChar w:fldCharType="begin"/>
+            </w:r>
+            <w:r>
+              <w:rPr>
+                <w:noProof/>
+                <w:webHidden/>
+              </w:rPr>
+              <w:instrText xml:space="preserve"> PAGEREF _Toc472196308 \h </w:instrText>
+            </w:r>
+            <w:r>
+              <w:rPr>
+                <w:noProof/>
+                <w:webHidden/>
+              </w:rPr>
+            </w:r>
+            <w:r>
+              <w:rPr>
+                <w:noProof/>
+                <w:webHidden/>
+              </w:rPr>
+              <w:fldChar w:fldCharType="separate"/>
+            </w:r>
+            <w:r>
+              <w:rPr>
+                <w:noProof/>
+                <w:webHidden/>
+              </w:rPr>
+              <w:t>17</w:t>
+            </w:r>
+            <w:r>
+              <w:rPr>
+                <w:noProof/>
+                <w:webHidden/>
+              </w:rPr>
+              <w:fldChar w:fldCharType="end"/>
+            </w:r>
+          </w:hyperlink>
+        </w:p>
+        <w:p>
+          <w:pPr>
+            <w:pStyle w:val="Verzeichnis2"/>
+            <w:tabs>
+              <w:tab w:val="right" w:leader="dot" w:pos="9062"/>
+            </w:tabs>
+            <w:rPr>
+              <w:rFonts w:eastAsiaTheme="minorEastAsia"/>
+              <w:noProof/>
+              <w:lang w:eastAsia="de-DE"/>
+            </w:rPr>
+          </w:pPr>
+          <w:hyperlink w:anchor="_Toc472196309" w:history="1">
+            <w:r>
+              <w:rPr>
+                <w:rStyle w:val="Hyperlink"/>
+                <w:noProof/>
+                <w:lang w:val="en-AU"/>
+              </w:rPr>
+              <w:t>Start Page</w:t>
+            </w:r>
+            <w:r>
+              <w:rPr>
+                <w:noProof/>
+                <w:lang w:val="en-AU"/>
+              </w:rPr>
+              <w:pict w14:anchorId="0FC6095C">
+                <v:shapetype id="_x0000_t75" coordsize="21600,21600" o:spt="75" o:preferrelative="t" path="m@4@5l@4@11@9@11@9@5xe" filled="f" stroked="f">
+                  <v:stroke joinstyle="miter"/>
+                  <v:formulas>
+                    <v:f eqn="if lineDrawn pixelLineWidth 0"/>
+                    <v:f eqn="sum @0 1 0"/>
+                    <v:f eqn="sum 0 0 @1"/>
+                    <v:f eqn="prod @2 1 2"/>
+                    <v:f eqn="prod @3 21600 pixelWidth"/>
+                    <v:f eqn="prod @3 21600 pixelHeight"/>
+                    <v:f eqn="sum @0 0 1"/>
+                    <v:f eqn="prod @6 1 2"/>
+                    <v:f eqn="prod @7 21600 pixelWidth"/>
+                    <v:f eqn="sum @8 21600 0"/>
+                    <v:f eqn="prod @7 21600 pixelHeight"/>
+                    <v:f eqn="sum @10 21600 0"/>
+                  </v:formulas>
+                  <v:path o:extrusionok="f" gradientshapeok="t" o:connecttype="rect"/>
+                  <o:lock v:ext="edit" aspectratio="t"/>
+                </v:shapetype>
+                <v:shape id="_x0000_i1074" type="#_x0000_t75" style="width:453.3pt;height:327.15pt" o:bordertopcolor="this" o:borderleftcolor="this" o:borderbottomcolor="this" o:borderrightcolor="this">
+                  <v:imagedata r:id="rId9" o:title="1"/>
+                  <w10:bordertop type="single" width="18"/>
+                  <w10:borderleft type="single" width="18"/>
+                  <w10:borderbottom type="single" width="18"/>
+                  <w10:borderright type="single" width="18"/>
+                </v:shape>
+              </w:pict>
+            </w:r>
+            <w:r>
+              <w:rPr>
+                <w:noProof/>
+                <w:webHidden/>
+              </w:rPr>
+              <w:tab/>
+            </w:r>
+            <w:r>
+              <w:rPr>
+                <w:noProof/>
+                <w:webHidden/>
+              </w:rPr>
+              <w:fldChar w:fldCharType="begin"/>
+            </w:r>
+            <w:r>
+              <w:rPr>
+                <w:noProof/>
+                <w:webHidden/>
+              </w:rPr>
+              <w:instrText xml:space="preserve"> PAGEREF _Toc472196309 \h </w:instrText>
+            </w:r>
+            <w:r>
+              <w:rPr>
+                <w:noProof/>
+                <w:webHidden/>
+              </w:rPr>
+            </w:r>
+            <w:r>
+              <w:rPr>
+                <w:noProof/>
+                <w:webHidden/>
+              </w:rPr>
+              <w:fldChar w:fldCharType="separate"/>
+            </w:r>
+            <w:r>
+              <w:rPr>
+                <w:noProof/>
+                <w:webHidden/>
+              </w:rPr>
+              <w:t>17</w:t>
+            </w:r>
+            <w:r>
+              <w:rPr>
+                <w:noProof/>
+                <w:webHidden/>
+              </w:rPr>
+              <w:fldChar w:fldCharType="end"/>
+            </w:r>
+          </w:hyperlink>
+        </w:p>
+        <w:p>
+          <w:pPr>
+            <w:pStyle w:val="Verzeichnis2"/>
+            <w:tabs>
+              <w:tab w:val="right" w:leader="dot" w:pos="9062"/>
+            </w:tabs>
+            <w:rPr>
+              <w:rFonts w:eastAsiaTheme="minorEastAsia"/>
+              <w:noProof/>
+              <w:lang w:eastAsia="de-DE"/>
+            </w:rPr>
+          </w:pPr>
+          <w:hyperlink w:anchor="_Toc472196310" w:history="1">
+            <w:r>
+              <w:rPr>
+                <w:rStyle w:val="Hyperlink"/>
+                <w:noProof/>
+                <w:lang w:val="en-AU"/>
+              </w:rPr>
+              <w:t>Define personal preferences</w:t>
+            </w:r>
+            <w:r>
+              <w:rPr>
+                <w:noProof/>
+                <w:lang w:val="en-AU"/>
+              </w:rPr>
+              <w:pict w14:anchorId="3B61C233">
+                <v:shape id="_x0000_i1075" type="#_x0000_t75" style="width:453.3pt;height:246.55pt" o:bordertopcolor="this" o:borderleftcolor="this" o:borderbottomcolor="this" o:borderrightcolor="this">
+                  <v:imagedata r:id="rId10" o:title="2"/>
+                  <w10:bordertop type="single" width="18"/>
+                  <w10:borderleft type="single" width="18"/>
+                  <w10:borderbottom type="single" width="18"/>
+                  <w10:borderright type="single" width="18"/>
+                </v:shape>
+              </w:pict>
+            </w:r>
+            <w:r>
+              <w:rPr>
+                <w:noProof/>
+                <w:webHidden/>
+              </w:rPr>
+              <w:tab/>
+            </w:r>
+            <w:r>
+              <w:rPr>
+                <w:noProof/>
+                <w:webHidden/>
+              </w:rPr>
+              <w:fldChar w:fldCharType="begin"/>
+            </w:r>
+            <w:r>
+              <w:rPr>
+                <w:noProof/>
+                <w:webHidden/>
+              </w:rPr>
+              <w:instrText xml:space="preserve"> PAGEREF _Toc472196310 \h </w:instrText>
+            </w:r>
+            <w:r>
+              <w:rPr>
+                <w:noProof/>
+                <w:webHidden/>
+              </w:rPr>
+            </w:r>
+            <w:r>
+              <w:rPr>
+                <w:noProof/>
+                <w:webHidden/>
+              </w:rPr>
+              <w:fldChar w:fldCharType="separate"/>
+            </w:r>
+            <w:r>
+              <w:rPr>
+                <w:noProof/>
+                <w:webHidden/>
+              </w:rPr>
+              <w:t>17</w:t>
+            </w:r>
+            <w:r>
+              <w:rPr>
+                <w:noProof/>
+                <w:webHidden/>
+              </w:rPr>
+              <w:fldChar w:fldCharType="end"/>
+            </w:r>
+          </w:hyperlink>
+        </w:p>
+        <w:p>
+          <w:pPr>
+            <w:pStyle w:val="Verzeichnis2"/>
+            <w:tabs>
+              <w:tab w:val="right" w:leader="dot" w:pos="9062"/>
+            </w:tabs>
+            <w:rPr>
+              <w:rFonts w:eastAsiaTheme="minorEastAsia"/>
+              <w:noProof/>
+              <w:lang w:eastAsia="de-DE"/>
+            </w:rPr>
+          </w:pPr>
+          <w:hyperlink w:anchor="_Toc472196311" w:history="1">
+            <w:r>
+              <w:rPr>
+                <w:rStyle w:val="Hyperlink"/>
+                <w:noProof/>
+                <w:lang w:val="en-AU"/>
+              </w:rPr>
+              <w:t>Set locations of interest</w:t>
+            </w:r>
+            <w:r>
+              <w:rPr>
+                <w:noProof/>
+                <w:lang w:val="en-AU"/>
+              </w:rPr>
+              <w:pict w14:anchorId="3063E5B6">
+                <v:shape id="_x0000_i1076" type="#_x0000_t75" style="width:452.75pt;height:313.35pt" o:bordertopcolor="this" o:borderleftcolor="this" o:borderbottomcolor="this" o:borderrightcolor="this">
+                  <v:imagedata r:id="rId11" o:title="3"/>
+                  <w10:bordertop type="single" width="18"/>
+                  <w10:borderleft type="single" width="18"/>
+                  <w10:borderbottom type="single" width="18"/>
+                  <w10:borderright type="single" width="18"/>
+                </v:shape>
+              </w:pict>
+            </w:r>
+            <w:r>
+              <w:rPr>
+                <w:noProof/>
+                <w:webHidden/>
+              </w:rPr>
+              <w:tab/>
+            </w:r>
+            <w:r>
+              <w:rPr>
+                <w:noProof/>
+                <w:webHidden/>
+              </w:rPr>
+              <w:fldChar w:fldCharType="begin"/>
+            </w:r>
+            <w:r>
+              <w:rPr>
+                <w:noProof/>
+                <w:webHidden/>
+              </w:rPr>
+              <w:instrText xml:space="preserve"> PAGEREF _Toc472196311 \h </w:instrText>
+            </w:r>
+            <w:r>
+              <w:rPr>
+                <w:noProof/>
+                <w:webHidden/>
+              </w:rPr>
+            </w:r>
+            <w:r>
+              <w:rPr>
+                <w:noProof/>
+                <w:webHidden/>
+              </w:rPr>
+              <w:fldChar w:fldCharType="separate"/>
+            </w:r>
+            <w:r>
+              <w:rPr>
+                <w:noProof/>
+                <w:webHidden/>
+              </w:rPr>
+              <w:t>18</w:t>
+            </w:r>
+            <w:r>
+              <w:rPr>
+                <w:noProof/>
+                <w:webHidden/>
+              </w:rPr>
+              <w:fldChar w:fldCharType="end"/>
+            </w:r>
+          </w:hyperlink>
+        </w:p>
+        <w:p>
+          <w:pPr>
+            <w:pStyle w:val="Verzeichnis2"/>
+            <w:tabs>
+              <w:tab w:val="right" w:leader="dot" w:pos="9062"/>
+            </w:tabs>
+            <w:rPr>
+              <w:rFonts w:eastAsiaTheme="minorEastAsia"/>
+              <w:noProof/>
+              <w:lang w:eastAsia="de-DE"/>
+            </w:rPr>
+          </w:pPr>
+          <w:hyperlink w:anchor="_Toc472196312" w:history="1">
+            <w:r>
+              <w:rPr>
+                <w:rStyle w:val="Hyperlink"/>
+                <w:noProof/>
+                <w:lang w:val="en-AU"/>
+              </w:rPr>
+              <w:t>Result page</w:t>
+            </w:r>
+            <w:r>
+              <w:rPr>
+                <w:noProof/>
+                <w:lang w:val="en-AU"/>
+              </w:rPr>
+              <w:pict w14:anchorId="03704007">
+                <v:shape id="_x0000_i1077" type="#_x0000_t75" style="width:452.15pt;height:229.25pt" o:bordertopcolor="this" o:borderleftcolor="this" o:borderbottomcolor="this" o:borderrightcolor="this">
+                  <v:imagedata r:id="rId12" o:title="4"/>
+                  <w10:bordertop type="single" width="18"/>
+                  <w10:borderleft type="single" width="18"/>
+                  <w10:borderbottom type="single" width="18"/>
+                  <w10:borderright type="single" width="18"/>
+                </v:shape>
+              </w:pict>
+            </w:r>
+            <w:r>
+              <w:rPr>
+                <w:noProof/>
+                <w:webHidden/>
+              </w:rPr>
+              <w:tab/>
+            </w:r>
+            <w:r>
+              <w:rPr>
+                <w:noProof/>
+                <w:webHidden/>
+              </w:rPr>
+              <w:fldChar w:fldCharType="begin"/>
+            </w:r>
+            <w:r>
+              <w:rPr>
+                <w:noProof/>
+                <w:webHidden/>
+              </w:rPr>
+              <w:instrText xml:space="preserve"> PAGEREF _Toc472196312 \h </w:instrText>
+            </w:r>
+            <w:r>
+              <w:rPr>
+                <w:noProof/>
+                <w:webHidden/>
+              </w:rPr>
+            </w:r>
+            <w:r>
+              <w:rPr>
+                <w:noProof/>
+                <w:webHidden/>
+              </w:rPr>
+              <w:fldChar w:fldCharType="separate"/>
+            </w:r>
+            <w:r>
+              <w:rPr>
+                <w:noProof/>
+                <w:webHidden/>
+              </w:rPr>
+              <w:t>18</w:t>
+            </w:r>
+            <w:r>
+              <w:rPr>
+                <w:noProof/>
+                <w:webHidden/>
+              </w:rPr>
+              <w:fldChar w:fldCharType="end"/>
+            </w:r>
+          </w:hyperlink>
+        </w:p>
+        <w:p>
+          <w:pPr>
+            <w:pStyle w:val="Verzeichnis2"/>
+            <w:tabs>
+              <w:tab w:val="right" w:leader="dot" w:pos="9062"/>
+            </w:tabs>
+            <w:rPr>
+              <w:rFonts w:eastAsiaTheme="minorEastAsia"/>
+              <w:noProof/>
+              <w:lang w:eastAsia="de-DE"/>
+            </w:rPr>
+          </w:pPr>
+          <w:hyperlink w:anchor="_Toc472196313" w:history="1">
+            <w:r>
+              <w:rPr>
+                <w:rStyle w:val="Hyperlink"/>
+                <w:noProof/>
+                <w:lang w:val="en-AU"/>
+              </w:rPr>
+              <w:t>Result page with slider to redefine the search</w:t>
+            </w:r>
+            <w:r>
+              <w:rPr>
+                <w:noProof/>
+                <w:webHidden/>
+              </w:rPr>
+              <w:tab/>
+            </w:r>
+            <w:r>
+              <w:rPr>
+                <w:noProof/>
+                <w:webHidden/>
+              </w:rPr>
+              <w:fldChar w:fldCharType="begin"/>
+            </w:r>
+            <w:r>
+              <w:rPr>
+                <w:noProof/>
+                <w:webHidden/>
+              </w:rPr>
+              <w:instrText xml:space="preserve"> PAGEREF _Toc472196313 \h </w:instrText>
+            </w:r>
+            <w:r>
+              <w:rPr>
+                <w:noProof/>
+                <w:webHidden/>
+              </w:rPr>
+            </w:r>
+            <w:r>
+              <w:rPr>
+                <w:noProof/>
+                <w:webHidden/>
+              </w:rPr>
+              <w:fldChar w:fldCharType="separate"/>
+            </w:r>
+            <w:r>
+              <w:rPr>
+                <w:noProof/>
+                <w:webHidden/>
+              </w:rPr>
+              <w:t>19</w:t>
             </w:r>
             <w:r>
               <w:rPr>
@@ -2184,6 +2694,7 @@
           <w:b/>
           <w:bCs/>
         </w:rPr>
+        <w:lastRenderedPageBreak/>
         <w:br w:type="page"/>
       </w:r>
     </w:p>
@@ -2195,9 +2706,9 @@
           <w:lang w:val="en-US"/>
         </w:rPr>
       </w:pPr>
-      <w:bookmarkStart w:id="0" w:name="_Toc471203052"/>
-      <w:bookmarkStart w:id="1" w:name="_Toc471203103"/>
-      <w:bookmarkStart w:id="2" w:name="_Toc471382550"/>
+      <w:bookmarkStart w:id="1" w:name="_Toc471203052"/>
+      <w:bookmarkStart w:id="2" w:name="_Toc471203103"/>
+      <w:bookmarkStart w:id="3" w:name="_Toc472196283"/>
       <w:r>
         <w:rPr>
           <w:lang w:val="en-US"/>
@@ -2205,9 +2716,9 @@
         <w:lastRenderedPageBreak/>
         <w:t>Project Summary</w:t>
       </w:r>
-      <w:bookmarkEnd w:id="0"/>
       <w:bookmarkEnd w:id="1"/>
       <w:bookmarkEnd w:id="2"/>
+      <w:bookmarkEnd w:id="3"/>
     </w:p>
     <w:p>
       <w:pPr>
@@ -2292,15 +2803,19 @@
     <w:p>
       <w:pPr>
         <w:pStyle w:val="Default"/>
+        <w:keepNext/>
         <w:spacing w:line="360" w:lineRule="auto"/>
         <w:jc w:val="both"/>
+      </w:pPr>
+      <w:r>
         <w:rPr>
           <w:rFonts w:asciiTheme="minorHAnsi" w:hAnsiTheme="minorHAnsi"/>
           <w:sz w:val="22"/>
           <w:szCs w:val="22"/>
           <w:lang w:val="en-US"/>
         </w:rPr>
-      </w:pPr>
+        <w:t xml:space="preserve">After some </w:t>
+      </w:r>
       <w:r>
         <w:rPr>
           <w:rFonts w:asciiTheme="minorHAnsi" w:hAnsiTheme="minorHAnsi"/>
@@ -2308,7 +2823,7 @@
           <w:szCs w:val="22"/>
           <w:lang w:val="en-US"/>
         </w:rPr>
-        <w:t xml:space="preserve">After some </w:t>
+        <w:t>research,</w:t>
       </w:r>
       <w:r>
         <w:rPr>
@@ -2317,7 +2832,7 @@
           <w:szCs w:val="22"/>
           <w:lang w:val="en-US"/>
         </w:rPr>
-        <w:t>research,</w:t>
+        <w:t xml:space="preserve"> we </w:t>
       </w:r>
       <w:r>
         <w:rPr>
@@ -2326,7 +2841,7 @@
           <w:szCs w:val="22"/>
           <w:lang w:val="en-US"/>
         </w:rPr>
-        <w:t xml:space="preserve"> we </w:t>
+        <w:t>chose</w:t>
       </w:r>
       <w:r>
         <w:rPr>
@@ -2335,7 +2850,7 @@
           <w:szCs w:val="22"/>
           <w:lang w:val="en-US"/>
         </w:rPr>
-        <w:t>chose</w:t>
+        <w:t xml:space="preserve"> the city “New York”</w:t>
       </w:r>
       <w:r>
         <w:rPr>
@@ -2344,7 +2859,7 @@
           <w:szCs w:val="22"/>
           <w:lang w:val="en-US"/>
         </w:rPr>
-        <w:t xml:space="preserve"> the city “New York”</w:t>
+        <w:t xml:space="preserve"> and discussed the which datasets we might use. Using the </w:t>
       </w:r>
       <w:r>
         <w:rPr>
@@ -2353,7 +2868,7 @@
           <w:szCs w:val="22"/>
           <w:lang w:val="en-US"/>
         </w:rPr>
-        <w:t xml:space="preserve"> and discussed the which datasets we might use. Using the </w:t>
+        <w:t>datasets,</w:t>
       </w:r>
       <w:r>
         <w:rPr>
@@ -2362,7 +2877,7 @@
           <w:szCs w:val="22"/>
           <w:lang w:val="en-US"/>
         </w:rPr>
-        <w:t>datasets,</w:t>
+        <w:t xml:space="preserve"> we defined our questions for the user</w:t>
       </w:r>
       <w:r>
         <w:rPr>
@@ -2371,7 +2886,7 @@
           <w:szCs w:val="22"/>
           <w:lang w:val="en-US"/>
         </w:rPr>
-        <w:t xml:space="preserve"> we defined our questions for the user</w:t>
+        <w:t xml:space="preserve"> and started with processing the data for an easy integration in our project. Afterwards we were able to start with the development of the </w:t>
       </w:r>
       <w:r>
         <w:rPr>
@@ -2380,7 +2895,7 @@
           <w:szCs w:val="22"/>
           <w:lang w:val="en-US"/>
         </w:rPr>
-        <w:t xml:space="preserve"> and started with processing the data for an easy integration in our project. Afterwards we were able to start with the development of the </w:t>
+        <w:t>web web-application</w:t>
       </w:r>
       <w:r>
         <w:rPr>
@@ -2389,7 +2904,7 @@
           <w:szCs w:val="22"/>
           <w:lang w:val="en-US"/>
         </w:rPr>
-        <w:t>web web-application</w:t>
+        <w:t xml:space="preserve">. </w:t>
       </w:r>
       <w:r>
         <w:rPr>
@@ -2398,7 +2913,53 @@
           <w:szCs w:val="22"/>
           <w:lang w:val="en-US"/>
         </w:rPr>
-        <w:t xml:space="preserve">. </w:t>
+        <w:pict w14:anchorId="5EECCA81">
+          <v:shape id="_x0000_i1026" type="#_x0000_t75" style="width:453.3pt;height:440.65pt" o:bordertopcolor="this" o:borderleftcolor="this" o:borderbottomcolor="this" o:borderrightcolor="this">
+            <v:imagedata r:id="rId13" o:title="Übersicht"/>
+            <w10:bordertop type="single" width="18"/>
+            <w10:borderleft type="single" width="18"/>
+            <w10:borderbottom type="single" width="18"/>
+            <w10:borderright type="single" width="18"/>
+          </v:shape>
+        </w:pict>
+      </w:r>
+    </w:p>
+    <w:p>
+      <w:pPr>
+        <w:pStyle w:val="Beschriftung"/>
+        <w:jc w:val="both"/>
+        <w:rPr>
+          <w:sz w:val="22"/>
+          <w:szCs w:val="22"/>
+          <w:lang w:val="en-US"/>
+        </w:rPr>
+      </w:pPr>
+      <w:proofErr w:type="spellStart"/>
+      <w:r>
+        <w:t>Figure</w:t>
+      </w:r>
+      <w:proofErr w:type="spellEnd"/>
+      <w:r>
+        <w:t xml:space="preserve"> </w:t>
+      </w:r>
+      <w:fldSimple w:instr=" SEQ Figure \* ARABIC ">
+        <w:r>
+          <w:rPr>
+            <w:noProof/>
+          </w:rPr>
+          <w:t>1</w:t>
+        </w:r>
+      </w:fldSimple>
+      <w:r>
+        <w:t xml:space="preserve">: Areas </w:t>
+      </w:r>
+      <w:proofErr w:type="spellStart"/>
+      <w:r>
+        <w:t>of</w:t>
+      </w:r>
+      <w:proofErr w:type="spellEnd"/>
+      <w:r>
+        <w:t xml:space="preserve"> New York</w:t>
       </w:r>
     </w:p>
     <w:p>
@@ -2419,14 +2980,15 @@
           <w:lang w:val="en-US"/>
         </w:rPr>
       </w:pPr>
-      <w:bookmarkStart w:id="3" w:name="_Toc471382551"/>
-      <w:r>
-        <w:rPr>
-          <w:lang w:val="en-US"/>
-        </w:rPr>
+      <w:bookmarkStart w:id="4" w:name="_Toc472196284"/>
+      <w:r>
+        <w:rPr>
+          <w:lang w:val="en-US"/>
+        </w:rPr>
+        <w:lastRenderedPageBreak/>
         <w:t>Decision Making</w:t>
       </w:r>
-      <w:bookmarkEnd w:id="3"/>
+      <w:bookmarkEnd w:id="4"/>
     </w:p>
     <w:p>
       <w:pPr>
@@ -3030,7 +3592,6 @@
               <w:rPr>
                 <w:lang w:val="en-US"/>
               </w:rPr>
-              <w:lastRenderedPageBreak/>
               <w:t>Soccer Fields</w:t>
             </w:r>
           </w:p>
@@ -3093,7 +3654,6 @@
               <w:rPr>
                 <w:lang w:val="en-US"/>
               </w:rPr>
-              <w:lastRenderedPageBreak/>
               <w:t>Rental Prices</w:t>
             </w:r>
           </w:p>
@@ -3151,7 +3711,6 @@
               <w:rPr>
                 <w:lang w:val="en-US"/>
               </w:rPr>
-              <w:lastRenderedPageBreak/>
               <w:t>Complaint Data</w:t>
             </w:r>
           </w:p>
@@ -3193,19 +3752,18 @@
           <w:lang w:val="en-US"/>
         </w:rPr>
       </w:pPr>
-      <w:bookmarkStart w:id="4" w:name="_Toc471203054"/>
-      <w:bookmarkStart w:id="5" w:name="_Toc471203105"/>
-      <w:bookmarkStart w:id="6" w:name="_Toc471382552"/>
-      <w:r>
-        <w:rPr>
-          <w:lang w:val="en-US"/>
-        </w:rPr>
-        <w:lastRenderedPageBreak/>
+      <w:bookmarkStart w:id="5" w:name="_Toc471203054"/>
+      <w:bookmarkStart w:id="6" w:name="_Toc471203105"/>
+      <w:bookmarkStart w:id="7" w:name="_Toc472196285"/>
+      <w:r>
+        <w:rPr>
+          <w:lang w:val="en-US"/>
+        </w:rPr>
         <w:t>Questions for the User</w:t>
       </w:r>
-      <w:bookmarkEnd w:id="4"/>
       <w:bookmarkEnd w:id="5"/>
       <w:bookmarkEnd w:id="6"/>
+      <w:bookmarkEnd w:id="7"/>
     </w:p>
     <w:p>
       <w:pPr>
@@ -3368,6 +3926,7 @@
               <w:rPr>
                 <w:lang w:val="en-US"/>
               </w:rPr>
+              <w:lastRenderedPageBreak/>
               <w:t xml:space="preserve">Does </w:t>
             </w:r>
             <w:r>
@@ -3398,6 +3957,7 @@
               <w:rPr>
                 <w:lang w:val="en-US"/>
               </w:rPr>
+              <w:lastRenderedPageBreak/>
               <w:t>Uses subway</w:t>
             </w:r>
           </w:p>
@@ -3493,6 +4053,7 @@
               <w:rPr>
                 <w:lang w:val="en-US"/>
               </w:rPr>
+              <w:lastRenderedPageBreak/>
               <w:t>Favors specific zones</w:t>
             </w:r>
           </w:p>
@@ -3516,18 +4077,19 @@
           <w:lang w:val="en-US"/>
         </w:rPr>
       </w:pPr>
-      <w:bookmarkStart w:id="7" w:name="_Toc471203055"/>
-      <w:bookmarkStart w:id="8" w:name="_Toc471203106"/>
-      <w:bookmarkStart w:id="9" w:name="_Toc471382553"/>
-      <w:r>
-        <w:rPr>
-          <w:lang w:val="en-US"/>
-        </w:rPr>
+      <w:bookmarkStart w:id="8" w:name="_Toc471203055"/>
+      <w:bookmarkStart w:id="9" w:name="_Toc471203106"/>
+      <w:bookmarkStart w:id="10" w:name="_Toc472196286"/>
+      <w:r>
+        <w:rPr>
+          <w:lang w:val="en-US"/>
+        </w:rPr>
+        <w:lastRenderedPageBreak/>
         <w:t>Processing the Data</w:t>
       </w:r>
-      <w:bookmarkEnd w:id="7"/>
       <w:bookmarkEnd w:id="8"/>
       <w:bookmarkEnd w:id="9"/>
+      <w:bookmarkEnd w:id="10"/>
     </w:p>
     <w:p>
       <w:pPr>
@@ -3632,9 +4194,9 @@
           <w:lang w:val="en-US"/>
         </w:rPr>
       </w:pPr>
-      <w:bookmarkStart w:id="10" w:name="_Toc471203056"/>
-      <w:bookmarkStart w:id="11" w:name="_Toc471203107"/>
-      <w:bookmarkStart w:id="12" w:name="_Toc471382554"/>
+      <w:bookmarkStart w:id="11" w:name="_Toc471203056"/>
+      <w:bookmarkStart w:id="12" w:name="_Toc471203107"/>
+      <w:bookmarkStart w:id="13" w:name="_Toc472196287"/>
       <w:r>
         <w:rPr>
           <w:lang w:val="en-US"/>
@@ -3647,9 +4209,9 @@
         </w:rPr>
         <w:t>-Tabulation-Areas</w:t>
       </w:r>
-      <w:bookmarkEnd w:id="10"/>
       <w:bookmarkEnd w:id="11"/>
       <w:bookmarkEnd w:id="12"/>
+      <w:bookmarkEnd w:id="13"/>
     </w:p>
     <w:p>
       <w:pPr>
@@ -3738,18 +4300,18 @@
           <w:lang w:val="en-US"/>
         </w:rPr>
       </w:pPr>
-      <w:bookmarkStart w:id="13" w:name="_Toc471203057"/>
-      <w:bookmarkStart w:id="14" w:name="_Toc471203108"/>
-      <w:bookmarkStart w:id="15" w:name="_Toc471382555"/>
+      <w:bookmarkStart w:id="14" w:name="_Toc471203057"/>
+      <w:bookmarkStart w:id="15" w:name="_Toc471203108"/>
+      <w:bookmarkStart w:id="16" w:name="_Toc472196288"/>
       <w:r>
         <w:rPr>
           <w:lang w:val="en-US"/>
         </w:rPr>
         <w:t>School Points</w:t>
       </w:r>
-      <w:bookmarkEnd w:id="13"/>
       <w:bookmarkEnd w:id="14"/>
       <w:bookmarkEnd w:id="15"/>
+      <w:bookmarkEnd w:id="16"/>
     </w:p>
     <w:p>
       <w:pPr>
@@ -3851,7 +4413,6 @@
         <w:rPr>
           <w:lang w:val="en-US"/>
         </w:rPr>
-        <w:lastRenderedPageBreak/>
         <w:t xml:space="preserve">The rating of how good a NTA scores </w:t>
       </w:r>
       <w:r>
@@ -3977,18 +4538,18 @@
           <w:lang w:val="en-US"/>
         </w:rPr>
       </w:pPr>
-      <w:bookmarkStart w:id="16" w:name="_Toc471203058"/>
-      <w:bookmarkStart w:id="17" w:name="_Toc471203109"/>
-      <w:bookmarkStart w:id="18" w:name="_Toc471382556"/>
+      <w:bookmarkStart w:id="17" w:name="_Toc471203058"/>
+      <w:bookmarkStart w:id="18" w:name="_Toc471203109"/>
+      <w:bookmarkStart w:id="19" w:name="_Toc472196289"/>
       <w:r>
         <w:rPr>
           <w:lang w:val="en-US"/>
         </w:rPr>
         <w:t>Colleges and Universities</w:t>
       </w:r>
-      <w:bookmarkEnd w:id="16"/>
       <w:bookmarkEnd w:id="17"/>
       <w:bookmarkEnd w:id="18"/>
+      <w:bookmarkEnd w:id="19"/>
     </w:p>
     <w:p>
       <w:pPr>
@@ -4144,7 +4705,14 @@
         <w:rPr>
           <w:lang w:val="en-US"/>
         </w:rPr>
-        <w:t>s and the bulked locations</w:t>
+        <w:t xml:space="preserve">s and the bulked </w:t>
+      </w:r>
+      <w:r>
+        <w:rPr>
+          <w:lang w:val="en-US"/>
+        </w:rPr>
+        <w:lastRenderedPageBreak/>
+        <w:t>locations</w:t>
       </w:r>
       <w:r>
         <w:rPr>
@@ -4206,18 +4774,18 @@
           <w:lang w:val="en-US"/>
         </w:rPr>
       </w:pPr>
-      <w:bookmarkStart w:id="19" w:name="_Toc471203059"/>
-      <w:bookmarkStart w:id="20" w:name="_Toc471203110"/>
-      <w:bookmarkStart w:id="21" w:name="_Toc471382557"/>
+      <w:bookmarkStart w:id="20" w:name="_Toc471203059"/>
+      <w:bookmarkStart w:id="21" w:name="_Toc471203110"/>
+      <w:bookmarkStart w:id="22" w:name="_Toc472196290"/>
       <w:r>
         <w:rPr>
           <w:lang w:val="en-US"/>
         </w:rPr>
         <w:t>Parking lot areas</w:t>
       </w:r>
-      <w:bookmarkEnd w:id="19"/>
       <w:bookmarkEnd w:id="20"/>
       <w:bookmarkEnd w:id="21"/>
+      <w:bookmarkEnd w:id="22"/>
     </w:p>
     <w:p>
       <w:pPr>
@@ -4333,18 +4901,18 @@
           <w:lang w:val="en-US"/>
         </w:rPr>
       </w:pPr>
-      <w:bookmarkStart w:id="22" w:name="_Toc471203060"/>
-      <w:bookmarkStart w:id="23" w:name="_Toc471203111"/>
-      <w:bookmarkStart w:id="24" w:name="_Toc471382558"/>
+      <w:bookmarkStart w:id="23" w:name="_Toc471203060"/>
+      <w:bookmarkStart w:id="24" w:name="_Toc471203111"/>
+      <w:bookmarkStart w:id="25" w:name="_Toc472196291"/>
       <w:r>
         <w:rPr>
           <w:lang w:val="en-US"/>
         </w:rPr>
         <w:t>Population</w:t>
       </w:r>
-      <w:bookmarkEnd w:id="22"/>
       <w:bookmarkEnd w:id="23"/>
       <w:bookmarkEnd w:id="24"/>
+      <w:bookmarkEnd w:id="25"/>
     </w:p>
     <w:p>
       <w:pPr>
@@ -4442,19 +5010,18 @@
           <w:lang w:val="en-US"/>
         </w:rPr>
       </w:pPr>
-      <w:bookmarkStart w:id="25" w:name="_Toc471203061"/>
-      <w:bookmarkStart w:id="26" w:name="_Toc471203112"/>
-      <w:bookmarkStart w:id="27" w:name="_Toc471382559"/>
-      <w:r>
-        <w:rPr>
-          <w:lang w:val="en-US"/>
-        </w:rPr>
-        <w:lastRenderedPageBreak/>
+      <w:bookmarkStart w:id="26" w:name="_Toc471203061"/>
+      <w:bookmarkStart w:id="27" w:name="_Toc471203112"/>
+      <w:bookmarkStart w:id="28" w:name="_Toc472196292"/>
+      <w:r>
+        <w:rPr>
+          <w:lang w:val="en-US"/>
+        </w:rPr>
         <w:t>Complaint data</w:t>
       </w:r>
-      <w:bookmarkEnd w:id="25"/>
       <w:bookmarkEnd w:id="26"/>
       <w:bookmarkEnd w:id="27"/>
+      <w:bookmarkEnd w:id="28"/>
     </w:p>
     <w:p>
       <w:pPr>
@@ -4606,18 +5173,18 @@
           <w:lang w:val="en-US"/>
         </w:rPr>
       </w:pPr>
-      <w:bookmarkStart w:id="28" w:name="_Toc471203062"/>
-      <w:bookmarkStart w:id="29" w:name="_Toc471203113"/>
-      <w:bookmarkStart w:id="30" w:name="_Toc471382560"/>
+      <w:bookmarkStart w:id="29" w:name="_Toc471203062"/>
+      <w:bookmarkStart w:id="30" w:name="_Toc471203113"/>
+      <w:bookmarkStart w:id="31" w:name="_Toc472196293"/>
       <w:r>
         <w:rPr>
           <w:lang w:val="en-US"/>
         </w:rPr>
         <w:t>Rental Data</w:t>
       </w:r>
-      <w:bookmarkEnd w:id="28"/>
       <w:bookmarkEnd w:id="29"/>
       <w:bookmarkEnd w:id="30"/>
+      <w:bookmarkEnd w:id="31"/>
     </w:p>
     <w:p>
       <w:pPr>
@@ -4749,7 +5316,14 @@
         <w:rPr>
           <w:lang w:val="en-US"/>
         </w:rPr>
-        <w:t>Because the data had no spatial data</w:t>
+        <w:t xml:space="preserve">Because the </w:t>
+      </w:r>
+      <w:r>
+        <w:rPr>
+          <w:lang w:val="en-US"/>
+        </w:rPr>
+        <w:lastRenderedPageBreak/>
+        <w:t>data had no spatial data</w:t>
       </w:r>
       <w:r>
         <w:rPr>
@@ -4962,27 +5536,8 @@
           <w:lang w:val="en-US"/>
         </w:rPr>
         <w:pict w14:anchorId="31173100">
-          <v:shapetype id="_x0000_t75" coordsize="21600,21600" o:spt="75" o:preferrelative="t" path="m@4@5l@4@11@9@11@9@5xe" filled="f" stroked="f">
-            <v:stroke joinstyle="miter"/>
-            <v:formulas>
-              <v:f eqn="if lineDrawn pixelLineWidth 0"/>
-              <v:f eqn="sum @0 1 0"/>
-              <v:f eqn="sum 0 0 @1"/>
-              <v:f eqn="prod @2 1 2"/>
-              <v:f eqn="prod @3 21600 pixelWidth"/>
-              <v:f eqn="prod @3 21600 pixelHeight"/>
-              <v:f eqn="sum @0 0 1"/>
-              <v:f eqn="prod @6 1 2"/>
-              <v:f eqn="prod @7 21600 pixelWidth"/>
-              <v:f eqn="sum @8 21600 0"/>
-              <v:f eqn="prod @7 21600 pixelHeight"/>
-              <v:f eqn="sum @10 21600 0"/>
-            </v:formulas>
-            <v:path o:extrusionok="f" gradientshapeok="t" o:connecttype="rect"/>
-            <o:lock v:ext="edit" aspectratio="t"/>
-          </v:shapetype>
           <v:shape id="_x0000_i1025" type="#_x0000_t75" style="width:463.7pt;height:188.95pt">
-            <v:imagedata r:id="rId9" o:title="Mapbox_totale"/>
+            <v:imagedata r:id="rId14" o:title="Mapbox_totale"/>
           </v:shape>
         </w:pict>
       </w:r>
@@ -4999,7 +5554,6 @@
           <w:noProof/>
           <w:lang w:eastAsia="de-DE"/>
         </w:rPr>
-        <w:lastRenderedPageBreak/>
         <w:drawing>
           <wp:inline distT="0" distB="0" distL="0" distR="0" wp14:anchorId="460CA095" wp14:editId="397D210A">
             <wp:extent cx="5664924" cy="3718642"/>
@@ -5018,7 +5572,7 @@
                     </pic:cNvPicPr>
                   </pic:nvPicPr>
                   <pic:blipFill>
-                    <a:blip r:embed="rId10" cstate="print">
+                    <a:blip r:embed="rId15" cstate="print">
                       <a:extLst>
                         <a:ext uri="{28A0092B-C50C-407E-A947-70E740481C1C}">
                           <a14:useLocalDpi xmlns:a14="http://schemas.microsoft.com/office/drawing/2010/main" val="0"/>
@@ -5062,6 +5616,7 @@
         <w:rPr>
           <w:lang w:val="en-US"/>
         </w:rPr>
+        <w:lastRenderedPageBreak/>
         <w:t xml:space="preserve">Because we decided that we did not want to use such unreliable data, </w:t>
       </w:r>
       <w:r>
@@ -5233,18 +5788,18 @@
           <w:lang w:val="en-AU"/>
         </w:rPr>
       </w:pPr>
-      <w:bookmarkStart w:id="31" w:name="_Toc471203063"/>
-      <w:bookmarkStart w:id="32" w:name="_Toc471203114"/>
-      <w:bookmarkStart w:id="33" w:name="_Toc471382561"/>
+      <w:bookmarkStart w:id="32" w:name="_Toc471203063"/>
+      <w:bookmarkStart w:id="33" w:name="_Toc471203114"/>
+      <w:bookmarkStart w:id="34" w:name="_Toc472196294"/>
       <w:r>
         <w:rPr>
           <w:lang w:val="en-AU"/>
         </w:rPr>
         <w:t>Subways</w:t>
       </w:r>
-      <w:bookmarkEnd w:id="31"/>
       <w:bookmarkEnd w:id="32"/>
       <w:bookmarkEnd w:id="33"/>
+      <w:bookmarkEnd w:id="34"/>
     </w:p>
     <w:p>
       <w:pPr>
@@ -5417,18 +5972,18 @@
           <w:lang w:val="en-AU"/>
         </w:rPr>
       </w:pPr>
-      <w:bookmarkStart w:id="34" w:name="_Toc471203064"/>
-      <w:bookmarkStart w:id="35" w:name="_Toc471203115"/>
-      <w:bookmarkStart w:id="36" w:name="_Toc471382562"/>
+      <w:bookmarkStart w:id="35" w:name="_Toc471203064"/>
+      <w:bookmarkStart w:id="36" w:name="_Toc471203115"/>
+      <w:bookmarkStart w:id="37" w:name="_Toc472196295"/>
       <w:r>
         <w:rPr>
           <w:lang w:val="en-AU"/>
         </w:rPr>
         <w:t>Soccer fields</w:t>
       </w:r>
-      <w:bookmarkEnd w:id="34"/>
       <w:bookmarkEnd w:id="35"/>
       <w:bookmarkEnd w:id="36"/>
+      <w:bookmarkEnd w:id="37"/>
     </w:p>
     <w:p>
       <w:pPr>
@@ -5484,7 +6039,6 @@
         <w:rPr>
           <w:lang w:val="en-AU"/>
         </w:rPr>
-        <w:lastRenderedPageBreak/>
         <w:t>The data</w:t>
       </w:r>
       <w:r>
@@ -5614,9 +6168,9 @@
           <w:lang w:val="en-AU"/>
         </w:rPr>
       </w:pPr>
-      <w:bookmarkStart w:id="37" w:name="_Toc471203065"/>
-      <w:bookmarkStart w:id="38" w:name="_Toc471203116"/>
-      <w:bookmarkStart w:id="39" w:name="_Toc471382563"/>
+      <w:bookmarkStart w:id="38" w:name="_Toc471203065"/>
+      <w:bookmarkStart w:id="39" w:name="_Toc471203116"/>
+      <w:bookmarkStart w:id="40" w:name="_Toc472196296"/>
       <w:r>
         <w:rPr>
           <w:lang w:val="en-AU"/>
@@ -5635,9 +6189,9 @@
         </w:rPr>
         <w:t>areas</w:t>
       </w:r>
-      <w:bookmarkEnd w:id="37"/>
       <w:bookmarkEnd w:id="38"/>
       <w:bookmarkEnd w:id="39"/>
+      <w:bookmarkEnd w:id="40"/>
     </w:p>
     <w:p>
       <w:pPr>
@@ -5934,18 +6488,18 @@
           <w:lang w:val="en-AU"/>
         </w:rPr>
       </w:pPr>
-      <w:bookmarkStart w:id="40" w:name="_Toc471203066"/>
-      <w:bookmarkStart w:id="41" w:name="_Toc471203117"/>
-      <w:bookmarkStart w:id="42" w:name="_Toc471382564"/>
+      <w:bookmarkStart w:id="41" w:name="_Toc471203066"/>
+      <w:bookmarkStart w:id="42" w:name="_Toc471203117"/>
+      <w:bookmarkStart w:id="43" w:name="_Toc472196297"/>
       <w:r>
         <w:rPr>
           <w:lang w:val="en-AU"/>
         </w:rPr>
         <w:t>Parks</w:t>
       </w:r>
-      <w:bookmarkEnd w:id="40"/>
       <w:bookmarkEnd w:id="41"/>
       <w:bookmarkEnd w:id="42"/>
+      <w:bookmarkEnd w:id="43"/>
     </w:p>
     <w:p>
       <w:pPr>
@@ -6241,19 +6795,18 @@
           <w:lang w:val="en-AU"/>
         </w:rPr>
       </w:pPr>
-      <w:bookmarkStart w:id="43" w:name="_Toc471203067"/>
-      <w:bookmarkStart w:id="44" w:name="_Toc471203118"/>
-      <w:bookmarkStart w:id="45" w:name="_Toc471382565"/>
-      <w:r>
-        <w:rPr>
-          <w:lang w:val="en-AU"/>
-        </w:rPr>
-        <w:lastRenderedPageBreak/>
+      <w:bookmarkStart w:id="44" w:name="_Toc471203067"/>
+      <w:bookmarkStart w:id="45" w:name="_Toc471203118"/>
+      <w:bookmarkStart w:id="46" w:name="_Toc472196298"/>
+      <w:r>
+        <w:rPr>
+          <w:lang w:val="en-AU"/>
+        </w:rPr>
         <w:t>Restaurants</w:t>
       </w:r>
-      <w:bookmarkEnd w:id="43"/>
       <w:bookmarkEnd w:id="44"/>
       <w:bookmarkEnd w:id="45"/>
+      <w:bookmarkEnd w:id="46"/>
     </w:p>
     <w:p>
       <w:pPr>
@@ -6910,6 +7463,7 @@
         <w:rPr>
           <w:lang w:val="en-AU"/>
         </w:rPr>
+        <w:lastRenderedPageBreak/>
         <w:t>Afterwards the file with the geo coded data was imported and added to the table with the other res</w:t>
       </w:r>
       <w:r>
@@ -6969,12 +7523,6 @@
           <w:lang w:val="en-AU"/>
         </w:rPr>
       </w:pPr>
-      <w:r>
-        <w:rPr>
-          <w:lang w:val="en-AU"/>
-        </w:rPr>
-        <w:br w:type="page"/>
-      </w:r>
     </w:p>
     <w:p>
       <w:pPr>
@@ -6984,15 +7532,14 @@
           <w:lang w:val="en-AU"/>
         </w:rPr>
       </w:pPr>
-      <w:bookmarkStart w:id="46" w:name="_Toc471382566"/>
-      <w:r>
-        <w:rPr>
-          <w:lang w:val="en-AU"/>
-        </w:rPr>
-        <w:lastRenderedPageBreak/>
+      <w:bookmarkStart w:id="47" w:name="_Toc472196299"/>
+      <w:r>
+        <w:rPr>
+          <w:lang w:val="en-AU"/>
+        </w:rPr>
         <w:t>Developing the web application</w:t>
       </w:r>
-      <w:bookmarkEnd w:id="46"/>
+      <w:bookmarkEnd w:id="47"/>
     </w:p>
     <w:p>
       <w:pPr>
@@ -7010,14 +7557,14 @@
           <w:lang w:val="en-AU"/>
         </w:rPr>
       </w:pPr>
-      <w:bookmarkStart w:id="47" w:name="_Toc471382567"/>
+      <w:bookmarkStart w:id="48" w:name="_Toc472196300"/>
       <w:r>
         <w:rPr>
           <w:lang w:val="en-AU"/>
         </w:rPr>
         <w:t>Frontend</w:t>
       </w:r>
-      <w:bookmarkEnd w:id="47"/>
+      <w:bookmarkEnd w:id="48"/>
     </w:p>
     <w:p>
       <w:pPr>
@@ -7035,14 +7582,14 @@
           <w:lang w:val="en-AU"/>
         </w:rPr>
       </w:pPr>
-      <w:bookmarkStart w:id="48" w:name="_Toc471382568"/>
+      <w:bookmarkStart w:id="49" w:name="_Toc472196301"/>
       <w:r>
         <w:rPr>
           <w:lang w:val="en-AU"/>
         </w:rPr>
         <w:t>General Website Structure</w:t>
       </w:r>
-      <w:bookmarkEnd w:id="48"/>
+      <w:bookmarkEnd w:id="49"/>
     </w:p>
     <w:p>
       <w:pPr>
@@ -7297,7 +7844,7 @@
           <w:lang w:val="en-AU"/>
         </w:rPr>
       </w:pPr>
-      <w:bookmarkStart w:id="49" w:name="_Toc471382569"/>
+      <w:bookmarkStart w:id="50" w:name="_Toc472196302"/>
       <w:proofErr w:type="spellStart"/>
       <w:r>
         <w:rPr>
@@ -7324,7 +7871,7 @@
         </w:rPr>
         <w:t xml:space="preserve"> Setup</w:t>
       </w:r>
-      <w:bookmarkEnd w:id="49"/>
+      <w:bookmarkEnd w:id="50"/>
     </w:p>
     <w:p>
       <w:pPr>
@@ -7618,6 +8165,7 @@
         <w:rPr>
           <w:lang w:val="en-AU"/>
         </w:rPr>
+        <w:lastRenderedPageBreak/>
         <w:t xml:space="preserve">To solve the issue one can either setup the </w:t>
       </w:r>
       <w:proofErr w:type="spellStart"/>
@@ -7761,7 +8309,6 @@
         <w:rPr>
           <w:lang w:val="en-AU"/>
         </w:rPr>
-        <w:lastRenderedPageBreak/>
         <w:t>npm</w:t>
       </w:r>
       <w:proofErr w:type="spellEnd"/>
@@ -7923,14 +8470,14 @@
           <w:lang w:val="en-AU"/>
         </w:rPr>
       </w:pPr>
-      <w:bookmarkStart w:id="50" w:name="_Toc471382570"/>
+      <w:bookmarkStart w:id="51" w:name="_Toc472196303"/>
       <w:r>
         <w:rPr>
           <w:lang w:val="en-AU"/>
         </w:rPr>
         <w:t>Map Display</w:t>
       </w:r>
-      <w:bookmarkEnd w:id="50"/>
+      <w:bookmarkEnd w:id="51"/>
     </w:p>
     <w:p>
       <w:pPr>
@@ -8230,14 +8777,14 @@
           <w:lang w:val="en-AU"/>
         </w:rPr>
       </w:pPr>
-      <w:bookmarkStart w:id="51" w:name="_Toc471382571"/>
+      <w:bookmarkStart w:id="52" w:name="_Toc472196304"/>
       <w:r>
         <w:rPr>
           <w:lang w:val="en-AU"/>
         </w:rPr>
         <w:t>Locations of Interest</w:t>
       </w:r>
-      <w:bookmarkEnd w:id="51"/>
+      <w:bookmarkEnd w:id="52"/>
     </w:p>
     <w:p>
       <w:pPr>
@@ -8469,6 +9016,7 @@
         <w:rPr>
           <w:lang w:val="en-AU"/>
         </w:rPr>
+        <w:lastRenderedPageBreak/>
         <w:t>Sema</w:t>
       </w:r>
       <w:r>
@@ -8544,14 +9092,7 @@
         <w:rPr>
           <w:lang w:val="en-AU"/>
         </w:rPr>
-        <w:t xml:space="preserve"> the search input. This helps the </w:t>
-      </w:r>
-      <w:bookmarkStart w:id="52" w:name="_GoBack"/>
-      <w:r>
-        <w:rPr>
-          <w:lang w:val="en-AU"/>
-        </w:rPr>
-        <w:t>user to visually see what he selected. We also save all selected pl</w:t>
+        <w:t xml:space="preserve"> the search input. This helps the user to visually see what he selected. We also save all selected pl</w:t>
       </w:r>
       <w:r>
         <w:rPr>
@@ -8566,7 +9107,6 @@
         <w:t>.</w:t>
       </w:r>
     </w:p>
-    <w:bookmarkEnd w:id="52"/>
     <w:p>
       <w:pPr>
         <w:spacing w:line="360" w:lineRule="auto"/>
@@ -8675,7 +9215,6 @@
         <w:rPr>
           <w:lang w:val="en-AU"/>
         </w:rPr>
-        <w:lastRenderedPageBreak/>
         <w:t>centres</w:t>
       </w:r>
       <w:r>
@@ -9241,7 +9780,7 @@
           <w:lang w:val="en-AU"/>
         </w:rPr>
       </w:pPr>
-      <w:bookmarkStart w:id="53" w:name="_Toc471382572"/>
+      <w:bookmarkStart w:id="53" w:name="_Toc472196305"/>
       <w:r>
         <w:rPr>
           <w:lang w:val="en-AU"/>
@@ -9527,11 +10066,12 @@
           <w:lang w:val="en-AU"/>
         </w:rPr>
       </w:pPr>
-      <w:bookmarkStart w:id="54" w:name="_Toc471382573"/>
-      <w:r>
-        <w:rPr>
-          <w:lang w:val="en-AU"/>
-        </w:rPr>
+      <w:bookmarkStart w:id="54" w:name="_Toc472196306"/>
+      <w:r>
+        <w:rPr>
+          <w:lang w:val="en-AU"/>
+        </w:rPr>
+        <w:lastRenderedPageBreak/>
         <w:t>Rating</w:t>
       </w:r>
       <w:bookmarkEnd w:id="54"/>
@@ -9647,7 +10187,6 @@
         <w:rPr>
           <w:lang w:val="en-AU"/>
         </w:rPr>
-        <w:lastRenderedPageBreak/>
         <w:t>The</w:t>
       </w:r>
       <w:r>
@@ -10183,7 +10722,7 @@
           <w:lang w:val="en-AU"/>
         </w:rPr>
       </w:pPr>
-      <w:bookmarkStart w:id="55" w:name="_Toc471382574"/>
+      <w:bookmarkStart w:id="55" w:name="_Toc472196307"/>
       <w:r>
         <w:rPr>
           <w:lang w:val="en-AU"/>
@@ -10295,37 +10834,628 @@
         <w:rPr>
           <w:lang w:val="en-AU"/>
         </w:rPr>
-        <w:t xml:space="preserve"> It was fun to see the theoretical aspects implemented in </w:t>
-      </w:r>
+        <w:t xml:space="preserve"> It was fun to see the theoretical aspects implemented in a</w:t>
+      </w:r>
+      <w:r>
+        <w:rPr>
+          <w:lang w:val="en-AU"/>
+        </w:rPr>
+        <w:t>n</w:t>
+      </w:r>
+      <w:r>
+        <w:rPr>
+          <w:lang w:val="en-AU"/>
+        </w:rPr>
+        <w:t xml:space="preserve"> interactive application.</w:t>
+      </w:r>
+    </w:p>
+    <w:p>
+      <w:pPr>
+        <w:spacing w:line="360" w:lineRule="auto"/>
+        <w:jc w:val="both"/>
+        <w:rPr>
+          <w:lang w:val="en-AU"/>
+        </w:rPr>
+      </w:pPr>
+    </w:p>
+    <w:p>
+      <w:pPr>
+        <w:spacing w:line="360" w:lineRule="auto"/>
+        <w:jc w:val="both"/>
+        <w:rPr>
+          <w:lang w:val="en-AU"/>
+        </w:rPr>
+      </w:pPr>
+    </w:p>
+    <w:p>
+      <w:pPr>
+        <w:spacing w:line="360" w:lineRule="auto"/>
+        <w:jc w:val="both"/>
+        <w:rPr>
+          <w:lang w:val="en-AU"/>
+        </w:rPr>
+      </w:pPr>
+    </w:p>
+    <w:p>
+      <w:pPr>
+        <w:spacing w:line="360" w:lineRule="auto"/>
+        <w:jc w:val="both"/>
+        <w:rPr>
+          <w:lang w:val="en-AU"/>
+        </w:rPr>
+      </w:pPr>
+    </w:p>
+    <w:p>
+      <w:pPr>
+        <w:spacing w:line="360" w:lineRule="auto"/>
+        <w:jc w:val="both"/>
+        <w:rPr>
+          <w:lang w:val="en-AU"/>
+        </w:rPr>
+      </w:pPr>
+    </w:p>
+    <w:p>
+      <w:pPr>
+        <w:spacing w:line="360" w:lineRule="auto"/>
+        <w:jc w:val="both"/>
+        <w:rPr>
+          <w:lang w:val="en-AU"/>
+        </w:rPr>
+      </w:pPr>
+    </w:p>
+    <w:p>
+      <w:pPr>
+        <w:spacing w:line="360" w:lineRule="auto"/>
+        <w:jc w:val="both"/>
+        <w:rPr>
+          <w:lang w:val="en-AU"/>
+        </w:rPr>
+      </w:pPr>
+    </w:p>
+    <w:p>
+      <w:pPr>
+        <w:spacing w:line="360" w:lineRule="auto"/>
+        <w:jc w:val="both"/>
+        <w:rPr>
+          <w:lang w:val="en-AU"/>
+        </w:rPr>
+      </w:pPr>
+    </w:p>
+    <w:p>
+      <w:pPr>
+        <w:spacing w:line="360" w:lineRule="auto"/>
+        <w:jc w:val="both"/>
+        <w:rPr>
+          <w:lang w:val="en-AU"/>
+        </w:rPr>
+      </w:pPr>
+    </w:p>
+    <w:p>
+      <w:pPr>
+        <w:spacing w:line="360" w:lineRule="auto"/>
+        <w:jc w:val="both"/>
+        <w:rPr>
+          <w:lang w:val="en-AU"/>
+        </w:rPr>
+      </w:pPr>
+    </w:p>
+    <w:p>
+      <w:pPr>
+        <w:spacing w:line="360" w:lineRule="auto"/>
+        <w:jc w:val="both"/>
+        <w:rPr>
+          <w:lang w:val="en-AU"/>
+        </w:rPr>
+      </w:pPr>
+    </w:p>
+    <w:p>
+      <w:pPr>
+        <w:spacing w:line="360" w:lineRule="auto"/>
+        <w:jc w:val="both"/>
+        <w:rPr>
+          <w:lang w:val="en-AU"/>
+        </w:rPr>
+      </w:pPr>
+    </w:p>
+    <w:p>
+      <w:pPr>
+        <w:spacing w:line="360" w:lineRule="auto"/>
+        <w:jc w:val="both"/>
+        <w:rPr>
+          <w:lang w:val="en-AU"/>
+        </w:rPr>
+      </w:pPr>
+    </w:p>
+    <w:p>
+      <w:pPr>
+        <w:spacing w:line="360" w:lineRule="auto"/>
+        <w:jc w:val="both"/>
+        <w:rPr>
+          <w:lang w:val="en-AU"/>
+        </w:rPr>
+      </w:pPr>
+    </w:p>
+    <w:p>
+      <w:pPr>
+        <w:spacing w:line="360" w:lineRule="auto"/>
+        <w:jc w:val="both"/>
+        <w:rPr>
+          <w:lang w:val="en-AU"/>
+        </w:rPr>
+      </w:pPr>
+    </w:p>
+    <w:p>
+      <w:pPr>
+        <w:spacing w:line="360" w:lineRule="auto"/>
+        <w:jc w:val="both"/>
+        <w:rPr>
+          <w:lang w:val="en-AU"/>
+        </w:rPr>
+      </w:pPr>
+    </w:p>
+    <w:p>
+      <w:pPr>
+        <w:spacing w:line="360" w:lineRule="auto"/>
+        <w:jc w:val="both"/>
+        <w:rPr>
+          <w:lang w:val="en-AU"/>
+        </w:rPr>
+      </w:pPr>
+    </w:p>
+    <w:p>
+      <w:pPr>
+        <w:spacing w:line="360" w:lineRule="auto"/>
+        <w:jc w:val="both"/>
+        <w:rPr>
+          <w:lang w:val="en-AU"/>
+        </w:rPr>
+      </w:pPr>
+    </w:p>
+    <w:p>
+      <w:pPr>
+        <w:pStyle w:val="berschrift1"/>
+        <w:rPr>
+          <w:lang w:val="en-AU"/>
+        </w:rPr>
+      </w:pPr>
+      <w:bookmarkStart w:id="56" w:name="_Toc472196308"/>
       <w:proofErr w:type="spellStart"/>
-      <w:proofErr w:type="gramStart"/>
-      <w:r>
-        <w:rPr>
-          <w:lang w:val="en-AU"/>
-        </w:rPr>
-        <w:t>a</w:t>
+      <w:r>
+        <w:rPr>
+          <w:lang w:val="en-AU"/>
+        </w:rPr>
+        <w:lastRenderedPageBreak/>
+        <w:t>Pageflow</w:t>
       </w:r>
       <w:proofErr w:type="spellEnd"/>
-      <w:proofErr w:type="gramEnd"/>
-      <w:r>
-        <w:rPr>
-          <w:lang w:val="en-AU"/>
-        </w:rPr>
-        <w:t xml:space="preserve"> interactive application.</w:t>
-      </w:r>
-    </w:p>
-    <w:p>
-      <w:pPr>
-        <w:rPr>
-          <w:lang w:val="en-AU"/>
-        </w:rPr>
-      </w:pPr>
-      <w:r>
-        <w:rPr>
-          <w:lang w:val="en-AU"/>
-        </w:rPr>
-        <w:br w:type="page"/>
-      </w:r>
+      <w:r>
+        <w:rPr>
+          <w:lang w:val="en-AU"/>
+        </w:rPr>
+        <w:t xml:space="preserve"> of the Web-Application</w:t>
+      </w:r>
+      <w:bookmarkEnd w:id="56"/>
+    </w:p>
+    <w:p>
+      <w:pPr>
+        <w:pStyle w:val="berschrift2"/>
+      </w:pPr>
+      <w:bookmarkStart w:id="57" w:name="_Toc472196309"/>
+      <w:r>
+        <w:rPr>
+          <w:lang w:val="en-AU"/>
+        </w:rPr>
+        <w:t>Start Page</w:t>
+      </w:r>
+      <w:r>
+        <w:rPr>
+          <w:lang w:val="en-AU"/>
+        </w:rPr>
+        <w:pict w14:anchorId="394108CA">
+          <v:shape id="_x0000_i1027" type="#_x0000_t75" style="width:453.3pt;height:327.15pt" o:bordertopcolor="this" o:borderleftcolor="this" o:borderbottomcolor="this" o:borderrightcolor="this">
+            <v:imagedata r:id="rId9" o:title="1"/>
+            <w10:bordertop type="single" width="18"/>
+            <w10:borderleft type="single" width="18"/>
+            <w10:borderbottom type="single" width="18"/>
+            <w10:borderright type="single" width="18"/>
+          </v:shape>
+        </w:pict>
+      </w:r>
+      <w:bookmarkEnd w:id="57"/>
+    </w:p>
+    <w:p>
+      <w:pPr>
+        <w:pStyle w:val="Beschriftung"/>
+        <w:rPr>
+          <w:lang w:val="en-US"/>
+        </w:rPr>
+      </w:pPr>
+      <w:r>
+        <w:rPr>
+          <w:lang w:val="en-US"/>
+        </w:rPr>
+        <w:t xml:space="preserve">Figure </w:t>
+      </w:r>
+      <w:r>
+        <w:fldChar w:fldCharType="begin"/>
+      </w:r>
+      <w:r>
+        <w:rPr>
+          <w:lang w:val="en-US"/>
+        </w:rPr>
+        <w:instrText xml:space="preserve"> SEQ Figure \* ARABIC </w:instrText>
+      </w:r>
+      <w:r>
+        <w:fldChar w:fldCharType="separate"/>
+      </w:r>
+      <w:r>
+        <w:rPr>
+          <w:noProof/>
+          <w:lang w:val="en-US"/>
+        </w:rPr>
+        <w:t>2</w:t>
+      </w:r>
+      <w:r>
+        <w:fldChar w:fldCharType="end"/>
+      </w:r>
+      <w:r>
+        <w:rPr>
+          <w:lang w:val="en-US"/>
+        </w:rPr>
+        <w:t>: Start page</w:t>
+      </w:r>
+    </w:p>
+    <w:p>
+      <w:pPr>
+        <w:pStyle w:val="berschrift2"/>
+        <w:rPr>
+          <w:lang w:val="en-US"/>
+        </w:rPr>
+      </w:pPr>
+      <w:bookmarkStart w:id="58" w:name="_Toc472196310"/>
+      <w:r>
+        <w:rPr>
+          <w:lang w:val="en-AU"/>
+        </w:rPr>
+        <w:t>Define personal preferences</w:t>
+      </w:r>
+      <w:r>
+        <w:rPr>
+          <w:lang w:val="en-AU"/>
+        </w:rPr>
+        <w:pict w14:anchorId="5F4B013E">
+          <v:shape id="_x0000_i1031" type="#_x0000_t75" style="width:453.3pt;height:246.55pt" o:bordertopcolor="this" o:borderleftcolor="this" o:borderbottomcolor="this" o:borderrightcolor="this">
+            <v:imagedata r:id="rId10" o:title="2"/>
+            <w10:bordertop type="single" width="18"/>
+            <w10:borderleft type="single" width="18"/>
+            <w10:borderbottom type="single" width="18"/>
+            <w10:borderright type="single" width="18"/>
+          </v:shape>
+        </w:pict>
+      </w:r>
+      <w:bookmarkEnd w:id="58"/>
+    </w:p>
+    <w:p>
+      <w:pPr>
+        <w:pStyle w:val="Beschriftung"/>
+        <w:rPr>
+          <w:lang w:val="en-AU"/>
+        </w:rPr>
+      </w:pPr>
+      <w:r>
+        <w:rPr>
+          <w:lang w:val="en-US"/>
+        </w:rPr>
+        <w:t xml:space="preserve">Figure </w:t>
+      </w:r>
+      <w:r>
+        <w:fldChar w:fldCharType="begin"/>
+      </w:r>
+      <w:r>
+        <w:rPr>
+          <w:lang w:val="en-US"/>
+        </w:rPr>
+        <w:instrText xml:space="preserve"> SEQ Figure \* ARABIC </w:instrText>
+      </w:r>
+      <w:r>
+        <w:fldChar w:fldCharType="separate"/>
+      </w:r>
+      <w:r>
+        <w:rPr>
+          <w:noProof/>
+          <w:lang w:val="en-US"/>
+        </w:rPr>
+        <w:t>3</w:t>
+      </w:r>
+      <w:r>
+        <w:fldChar w:fldCharType="end"/>
+      </w:r>
+      <w:r>
+        <w:rPr>
+          <w:lang w:val="en-US"/>
+        </w:rPr>
+        <w:t>:</w:t>
+      </w:r>
+      <w:r>
+        <w:rPr>
+          <w:lang w:val="en-US"/>
+        </w:rPr>
+        <w:t xml:space="preserve"> </w:t>
+      </w:r>
+      <w:r>
+        <w:rPr>
+          <w:lang w:val="en-US"/>
+        </w:rPr>
+        <w:t>Personal preferences</w:t>
+      </w:r>
+    </w:p>
+    <w:p>
+      <w:pPr>
+        <w:rPr>
+          <w:lang w:val="en-AU"/>
+        </w:rPr>
+      </w:pPr>
+    </w:p>
+    <w:p>
+      <w:pPr>
+        <w:rPr>
+          <w:lang w:val="en-AU"/>
+        </w:rPr>
+      </w:pPr>
+    </w:p>
+    <w:p>
+      <w:pPr>
+        <w:pStyle w:val="berschrift2"/>
+        <w:rPr>
+          <w:lang w:val="en-US"/>
+        </w:rPr>
+      </w:pPr>
+      <w:bookmarkStart w:id="59" w:name="_Toc472196311"/>
+      <w:r>
+        <w:rPr>
+          <w:lang w:val="en-AU"/>
+        </w:rPr>
+        <w:t>Set locations of interest</w:t>
+      </w:r>
+      <w:r>
+        <w:rPr>
+          <w:lang w:val="en-AU"/>
+        </w:rPr>
+        <w:pict w14:anchorId="3FDB670B">
+          <v:shape id="_x0000_i1033" type="#_x0000_t75" style="width:452.75pt;height:313.35pt" o:bordertopcolor="this" o:borderleftcolor="this" o:borderbottomcolor="this" o:borderrightcolor="this">
+            <v:imagedata r:id="rId11" o:title="3"/>
+            <w10:bordertop type="single" width="18"/>
+            <w10:borderleft type="single" width="18"/>
+            <w10:borderbottom type="single" width="18"/>
+            <w10:borderright type="single" width="18"/>
+          </v:shape>
+        </w:pict>
+      </w:r>
+      <w:bookmarkEnd w:id="59"/>
+    </w:p>
+    <w:p>
+      <w:pPr>
+        <w:pStyle w:val="Beschriftung"/>
+        <w:rPr>
+          <w:lang w:val="en-AU"/>
+        </w:rPr>
+      </w:pPr>
+      <w:r>
+        <w:rPr>
+          <w:lang w:val="en-US"/>
+        </w:rPr>
+        <w:t xml:space="preserve">Figure </w:t>
+      </w:r>
+      <w:r>
+        <w:fldChar w:fldCharType="begin"/>
+      </w:r>
+      <w:r>
+        <w:rPr>
+          <w:lang w:val="en-US"/>
+        </w:rPr>
+        <w:instrText xml:space="preserve"> SEQ Figure \* ARABIC </w:instrText>
+      </w:r>
+      <w:r>
+        <w:fldChar w:fldCharType="separate"/>
+      </w:r>
+      <w:r>
+        <w:rPr>
+          <w:noProof/>
+          <w:lang w:val="en-US"/>
+        </w:rPr>
+        <w:t>4</w:t>
+      </w:r>
+      <w:r>
+        <w:fldChar w:fldCharType="end"/>
+      </w:r>
+      <w:r>
+        <w:rPr>
+          <w:lang w:val="en-US"/>
+        </w:rPr>
+        <w:t>: Locations of interest</w:t>
+      </w:r>
+    </w:p>
+    <w:p>
+      <w:pPr>
+        <w:rPr>
+          <w:lang w:val="en-AU"/>
+        </w:rPr>
+      </w:pPr>
+    </w:p>
+    <w:p>
+      <w:pPr>
+        <w:pStyle w:val="berschrift2"/>
+        <w:rPr>
+          <w:lang w:val="en-US"/>
+        </w:rPr>
+      </w:pPr>
+      <w:bookmarkStart w:id="60" w:name="_Toc472196312"/>
+      <w:r>
+        <w:rPr>
+          <w:lang w:val="en-AU"/>
+        </w:rPr>
+        <w:t>Result page</w:t>
+      </w:r>
+      <w:r>
+        <w:rPr>
+          <w:lang w:val="en-AU"/>
+        </w:rPr>
+        <w:pict w14:anchorId="5DB012B6">
+          <v:shape id="_x0000_i1035" type="#_x0000_t75" style="width:452.15pt;height:229.25pt" o:bordertopcolor="this" o:borderleftcolor="this" o:borderbottomcolor="this" o:borderrightcolor="this">
+            <v:imagedata r:id="rId12" o:title="4"/>
+            <w10:bordertop type="single" width="18"/>
+            <w10:borderleft type="single" width="18"/>
+            <w10:borderbottom type="single" width="18"/>
+            <w10:borderright type="single" width="18"/>
+          </v:shape>
+        </w:pict>
+      </w:r>
+      <w:bookmarkEnd w:id="60"/>
+    </w:p>
+    <w:p>
+      <w:pPr>
+        <w:pStyle w:val="Beschriftung"/>
+        <w:rPr>
+          <w:lang w:val="en-AU"/>
+        </w:rPr>
+      </w:pPr>
+      <w:proofErr w:type="spellStart"/>
+      <w:r>
+        <w:t>Figure</w:t>
+      </w:r>
+      <w:proofErr w:type="spellEnd"/>
+      <w:r>
+        <w:t xml:space="preserve"> </w:t>
+      </w:r>
+      <w:fldSimple w:instr=" SEQ Figure \* ARABIC ">
+        <w:r>
+          <w:rPr>
+            <w:noProof/>
+          </w:rPr>
+          <w:t>5</w:t>
+        </w:r>
+      </w:fldSimple>
+      <w:r>
+        <w:t xml:space="preserve">: </w:t>
+      </w:r>
+      <w:proofErr w:type="spellStart"/>
+      <w:r>
+        <w:t>Result</w:t>
+      </w:r>
+      <w:proofErr w:type="spellEnd"/>
+      <w:r>
+        <w:t xml:space="preserve"> Page</w:t>
+      </w:r>
+    </w:p>
+    <w:p>
+      <w:pPr>
+        <w:rPr>
+          <w:lang w:val="en-AU"/>
+        </w:rPr>
+      </w:pPr>
+    </w:p>
+    <w:p>
+      <w:pPr>
+        <w:rPr>
+          <w:lang w:val="en-AU"/>
+        </w:rPr>
+      </w:pPr>
+    </w:p>
+    <w:p>
+      <w:pPr>
+        <w:rPr>
+          <w:lang w:val="en-AU"/>
+        </w:rPr>
+      </w:pPr>
+    </w:p>
+    <w:p>
+      <w:pPr>
+        <w:rPr>
+          <w:lang w:val="en-AU"/>
+        </w:rPr>
+      </w:pPr>
+    </w:p>
+    <w:p>
+      <w:pPr>
+        <w:rPr>
+          <w:lang w:val="en-AU"/>
+        </w:rPr>
+      </w:pPr>
+    </w:p>
+    <w:p>
+      <w:pPr>
+        <w:pStyle w:val="berschrift2"/>
+        <w:rPr>
+          <w:lang w:val="en-AU"/>
+        </w:rPr>
+      </w:pPr>
+      <w:bookmarkStart w:id="61" w:name="_Toc472196313"/>
+      <w:r>
+        <w:rPr>
+          <w:lang w:val="en-AU"/>
+        </w:rPr>
+        <w:t>Result page with slider to redefine the search</w:t>
+      </w:r>
+      <w:bookmarkEnd w:id="61"/>
+    </w:p>
+    <w:p>
+      <w:pPr>
+        <w:keepNext/>
+      </w:pPr>
+      <w:r>
+        <w:rPr>
+          <w:lang w:val="en-AU"/>
+        </w:rPr>
+        <w:pict w14:anchorId="29E64FD8">
+          <v:shape id="_x0000_i1037" type="#_x0000_t75" style="width:452.15pt;height:229.25pt" o:bordertopcolor="this" o:borderleftcolor="this" o:borderbottomcolor="this" o:borderrightcolor="this">
+            <v:imagedata r:id="rId16" o:title="5"/>
+            <w10:bordertop type="single" width="18"/>
+            <w10:borderleft type="single" width="18"/>
+            <w10:borderbottom type="single" width="18"/>
+            <w10:borderright type="single" width="18"/>
+          </v:shape>
+        </w:pict>
+      </w:r>
+    </w:p>
+    <w:p>
+      <w:pPr>
+        <w:pStyle w:val="Beschriftung"/>
+        <w:rPr>
+          <w:lang w:val="en-AU"/>
+        </w:rPr>
+      </w:pPr>
+      <w:proofErr w:type="spellStart"/>
+      <w:r>
+        <w:t>Figure</w:t>
+      </w:r>
+      <w:proofErr w:type="spellEnd"/>
+      <w:r>
+        <w:t xml:space="preserve"> </w:t>
+      </w:r>
+      <w:fldSimple w:instr=" SEQ Figure \* ARABIC ">
+        <w:r>
+          <w:rPr>
+            <w:noProof/>
+          </w:rPr>
+          <w:t>6</w:t>
+        </w:r>
+      </w:fldSimple>
+      <w:r>
+        <w:t xml:space="preserve">: </w:t>
+      </w:r>
+      <w:proofErr w:type="spellStart"/>
+      <w:r>
+        <w:t>Redefine</w:t>
+      </w:r>
+      <w:proofErr w:type="spellEnd"/>
+      <w:r>
+        <w:t xml:space="preserve"> </w:t>
+      </w:r>
+      <w:proofErr w:type="spellStart"/>
+      <w:r>
+        <w:t>search</w:t>
+      </w:r>
+      <w:proofErr w:type="spellEnd"/>
     </w:p>
     <w:p>
       <w:pPr>
@@ -10335,7 +11465,7 @@
       </w:pPr>
     </w:p>
     <w:sectPr>
-      <w:footerReference w:type="default" r:id="rId11"/>
+      <w:footerReference w:type="default" r:id="rId17"/>
       <w:type w:val="continuous"/>
       <w:pgSz w:w="11906" w:h="16838"/>
       <w:pgMar w:top="1417" w:right="1417" w:bottom="1134" w:left="1417" w:header="708" w:footer="708" w:gutter="0"/>
@@ -10433,17 +11563,36 @@
         </w:rPr>
         <w:t xml:space="preserve"> </w:t>
       </w:r>
-      <w:hyperlink r:id="rId2" w:history="1">
-        <w:r>
-          <w:rPr>
-            <w:rStyle w:val="Hyperlink"/>
-            <w:sz w:val="15"/>
-            <w:szCs w:val="15"/>
-            <w:lang w:val="en-US"/>
-          </w:rPr>
-          <w:t>https://data.cityofnewyork.us/Education/School-Point-Locations/jfju-ynrr/data</w:t>
-        </w:r>
-      </w:hyperlink>
+      <w:r>
+        <w:fldChar w:fldCharType="begin"/>
+      </w:r>
+      <w:r>
+        <w:rPr>
+          <w:lang w:val="en-US"/>
+        </w:rPr>
+        <w:instrText xml:space="preserve"> HYPERLINK "https://data.cityofnewyork.us/Education/School-Point-Locations/jfju-ynrr/data" </w:instrText>
+      </w:r>
+      <w:r>
+        <w:fldChar w:fldCharType="separate"/>
+      </w:r>
+      <w:r>
+        <w:rPr>
+          <w:rStyle w:val="Hyperlink"/>
+          <w:sz w:val="15"/>
+          <w:szCs w:val="15"/>
+          <w:lang w:val="en-US"/>
+        </w:rPr>
+        <w:t>https://data.cityofnewyork.us/Education/School-Point-Locations/jfju-ynrr/data</w:t>
+      </w:r>
+      <w:r>
+        <w:rPr>
+          <w:rStyle w:val="Hyperlink"/>
+          <w:sz w:val="15"/>
+          <w:szCs w:val="15"/>
+          <w:lang w:val="en-US"/>
+        </w:rPr>
+        <w:fldChar w:fldCharType="end"/>
+      </w:r>
     </w:p>
   </w:endnote>
   <w:endnote w:id="3">
@@ -10472,17 +11621,42 @@
         </w:rPr>
         <w:t xml:space="preserve"> </w:t>
       </w:r>
-      <w:hyperlink r:id="rId3" w:history="1">
-        <w:r>
-          <w:rPr>
-            <w:rStyle w:val="Hyperlink"/>
-            <w:sz w:val="15"/>
-            <w:szCs w:val="15"/>
-            <w:lang w:val="en-US"/>
-          </w:rPr>
-          <w:t>https://github.com/FlorianFusseder/SpatialDatabases/blob/master/FuFlo%20Data/TABLES/4.publicSchoolPoints/SchoolData.sql</w:t>
-        </w:r>
-      </w:hyperlink>
+      <w:r>
+        <w:fldChar w:fldCharType="begin"/>
+      </w:r>
+      <w:r>
+        <w:rPr>
+          <w:lang w:val="en-US"/>
+        </w:rPr>
+        <w:instrText xml:space="preserve"> HYPERLINK "https://github.com/FlorianFusseder/SpatialDatabases/blob/master/FuFlo%</w:instrText>
+      </w:r>
+      <w:r>
+        <w:rPr>
+          <w:lang w:val="en-US"/>
+        </w:rPr>
+        <w:instrText xml:space="preserve">20Data/TABLES/4.publicSchoolPoints/SchoolData.sql" </w:instrText>
+      </w:r>
+      <w:r>
+        <w:fldChar w:fldCharType="separate"/>
+      </w:r>
+      <w:r>
+        <w:rPr>
+          <w:rStyle w:val="Hyperlink"/>
+          <w:sz w:val="15"/>
+          <w:szCs w:val="15"/>
+          <w:lang w:val="en-US"/>
+        </w:rPr>
+        <w:t>https://github.com/FlorianFusseder/SpatialDatabases/blob/master/FuFlo%20Data/TABLES/4.publicSchoolPoints/SchoolData.sql</w:t>
+      </w:r>
+      <w:r>
+        <w:rPr>
+          <w:rStyle w:val="Hyperlink"/>
+          <w:sz w:val="15"/>
+          <w:szCs w:val="15"/>
+          <w:lang w:val="en-US"/>
+        </w:rPr>
+        <w:fldChar w:fldCharType="end"/>
+      </w:r>
     </w:p>
   </w:endnote>
   <w:endnote w:id="4">
@@ -10511,17 +11685,42 @@
         </w:rPr>
         <w:t xml:space="preserve"> </w:t>
       </w:r>
-      <w:hyperlink r:id="rId4" w:history="1">
-        <w:r>
-          <w:rPr>
-            <w:rStyle w:val="Hyperlink"/>
-            <w:sz w:val="15"/>
-            <w:szCs w:val="15"/>
-            <w:lang w:val="en-US"/>
-          </w:rPr>
-          <w:t>https://github.com/FlorianFusseder/SpatialDatabases/blob/master/FuFlo%20Data/TABLES/4.publicSchoolPoints/view.txt</w:t>
-        </w:r>
-      </w:hyperlink>
+      <w:r>
+        <w:fldChar w:fldCharType="begin"/>
+      </w:r>
+      <w:r>
+        <w:rPr>
+          <w:lang w:val="en-US"/>
+        </w:rPr>
+        <w:instrText xml:space="preserve"> HYPERLINK "https://github.com/FlorianFusseder/SpatialDatabases/blob/master/FuFl</w:instrText>
+      </w:r>
+      <w:r>
+        <w:rPr>
+          <w:lang w:val="en-US"/>
+        </w:rPr>
+        <w:instrText xml:space="preserve">o%20Data/TABLES/4.publicSchoolPoints/view.txt" </w:instrText>
+      </w:r>
+      <w:r>
+        <w:fldChar w:fldCharType="separate"/>
+      </w:r>
+      <w:r>
+        <w:rPr>
+          <w:rStyle w:val="Hyperlink"/>
+          <w:sz w:val="15"/>
+          <w:szCs w:val="15"/>
+          <w:lang w:val="en-US"/>
+        </w:rPr>
+        <w:t>https://github.com/FlorianFusseder/SpatialDatabases/blob/master/FuFlo%20Data/TABLES/4.publicSchoolPoints/view.txt</w:t>
+      </w:r>
+      <w:r>
+        <w:rPr>
+          <w:rStyle w:val="Hyperlink"/>
+          <w:sz w:val="15"/>
+          <w:szCs w:val="15"/>
+          <w:lang w:val="en-US"/>
+        </w:rPr>
+        <w:fldChar w:fldCharType="end"/>
+      </w:r>
     </w:p>
   </w:endnote>
   <w:endnote w:id="5">
@@ -10550,17 +11749,36 @@
         </w:rPr>
         <w:t xml:space="preserve"> </w:t>
       </w:r>
-      <w:hyperlink r:id="rId5" w:history="1">
-        <w:r>
-          <w:rPr>
-            <w:rStyle w:val="Hyperlink"/>
-            <w:sz w:val="15"/>
-            <w:szCs w:val="15"/>
-            <w:lang w:val="en-US"/>
-          </w:rPr>
-          <w:t>https://data.cityofnewyork.us/Education/Colleges-and-Universities/4kym-4xw5</w:t>
-        </w:r>
-      </w:hyperlink>
+      <w:r>
+        <w:fldChar w:fldCharType="begin"/>
+      </w:r>
+      <w:r>
+        <w:rPr>
+          <w:lang w:val="en-US"/>
+        </w:rPr>
+        <w:instrText xml:space="preserve"> HYPERLINK "https://data.cityofnewyork.us/Education/Colleges-and-Universities/4kym-4xw5" </w:instrText>
+      </w:r>
+      <w:r>
+        <w:fldChar w:fldCharType="separate"/>
+      </w:r>
+      <w:r>
+        <w:rPr>
+          <w:rStyle w:val="Hyperlink"/>
+          <w:sz w:val="15"/>
+          <w:szCs w:val="15"/>
+          <w:lang w:val="en-US"/>
+        </w:rPr>
+        <w:t>https://data.cityofnewyork.us/Education/Colleges-and-Universities/4kym-4xw5</w:t>
+      </w:r>
+      <w:r>
+        <w:rPr>
+          <w:rStyle w:val="Hyperlink"/>
+          <w:sz w:val="15"/>
+          <w:szCs w:val="15"/>
+          <w:lang w:val="en-US"/>
+        </w:rPr>
+        <w:fldChar w:fldCharType="end"/>
+      </w:r>
     </w:p>
   </w:endnote>
   <w:endnote w:id="6">
@@ -10589,17 +11807,36 @@
         </w:rPr>
         <w:t xml:space="preserve"> </w:t>
       </w:r>
-      <w:hyperlink r:id="rId6" w:history="1">
-        <w:r>
-          <w:rPr>
-            <w:rStyle w:val="Hyperlink"/>
-            <w:sz w:val="15"/>
-            <w:szCs w:val="15"/>
-            <w:lang w:val="en-US"/>
-          </w:rPr>
-          <w:t>https://github.com/FlorianFusseder/SpatialDatabases/blob/master/FuFlo%20Data/TABLES/2.colleguesAndUniversitys/view.txt</w:t>
-        </w:r>
-      </w:hyperlink>
+      <w:r>
+        <w:fldChar w:fldCharType="begin"/>
+      </w:r>
+      <w:r>
+        <w:rPr>
+          <w:lang w:val="en-US"/>
+        </w:rPr>
+        <w:instrText xml:space="preserve"> HYPERLINK "https://github.com/FlorianFusseder/SpatialDatabases/blob/master/FuFlo%20Data/TABLES/2.colleguesAndUniversitys/view.txt" </w:instrText>
+      </w:r>
+      <w:r>
+        <w:fldChar w:fldCharType="separate"/>
+      </w:r>
+      <w:r>
+        <w:rPr>
+          <w:rStyle w:val="Hyperlink"/>
+          <w:sz w:val="15"/>
+          <w:szCs w:val="15"/>
+          <w:lang w:val="en-US"/>
+        </w:rPr>
+        <w:t>https://github.com/FlorianFusseder/SpatialDatabases/blob/master/FuFlo%20Data/TABLES/2.colleguesAndUniversitys/view.txt</w:t>
+      </w:r>
+      <w:r>
+        <w:rPr>
+          <w:rStyle w:val="Hyperlink"/>
+          <w:sz w:val="15"/>
+          <w:szCs w:val="15"/>
+          <w:lang w:val="en-US"/>
+        </w:rPr>
+        <w:fldChar w:fldCharType="end"/>
+      </w:r>
     </w:p>
   </w:endnote>
   <w:endnote w:id="7">
@@ -10628,17 +11865,36 @@
         </w:rPr>
         <w:t xml:space="preserve"> </w:t>
       </w:r>
-      <w:hyperlink r:id="rId7" w:history="1">
-        <w:r>
-          <w:rPr>
-            <w:rStyle w:val="Hyperlink"/>
-            <w:sz w:val="15"/>
-            <w:szCs w:val="15"/>
-            <w:lang w:val="en-US"/>
-          </w:rPr>
-          <w:t>https://data.cityofnewyork.us/City-Government/Parking-Lot/h7zy-iq3d</w:t>
-        </w:r>
-      </w:hyperlink>
+      <w:r>
+        <w:fldChar w:fldCharType="begin"/>
+      </w:r>
+      <w:r>
+        <w:rPr>
+          <w:lang w:val="en-US"/>
+        </w:rPr>
+        <w:instrText xml:space="preserve"> HYPERLINK "https://data.cityofnewyork.us/City-Government/Parking-Lot/h7zy-iq3d" </w:instrText>
+      </w:r>
+      <w:r>
+        <w:fldChar w:fldCharType="separate"/>
+      </w:r>
+      <w:r>
+        <w:rPr>
+          <w:rStyle w:val="Hyperlink"/>
+          <w:sz w:val="15"/>
+          <w:szCs w:val="15"/>
+          <w:lang w:val="en-US"/>
+        </w:rPr>
+        <w:t>https://data.cityofnewyork.us/City-Government/Parking-Lot/h7zy-iq3d</w:t>
+      </w:r>
+      <w:r>
+        <w:rPr>
+          <w:rStyle w:val="Hyperlink"/>
+          <w:sz w:val="15"/>
+          <w:szCs w:val="15"/>
+          <w:lang w:val="en-US"/>
+        </w:rPr>
+        <w:fldChar w:fldCharType="end"/>
+      </w:r>
     </w:p>
   </w:endnote>
   <w:endnote w:id="8">
@@ -10667,17 +11923,42 @@
         </w:rPr>
         <w:t xml:space="preserve"> </w:t>
       </w:r>
-      <w:hyperlink r:id="rId8" w:history="1">
-        <w:r>
-          <w:rPr>
-            <w:rStyle w:val="Hyperlink"/>
-            <w:sz w:val="15"/>
-            <w:szCs w:val="15"/>
-            <w:lang w:val="en-US"/>
-          </w:rPr>
-          <w:t>https://github.com/FlorianFusseder/SpatialDatabases/blob/master/FuFlo%20Data/TABLES/3.parkintLot/ParkingData.sql</w:t>
-        </w:r>
-      </w:hyperlink>
+      <w:r>
+        <w:fldChar w:fldCharType="begin"/>
+      </w:r>
+      <w:r>
+        <w:rPr>
+          <w:lang w:val="en-US"/>
+        </w:rPr>
+        <w:instrText xml:space="preserve"> HYPERLINK "https://gi</w:instrText>
+      </w:r>
+      <w:r>
+        <w:rPr>
+          <w:lang w:val="en-US"/>
+        </w:rPr>
+        <w:instrText xml:space="preserve">thub.com/FlorianFusseder/SpatialDatabases/blob/master/FuFlo%20Data/TABLES/3.parkintLot/ParkingData.sql" </w:instrText>
+      </w:r>
+      <w:r>
+        <w:fldChar w:fldCharType="separate"/>
+      </w:r>
+      <w:r>
+        <w:rPr>
+          <w:rStyle w:val="Hyperlink"/>
+          <w:sz w:val="15"/>
+          <w:szCs w:val="15"/>
+          <w:lang w:val="en-US"/>
+        </w:rPr>
+        <w:t>https://github.com/FlorianFusseder/SpatialDatabases/blob/master/FuFlo%20Data/TABLES/3.parkintLot/ParkingData.sql</w:t>
+      </w:r>
+      <w:r>
+        <w:rPr>
+          <w:rStyle w:val="Hyperlink"/>
+          <w:sz w:val="15"/>
+          <w:szCs w:val="15"/>
+          <w:lang w:val="en-US"/>
+        </w:rPr>
+        <w:fldChar w:fldCharType="end"/>
+      </w:r>
     </w:p>
   </w:endnote>
   <w:endnote w:id="9">
@@ -10706,17 +11987,42 @@
         </w:rPr>
         <w:t xml:space="preserve"> </w:t>
       </w:r>
-      <w:hyperlink r:id="rId9" w:history="1">
-        <w:r>
-          <w:rPr>
-            <w:rStyle w:val="Hyperlink"/>
-            <w:sz w:val="15"/>
-            <w:szCs w:val="15"/>
-            <w:lang w:val="en-US"/>
-          </w:rPr>
-          <w:t>https://data.cityofnewyork.us/City-Government/New-York-City-Population-By-Neighborhood-Tabulatio/swpk-hqdp</w:t>
-        </w:r>
-      </w:hyperlink>
+      <w:r>
+        <w:fldChar w:fldCharType="begin"/>
+      </w:r>
+      <w:r>
+        <w:rPr>
+          <w:lang w:val="en-US"/>
+        </w:rPr>
+        <w:instrText xml:space="preserve"> HYPERLINK "https://data.cityofnew</w:instrText>
+      </w:r>
+      <w:r>
+        <w:rPr>
+          <w:lang w:val="en-US"/>
+        </w:rPr>
+        <w:instrText xml:space="preserve">york.us/City-Government/New-York-City-Population-By-Neighborhood-Tabulatio/swpk-hqdp" </w:instrText>
+      </w:r>
+      <w:r>
+        <w:fldChar w:fldCharType="separate"/>
+      </w:r>
+      <w:r>
+        <w:rPr>
+          <w:rStyle w:val="Hyperlink"/>
+          <w:sz w:val="15"/>
+          <w:szCs w:val="15"/>
+          <w:lang w:val="en-US"/>
+        </w:rPr>
+        <w:t>https://data.cityofnewyork.us/City-Government/New-York-City-Population-By-Neighborhood-Tabulatio/swpk-hqdp</w:t>
+      </w:r>
+      <w:r>
+        <w:rPr>
+          <w:rStyle w:val="Hyperlink"/>
+          <w:sz w:val="15"/>
+          <w:szCs w:val="15"/>
+          <w:lang w:val="en-US"/>
+        </w:rPr>
+        <w:fldChar w:fldCharType="end"/>
+      </w:r>
     </w:p>
   </w:endnote>
   <w:endnote w:id="10">
@@ -10745,17 +12051,42 @@
         </w:rPr>
         <w:t xml:space="preserve"> </w:t>
       </w:r>
-      <w:hyperlink r:id="rId10" w:history="1">
-        <w:r>
-          <w:rPr>
-            <w:rStyle w:val="Hyperlink"/>
-            <w:sz w:val="15"/>
-            <w:szCs w:val="15"/>
-            <w:lang w:val="en-US"/>
-          </w:rPr>
-          <w:t>https://github.com/FlorianFusseder/SpatialDatabases/blob/master/FuFlo%20Data/TABLES/6.population/populationData.sql</w:t>
-        </w:r>
-      </w:hyperlink>
+      <w:r>
+        <w:fldChar w:fldCharType="begin"/>
+      </w:r>
+      <w:r>
+        <w:rPr>
+          <w:lang w:val="en-US"/>
+        </w:rPr>
+        <w:instrText xml:space="preserve"> HYPERLINK "https://github.com/FlorianFusseder/SpatialData</w:instrText>
+      </w:r>
+      <w:r>
+        <w:rPr>
+          <w:lang w:val="en-US"/>
+        </w:rPr>
+        <w:instrText xml:space="preserve">bases/blob/master/FuFlo%20Data/TABLES/6.population/populationData.sql" </w:instrText>
+      </w:r>
+      <w:r>
+        <w:fldChar w:fldCharType="separate"/>
+      </w:r>
+      <w:r>
+        <w:rPr>
+          <w:rStyle w:val="Hyperlink"/>
+          <w:sz w:val="15"/>
+          <w:szCs w:val="15"/>
+          <w:lang w:val="en-US"/>
+        </w:rPr>
+        <w:t>https://github.com/FlorianFusseder/SpatialDatabases/blob/master/FuFlo%20Data/TABLES/6.population/populationData.sql</w:t>
+      </w:r>
+      <w:r>
+        <w:rPr>
+          <w:rStyle w:val="Hyperlink"/>
+          <w:sz w:val="15"/>
+          <w:szCs w:val="15"/>
+          <w:lang w:val="en-US"/>
+        </w:rPr>
+        <w:fldChar w:fldCharType="end"/>
+      </w:r>
     </w:p>
   </w:endnote>
   <w:endnote w:id="11">
@@ -10784,17 +12115,42 @@
         </w:rPr>
         <w:t xml:space="preserve"> </w:t>
       </w:r>
-      <w:hyperlink r:id="rId11" w:history="1">
-        <w:r>
-          <w:rPr>
-            <w:rStyle w:val="Hyperlink"/>
-            <w:sz w:val="15"/>
-            <w:szCs w:val="15"/>
-            <w:lang w:val="en-US"/>
-          </w:rPr>
-          <w:t>https://data.cityofnewyork.us/Public-Safety/NYPD-Complaint-Data-Current-YTD/5uac-w243</w:t>
-        </w:r>
-      </w:hyperlink>
+      <w:r>
+        <w:fldChar w:fldCharType="begin"/>
+      </w:r>
+      <w:r>
+        <w:rPr>
+          <w:lang w:val="en-US"/>
+        </w:rPr>
+        <w:instrText xml:space="preserve"> HYPERLINK "https://data.cityofnewyork.us/Public-Safety/NYPD-Com</w:instrText>
+      </w:r>
+      <w:r>
+        <w:rPr>
+          <w:lang w:val="en-US"/>
+        </w:rPr>
+        <w:instrText xml:space="preserve">plaint-Data-Current-YTD/5uac-w243" </w:instrText>
+      </w:r>
+      <w:r>
+        <w:fldChar w:fldCharType="separate"/>
+      </w:r>
+      <w:r>
+        <w:rPr>
+          <w:rStyle w:val="Hyperlink"/>
+          <w:sz w:val="15"/>
+          <w:szCs w:val="15"/>
+          <w:lang w:val="en-US"/>
+        </w:rPr>
+        <w:t>https://data.cityofnewyork.us/Public-Safety/NYPD-Complaint-Data-Current-YTD/5uac-w243</w:t>
+      </w:r>
+      <w:r>
+        <w:rPr>
+          <w:rStyle w:val="Hyperlink"/>
+          <w:sz w:val="15"/>
+          <w:szCs w:val="15"/>
+          <w:lang w:val="en-US"/>
+        </w:rPr>
+        <w:fldChar w:fldCharType="end"/>
+      </w:r>
     </w:p>
   </w:endnote>
   <w:endnote w:id="12">
@@ -10823,17 +12179,36 @@
         </w:rPr>
         <w:t xml:space="preserve"> </w:t>
       </w:r>
-      <w:hyperlink r:id="rId12" w:history="1">
-        <w:r>
-          <w:rPr>
-            <w:rStyle w:val="Hyperlink"/>
-            <w:sz w:val="15"/>
-            <w:szCs w:val="15"/>
-            <w:lang w:val="en-US"/>
-          </w:rPr>
-          <w:t>https://github.com/FlorianFusseder/SpatialDatabases/blob/master/FuFlo%20Data/TABLES/7.complaint/complaintData.sql</w:t>
-        </w:r>
-      </w:hyperlink>
+      <w:r>
+        <w:fldChar w:fldCharType="begin"/>
+      </w:r>
+      <w:r>
+        <w:rPr>
+          <w:lang w:val="en-US"/>
+        </w:rPr>
+        <w:instrText xml:space="preserve"> HYPERLINK "https://github.com/FlorianFusseder/SpatialDatabases/blob/master/FuFlo%20Data/TABLES/7.complaint/complaintData.sql" </w:instrText>
+      </w:r>
+      <w:r>
+        <w:fldChar w:fldCharType="separate"/>
+      </w:r>
+      <w:r>
+        <w:rPr>
+          <w:rStyle w:val="Hyperlink"/>
+          <w:sz w:val="15"/>
+          <w:szCs w:val="15"/>
+          <w:lang w:val="en-US"/>
+        </w:rPr>
+        <w:t>https://github.com/FlorianFusseder/SpatialDatabases/blob/master/FuFlo%20Data/TABLES/7.complaint/complaintData.sql</w:t>
+      </w:r>
+      <w:r>
+        <w:rPr>
+          <w:rStyle w:val="Hyperlink"/>
+          <w:sz w:val="15"/>
+          <w:szCs w:val="15"/>
+          <w:lang w:val="en-US"/>
+        </w:rPr>
+        <w:fldChar w:fldCharType="end"/>
+      </w:r>
     </w:p>
   </w:endnote>
   <w:endnote w:id="13">
@@ -10862,17 +12237,36 @@
         </w:rPr>
         <w:t xml:space="preserve"> </w:t>
       </w:r>
-      <w:hyperlink r:id="rId13" w:history="1">
-        <w:r>
-          <w:rPr>
-            <w:rStyle w:val="Hyperlink"/>
-            <w:sz w:val="15"/>
-            <w:szCs w:val="15"/>
-            <w:lang w:val="en-US"/>
-          </w:rPr>
-          <w:t>http://www1.nyc.gov/site/finance/taxes/property-cooperative-and-condominium-comparables.page</w:t>
-        </w:r>
-      </w:hyperlink>
+      <w:r>
+        <w:fldChar w:fldCharType="begin"/>
+      </w:r>
+      <w:r>
+        <w:rPr>
+          <w:lang w:val="en-US"/>
+        </w:rPr>
+        <w:instrText xml:space="preserve"> HYPERLINK "http://www1.nyc.gov/site/finance/taxes/property-cooperative-and-condominium-comparables.page" </w:instrText>
+      </w:r>
+      <w:r>
+        <w:fldChar w:fldCharType="separate"/>
+      </w:r>
+      <w:r>
+        <w:rPr>
+          <w:rStyle w:val="Hyperlink"/>
+          <w:sz w:val="15"/>
+          <w:szCs w:val="15"/>
+          <w:lang w:val="en-US"/>
+        </w:rPr>
+        <w:t>http://www1.nyc.gov/site/finance/taxes/property-cooperative-and-condominium-comparables.page</w:t>
+      </w:r>
+      <w:r>
+        <w:rPr>
+          <w:rStyle w:val="Hyperlink"/>
+          <w:sz w:val="15"/>
+          <w:szCs w:val="15"/>
+          <w:lang w:val="en-US"/>
+        </w:rPr>
+        <w:fldChar w:fldCharType="end"/>
+      </w:r>
     </w:p>
   </w:endnote>
   <w:endnote w:id="14">
@@ -10901,17 +12295,36 @@
         </w:rPr>
         <w:t xml:space="preserve"> </w:t>
       </w:r>
-      <w:hyperlink r:id="rId14" w:history="1">
-        <w:r>
-          <w:rPr>
-            <w:rStyle w:val="Hyperlink"/>
-            <w:sz w:val="15"/>
-            <w:szCs w:val="15"/>
-            <w:lang w:val="en-US"/>
-          </w:rPr>
-          <w:t>https://github.com/FlorianFusseder/SpatialDatabases/tree/master/Geocoder/Geocoder_mapbox</w:t>
-        </w:r>
-      </w:hyperlink>
+      <w:r>
+        <w:fldChar w:fldCharType="begin"/>
+      </w:r>
+      <w:r>
+        <w:rPr>
+          <w:lang w:val="en-US"/>
+        </w:rPr>
+        <w:instrText xml:space="preserve"> HYPERLINK "https://github.com/FlorianFusseder/SpatialDatabases/tree/master/Geocoder/Geocoder_mapbox" </w:instrText>
+      </w:r>
+      <w:r>
+        <w:fldChar w:fldCharType="separate"/>
+      </w:r>
+      <w:r>
+        <w:rPr>
+          <w:rStyle w:val="Hyperlink"/>
+          <w:sz w:val="15"/>
+          <w:szCs w:val="15"/>
+          <w:lang w:val="en-US"/>
+        </w:rPr>
+        <w:t>https://github.com/FlorianFusseder/SpatialDatabases/tree/master/Geocoder/Geocoder_mapbox</w:t>
+      </w:r>
+      <w:r>
+        <w:rPr>
+          <w:rStyle w:val="Hyperlink"/>
+          <w:sz w:val="15"/>
+          <w:szCs w:val="15"/>
+          <w:lang w:val="en-US"/>
+        </w:rPr>
+        <w:fldChar w:fldCharType="end"/>
+      </w:r>
     </w:p>
   </w:endnote>
   <w:endnote w:id="15">
@@ -10940,17 +12353,36 @@
         </w:rPr>
         <w:t xml:space="preserve"> </w:t>
       </w:r>
-      <w:hyperlink r:id="rId15" w:history="1">
-        <w:r>
-          <w:rPr>
-            <w:rStyle w:val="Hyperlink"/>
-            <w:sz w:val="15"/>
-            <w:szCs w:val="15"/>
-            <w:lang w:val="en-US"/>
-          </w:rPr>
-          <w:t>https://github.com/FlorianFusseder/SpatialDatabases/tree/master/Geocoder/Geocoder_google</w:t>
-        </w:r>
-      </w:hyperlink>
+      <w:r>
+        <w:fldChar w:fldCharType="begin"/>
+      </w:r>
+      <w:r>
+        <w:rPr>
+          <w:lang w:val="en-US"/>
+        </w:rPr>
+        <w:instrText xml:space="preserve"> HYPERLINK "https://github.com/FlorianFusseder/SpatialDatabases/tree/master/Geocoder/Geocoder_google" </w:instrText>
+      </w:r>
+      <w:r>
+        <w:fldChar w:fldCharType="separate"/>
+      </w:r>
+      <w:r>
+        <w:rPr>
+          <w:rStyle w:val="Hyperlink"/>
+          <w:sz w:val="15"/>
+          <w:szCs w:val="15"/>
+          <w:lang w:val="en-US"/>
+        </w:rPr>
+        <w:t>https://github.com/FlorianFusseder/SpatialDatabases/tree/master/Geocoder/Geocoder_google</w:t>
+      </w:r>
+      <w:r>
+        <w:rPr>
+          <w:rStyle w:val="Hyperlink"/>
+          <w:sz w:val="15"/>
+          <w:szCs w:val="15"/>
+          <w:lang w:val="en-US"/>
+        </w:rPr>
+        <w:fldChar w:fldCharType="end"/>
+      </w:r>
     </w:p>
   </w:endnote>
   <w:endnote w:id="16">
@@ -10979,17 +12411,42 @@
         </w:rPr>
         <w:t xml:space="preserve"> </w:t>
       </w:r>
-      <w:hyperlink r:id="rId16" w:history="1">
-        <w:r>
-          <w:rPr>
-            <w:rStyle w:val="Hyperlink"/>
-            <w:sz w:val="15"/>
-            <w:szCs w:val="15"/>
-            <w:lang w:val="en-US"/>
-          </w:rPr>
-          <w:t>https://data.cityofnewyork.us/Transportation/Subway-Stations/arq3-7z49</w:t>
-        </w:r>
-      </w:hyperlink>
+      <w:r>
+        <w:fldChar w:fldCharType="begin"/>
+      </w:r>
+      <w:r>
+        <w:rPr>
+          <w:lang w:val="en-US"/>
+        </w:rPr>
+        <w:instrText xml:space="preserve"> HYPERLINK "https://dat</w:instrText>
+      </w:r>
+      <w:r>
+        <w:rPr>
+          <w:lang w:val="en-US"/>
+        </w:rPr>
+        <w:instrText xml:space="preserve">a.cityofnewyork.us/Transportation/Subway-Stations/arq3-7z49" </w:instrText>
+      </w:r>
+      <w:r>
+        <w:fldChar w:fldCharType="separate"/>
+      </w:r>
+      <w:r>
+        <w:rPr>
+          <w:rStyle w:val="Hyperlink"/>
+          <w:sz w:val="15"/>
+          <w:szCs w:val="15"/>
+          <w:lang w:val="en-US"/>
+        </w:rPr>
+        <w:t>https://data.cityofnewyork.us/Transportation/Subway-Stations/arq3-7z49</w:t>
+      </w:r>
+      <w:r>
+        <w:rPr>
+          <w:rStyle w:val="Hyperlink"/>
+          <w:sz w:val="15"/>
+          <w:szCs w:val="15"/>
+          <w:lang w:val="en-US"/>
+        </w:rPr>
+        <w:fldChar w:fldCharType="end"/>
+      </w:r>
     </w:p>
   </w:endnote>
   <w:endnote w:id="17">
@@ -11018,17 +12475,36 @@
         </w:rPr>
         <w:t xml:space="preserve"> </w:t>
       </w:r>
-      <w:hyperlink r:id="rId17" w:history="1">
-        <w:r>
-          <w:rPr>
-            <w:rStyle w:val="Hyperlink"/>
-            <w:sz w:val="15"/>
-            <w:szCs w:val="15"/>
-            <w:lang w:val="en-US"/>
-          </w:rPr>
-          <w:t>https://github.com/FlorianFusseder/SpatialDatabases/blob/master/data/subway/subway.sql</w:t>
-        </w:r>
-      </w:hyperlink>
+      <w:r>
+        <w:fldChar w:fldCharType="begin"/>
+      </w:r>
+      <w:r>
+        <w:rPr>
+          <w:lang w:val="en-US"/>
+        </w:rPr>
+        <w:instrText xml:space="preserve"> HYPERLINK "https://github.com/FlorianFusseder/SpatialDatabases/blob/master/data/subway/subway.sql" </w:instrText>
+      </w:r>
+      <w:r>
+        <w:fldChar w:fldCharType="separate"/>
+      </w:r>
+      <w:r>
+        <w:rPr>
+          <w:rStyle w:val="Hyperlink"/>
+          <w:sz w:val="15"/>
+          <w:szCs w:val="15"/>
+          <w:lang w:val="en-US"/>
+        </w:rPr>
+        <w:t>https://github.com/FlorianFusseder/SpatialDatabases/blob/master/data/subway/subway.sql</w:t>
+      </w:r>
+      <w:r>
+        <w:rPr>
+          <w:rStyle w:val="Hyperlink"/>
+          <w:sz w:val="15"/>
+          <w:szCs w:val="15"/>
+          <w:lang w:val="en-US"/>
+        </w:rPr>
+        <w:fldChar w:fldCharType="end"/>
+      </w:r>
     </w:p>
   </w:endnote>
   <w:endnote w:id="18">
@@ -11057,17 +12533,36 @@
         </w:rPr>
         <w:t xml:space="preserve"> </w:t>
       </w:r>
-      <w:hyperlink r:id="rId18" w:history="1">
-        <w:r>
-          <w:rPr>
-            <w:rStyle w:val="Hyperlink"/>
-            <w:sz w:val="15"/>
-            <w:szCs w:val="15"/>
-            <w:lang w:val="en-US"/>
-          </w:rPr>
-          <w:t>https://github.com/FlorianFusseder/SpatialDatabases/blob/master/data/subway/subwaydistance_table.txt</w:t>
-        </w:r>
-      </w:hyperlink>
+      <w:r>
+        <w:fldChar w:fldCharType="begin"/>
+      </w:r>
+      <w:r>
+        <w:rPr>
+          <w:lang w:val="en-US"/>
+        </w:rPr>
+        <w:instrText xml:space="preserve"> HYPERLINK "https://github.com/FlorianFusseder/SpatialDatabases/blob/master/data/subway/subwaydistance_table.txt" </w:instrText>
+      </w:r>
+      <w:r>
+        <w:fldChar w:fldCharType="separate"/>
+      </w:r>
+      <w:r>
+        <w:rPr>
+          <w:rStyle w:val="Hyperlink"/>
+          <w:sz w:val="15"/>
+          <w:szCs w:val="15"/>
+          <w:lang w:val="en-US"/>
+        </w:rPr>
+        <w:t>https://github.com/FlorianFusseder/SpatialDatabases/blob/master/data/subway/subwaydistance_table.txt</w:t>
+      </w:r>
+      <w:r>
+        <w:rPr>
+          <w:rStyle w:val="Hyperlink"/>
+          <w:sz w:val="15"/>
+          <w:szCs w:val="15"/>
+          <w:lang w:val="en-US"/>
+        </w:rPr>
+        <w:fldChar w:fldCharType="end"/>
+      </w:r>
       <w:r>
         <w:rPr>
           <w:sz w:val="15"/>
@@ -11104,17 +12599,36 @@
         </w:rPr>
         <w:t xml:space="preserve"> </w:t>
       </w:r>
-      <w:hyperlink r:id="rId19" w:history="1">
-        <w:r>
-          <w:rPr>
-            <w:rStyle w:val="Hyperlink"/>
-            <w:sz w:val="15"/>
-            <w:szCs w:val="15"/>
-            <w:lang w:val="en-US"/>
-          </w:rPr>
-          <w:t>https://data.cityofnewyork.us/Recreation/Map-of-Soccer-and-Football-Fields/qqsi-vm9f</w:t>
-        </w:r>
-      </w:hyperlink>
+      <w:r>
+        <w:fldChar w:fldCharType="begin"/>
+      </w:r>
+      <w:r>
+        <w:rPr>
+          <w:lang w:val="en-US"/>
+        </w:rPr>
+        <w:instrText xml:space="preserve"> HYPERLINK "https://data.cityofnewyork.us/Recreation/Map-of-Soccer-and-Football-Fields/qqsi-vm9f" </w:instrText>
+      </w:r>
+      <w:r>
+        <w:fldChar w:fldCharType="separate"/>
+      </w:r>
+      <w:r>
+        <w:rPr>
+          <w:rStyle w:val="Hyperlink"/>
+          <w:sz w:val="15"/>
+          <w:szCs w:val="15"/>
+          <w:lang w:val="en-US"/>
+        </w:rPr>
+        <w:t>https://data.cityofnewyork.us/Recreation/Map-of-Soccer-and-Football-Fields/qqsi-vm9f</w:t>
+      </w:r>
+      <w:r>
+        <w:rPr>
+          <w:rStyle w:val="Hyperlink"/>
+          <w:sz w:val="15"/>
+          <w:szCs w:val="15"/>
+          <w:lang w:val="en-US"/>
+        </w:rPr>
+        <w:fldChar w:fldCharType="end"/>
+      </w:r>
       <w:r>
         <w:rPr>
           <w:sz w:val="15"/>
@@ -11151,17 +12665,42 @@
         </w:rPr>
         <w:t xml:space="preserve"> </w:t>
       </w:r>
-      <w:hyperlink r:id="rId20" w:history="1">
-        <w:r>
-          <w:rPr>
-            <w:rStyle w:val="Hyperlink"/>
-            <w:sz w:val="15"/>
-            <w:szCs w:val="15"/>
-            <w:lang w:val="en-US"/>
-          </w:rPr>
-          <w:t>https://github.com/FlorianFusseder/SpatialDatabases/blob/master/data/soccerfields/soccerfields.sql</w:t>
-        </w:r>
-      </w:hyperlink>
+      <w:r>
+        <w:fldChar w:fldCharType="begin"/>
+      </w:r>
+      <w:r>
+        <w:rPr>
+          <w:lang w:val="en-US"/>
+        </w:rPr>
+        <w:instrText xml:space="preserve"> HYPERLINK "https://github.c</w:instrText>
+      </w:r>
+      <w:r>
+        <w:rPr>
+          <w:lang w:val="en-US"/>
+        </w:rPr>
+        <w:instrText xml:space="preserve">om/FlorianFusseder/SpatialDatabases/blob/master/data/soccerfields/soccerfields.sql" </w:instrText>
+      </w:r>
+      <w:r>
+        <w:fldChar w:fldCharType="separate"/>
+      </w:r>
+      <w:r>
+        <w:rPr>
+          <w:rStyle w:val="Hyperlink"/>
+          <w:sz w:val="15"/>
+          <w:szCs w:val="15"/>
+          <w:lang w:val="en-US"/>
+        </w:rPr>
+        <w:t>https://github.com/FlorianFusseder/SpatialDatabases/blob/master/data/soccerfields/soccerfields.sql</w:t>
+      </w:r>
+      <w:r>
+        <w:rPr>
+          <w:rStyle w:val="Hyperlink"/>
+          <w:sz w:val="15"/>
+          <w:szCs w:val="15"/>
+          <w:lang w:val="en-US"/>
+        </w:rPr>
+        <w:fldChar w:fldCharType="end"/>
+      </w:r>
       <w:r>
         <w:rPr>
           <w:sz w:val="15"/>
@@ -11198,17 +12737,42 @@
         </w:rPr>
         <w:t xml:space="preserve"> </w:t>
       </w:r>
-      <w:hyperlink r:id="rId21" w:history="1">
-        <w:r>
-          <w:rPr>
-            <w:rStyle w:val="Hyperlink"/>
-            <w:sz w:val="15"/>
-            <w:szCs w:val="15"/>
-            <w:lang w:val="en-US"/>
-          </w:rPr>
-          <w:t>https://github.com/FlorianFusseder/SpatialDatabases/blob/master/data/soccerfields/soccerfield_data.txt</w:t>
-        </w:r>
-      </w:hyperlink>
+      <w:r>
+        <w:fldChar w:fldCharType="begin"/>
+      </w:r>
+      <w:r>
+        <w:rPr>
+          <w:lang w:val="en-US"/>
+        </w:rPr>
+        <w:instrText xml:space="preserve"> HYPERLINK "https://github.com/FlorianFusseder/SpatialDatabases/blo</w:instrText>
+      </w:r>
+      <w:r>
+        <w:rPr>
+          <w:lang w:val="en-US"/>
+        </w:rPr>
+        <w:instrText xml:space="preserve">b/master/data/soccerfields/soccerfield_data.txt" </w:instrText>
+      </w:r>
+      <w:r>
+        <w:fldChar w:fldCharType="separate"/>
+      </w:r>
+      <w:r>
+        <w:rPr>
+          <w:rStyle w:val="Hyperlink"/>
+          <w:sz w:val="15"/>
+          <w:szCs w:val="15"/>
+          <w:lang w:val="en-US"/>
+        </w:rPr>
+        <w:t>https://github.com/FlorianFusseder/SpatialDatabases/blob/master/data/soccerfields/soccerfield_data.txt</w:t>
+      </w:r>
+      <w:r>
+        <w:rPr>
+          <w:rStyle w:val="Hyperlink"/>
+          <w:sz w:val="15"/>
+          <w:szCs w:val="15"/>
+          <w:lang w:val="en-US"/>
+        </w:rPr>
+        <w:fldChar w:fldCharType="end"/>
+      </w:r>
       <w:r>
         <w:rPr>
           <w:sz w:val="15"/>
@@ -11245,17 +12809,36 @@
         </w:rPr>
         <w:t xml:space="preserve"> </w:t>
       </w:r>
-      <w:hyperlink r:id="rId22" w:history="1">
-        <w:r>
-          <w:rPr>
-            <w:rStyle w:val="Hyperlink"/>
-            <w:sz w:val="15"/>
-            <w:szCs w:val="15"/>
-            <w:lang w:val="en-US"/>
-          </w:rPr>
-          <w:t>https://data.cityofnewyork.us/City-Government/Play-Areas/8fhn-c4v3</w:t>
-        </w:r>
-      </w:hyperlink>
+      <w:r>
+        <w:fldChar w:fldCharType="begin"/>
+      </w:r>
+      <w:r>
+        <w:rPr>
+          <w:lang w:val="en-US"/>
+        </w:rPr>
+        <w:instrText xml:space="preserve"> HYPERLINK "https://data.cityofnewyork.us/City-Government/Play-Areas/8fhn-c4v3" </w:instrText>
+      </w:r>
+      <w:r>
+        <w:fldChar w:fldCharType="separate"/>
+      </w:r>
+      <w:r>
+        <w:rPr>
+          <w:rStyle w:val="Hyperlink"/>
+          <w:sz w:val="15"/>
+          <w:szCs w:val="15"/>
+          <w:lang w:val="en-US"/>
+        </w:rPr>
+        <w:t>https://data.cityofnewyork.us/City-Government/Play-Areas/8fhn-c4v3</w:t>
+      </w:r>
+      <w:r>
+        <w:rPr>
+          <w:rStyle w:val="Hyperlink"/>
+          <w:sz w:val="15"/>
+          <w:szCs w:val="15"/>
+          <w:lang w:val="en-US"/>
+        </w:rPr>
+        <w:fldChar w:fldCharType="end"/>
+      </w:r>
       <w:r>
         <w:rPr>
           <w:sz w:val="15"/>
@@ -11292,17 +12875,36 @@
         </w:rPr>
         <w:t xml:space="preserve"> </w:t>
       </w:r>
-      <w:hyperlink r:id="rId23" w:history="1">
-        <w:r>
-          <w:rPr>
-            <w:rStyle w:val="Hyperlink"/>
-            <w:sz w:val="15"/>
-            <w:szCs w:val="15"/>
-            <w:lang w:val="en-US"/>
-          </w:rPr>
-          <w:t>https://github.com/FlorianFusseder/SpatialDatabases/blob/master/data/playgrounds/playgrounds.sql</w:t>
-        </w:r>
-      </w:hyperlink>
+      <w:r>
+        <w:fldChar w:fldCharType="begin"/>
+      </w:r>
+      <w:r>
+        <w:rPr>
+          <w:lang w:val="en-US"/>
+        </w:rPr>
+        <w:instrText xml:space="preserve"> HYPERLINK "https://github.com/FlorianFusseder/SpatialDatabases/blob/master/data/playgrounds/playgrounds.sql" </w:instrText>
+      </w:r>
+      <w:r>
+        <w:fldChar w:fldCharType="separate"/>
+      </w:r>
+      <w:r>
+        <w:rPr>
+          <w:rStyle w:val="Hyperlink"/>
+          <w:sz w:val="15"/>
+          <w:szCs w:val="15"/>
+          <w:lang w:val="en-US"/>
+        </w:rPr>
+        <w:t>https://github.com/FlorianFusseder/SpatialDatabases/blob/master/data/playgrounds/playgrounds.sql</w:t>
+      </w:r>
+      <w:r>
+        <w:rPr>
+          <w:rStyle w:val="Hyperlink"/>
+          <w:sz w:val="15"/>
+          <w:szCs w:val="15"/>
+          <w:lang w:val="en-US"/>
+        </w:rPr>
+        <w:fldChar w:fldCharType="end"/>
+      </w:r>
       <w:r>
         <w:rPr>
           <w:sz w:val="15"/>
@@ -11331,17 +12933,36 @@
         </w:rPr>
         <w:endnoteRef/>
       </w:r>
-      <w:hyperlink r:id="rId24" w:history="1">
-        <w:r>
-          <w:rPr>
-            <w:rStyle w:val="Hyperlink"/>
-            <w:sz w:val="15"/>
-            <w:szCs w:val="15"/>
-            <w:lang w:val="en-US"/>
-          </w:rPr>
-          <w:t>https://github.com/FlorianFusseder/SpatialDatabases/blob/master/data/playgrounds/neighbourhood_playground_table2.txt</w:t>
-        </w:r>
-      </w:hyperlink>
+      <w:r>
+        <w:fldChar w:fldCharType="begin"/>
+      </w:r>
+      <w:r>
+        <w:rPr>
+          <w:lang w:val="en-US"/>
+        </w:rPr>
+        <w:instrText xml:space="preserve"> HYPERLINK "https://github.com/FlorianFusseder/SpatialDatabases/blob/master/data/playgrounds/neighbourhood_playground_table2.txt" </w:instrText>
+      </w:r>
+      <w:r>
+        <w:fldChar w:fldCharType="separate"/>
+      </w:r>
+      <w:r>
+        <w:rPr>
+          <w:rStyle w:val="Hyperlink"/>
+          <w:sz w:val="15"/>
+          <w:szCs w:val="15"/>
+          <w:lang w:val="en-US"/>
+        </w:rPr>
+        <w:t>https://github.com/FlorianFusseder/SpatialDatabases/blob/master/data/playgrounds/neighbourhood_playground_table2.txt</w:t>
+      </w:r>
+      <w:r>
+        <w:rPr>
+          <w:rStyle w:val="Hyperlink"/>
+          <w:sz w:val="15"/>
+          <w:szCs w:val="15"/>
+          <w:lang w:val="en-US"/>
+        </w:rPr>
+        <w:fldChar w:fldCharType="end"/>
+      </w:r>
       <w:r>
         <w:rPr>
           <w:sz w:val="15"/>
@@ -11378,17 +12999,36 @@
         </w:rPr>
         <w:t xml:space="preserve"> </w:t>
       </w:r>
-      <w:hyperlink r:id="rId25" w:history="1">
-        <w:r>
-          <w:rPr>
-            <w:rStyle w:val="Hyperlink"/>
-            <w:sz w:val="15"/>
-            <w:szCs w:val="15"/>
-            <w:lang w:val="en-US"/>
-          </w:rPr>
-          <w:t>https://data.cityofnewyork.us/City-Government/Parks-Properties/rjaj-zgq7</w:t>
-        </w:r>
-      </w:hyperlink>
+      <w:r>
+        <w:fldChar w:fldCharType="begin"/>
+      </w:r>
+      <w:r>
+        <w:rPr>
+          <w:lang w:val="en-US"/>
+        </w:rPr>
+        <w:instrText xml:space="preserve"> HYPERLINK "https://data.cityofnewyork.us/City-Government/Parks-Properties/rjaj-zgq7" </w:instrText>
+      </w:r>
+      <w:r>
+        <w:fldChar w:fldCharType="separate"/>
+      </w:r>
+      <w:r>
+        <w:rPr>
+          <w:rStyle w:val="Hyperlink"/>
+          <w:sz w:val="15"/>
+          <w:szCs w:val="15"/>
+          <w:lang w:val="en-US"/>
+        </w:rPr>
+        <w:t>https://data.cityofnewyork.us/City-Government/Parks-Properties/rjaj-zgq7</w:t>
+      </w:r>
+      <w:r>
+        <w:rPr>
+          <w:rStyle w:val="Hyperlink"/>
+          <w:sz w:val="15"/>
+          <w:szCs w:val="15"/>
+          <w:lang w:val="en-US"/>
+        </w:rPr>
+        <w:fldChar w:fldCharType="end"/>
+      </w:r>
       <w:r>
         <w:rPr>
           <w:sz w:val="15"/>
@@ -11425,17 +13065,36 @@
         </w:rPr>
         <w:t xml:space="preserve"> </w:t>
       </w:r>
-      <w:hyperlink r:id="rId26" w:history="1">
-        <w:r>
-          <w:rPr>
-            <w:rStyle w:val="Hyperlink"/>
-            <w:sz w:val="15"/>
-            <w:szCs w:val="15"/>
-            <w:lang w:val="en-US"/>
-          </w:rPr>
-          <w:t>https://github.com/FlorianFusseder/SpatialDatabases/blob/master/data/parks/park2.sql</w:t>
-        </w:r>
-      </w:hyperlink>
+      <w:r>
+        <w:fldChar w:fldCharType="begin"/>
+      </w:r>
+      <w:r>
+        <w:rPr>
+          <w:lang w:val="en-US"/>
+        </w:rPr>
+        <w:instrText xml:space="preserve"> HYPERLINK "https://github.com/FlorianFusseder/SpatialDatabases/blob/master/data/parks/park2.sql" </w:instrText>
+      </w:r>
+      <w:r>
+        <w:fldChar w:fldCharType="separate"/>
+      </w:r>
+      <w:r>
+        <w:rPr>
+          <w:rStyle w:val="Hyperlink"/>
+          <w:sz w:val="15"/>
+          <w:szCs w:val="15"/>
+          <w:lang w:val="en-US"/>
+        </w:rPr>
+        <w:t>https://github.com/FlorianFusseder/SpatialDatabases/blob/master/data/parks/park2.sql</w:t>
+      </w:r>
+      <w:r>
+        <w:rPr>
+          <w:rStyle w:val="Hyperlink"/>
+          <w:sz w:val="15"/>
+          <w:szCs w:val="15"/>
+          <w:lang w:val="en-US"/>
+        </w:rPr>
+        <w:fldChar w:fldCharType="end"/>
+      </w:r>
       <w:r>
         <w:rPr>
           <w:sz w:val="15"/>
@@ -11472,17 +13131,42 @@
         </w:rPr>
         <w:t xml:space="preserve"> </w:t>
       </w:r>
-      <w:hyperlink r:id="rId27" w:history="1">
-        <w:r>
-          <w:rPr>
-            <w:rStyle w:val="Hyperlink"/>
-            <w:sz w:val="15"/>
-            <w:szCs w:val="15"/>
-            <w:lang w:val="en-US"/>
-          </w:rPr>
-          <w:t>https://github.com/FlorianFusseder/SpatialDatabases/blob/master/data/parks/neighbourhood_parks_table2.txt</w:t>
-        </w:r>
-      </w:hyperlink>
+      <w:r>
+        <w:fldChar w:fldCharType="begin"/>
+      </w:r>
+      <w:r>
+        <w:rPr>
+          <w:lang w:val="en-US"/>
+        </w:rPr>
+        <w:instrText xml:space="preserve"> HYPERLINK "https://github.com/FlorianFusseder/SpatialDataba</w:instrText>
+      </w:r>
+      <w:r>
+        <w:rPr>
+          <w:lang w:val="en-US"/>
+        </w:rPr>
+        <w:instrText xml:space="preserve">ses/blob/master/data/parks/neighbourhood_parks_table2.txt" </w:instrText>
+      </w:r>
+      <w:r>
+        <w:fldChar w:fldCharType="separate"/>
+      </w:r>
+      <w:r>
+        <w:rPr>
+          <w:rStyle w:val="Hyperlink"/>
+          <w:sz w:val="15"/>
+          <w:szCs w:val="15"/>
+          <w:lang w:val="en-US"/>
+        </w:rPr>
+        <w:t>https://github.com/FlorianFusseder/SpatialDatabases/blob/master/data/parks/neighbourhood_parks_table2.txt</w:t>
+      </w:r>
+      <w:r>
+        <w:rPr>
+          <w:rStyle w:val="Hyperlink"/>
+          <w:sz w:val="15"/>
+          <w:szCs w:val="15"/>
+          <w:lang w:val="en-US"/>
+        </w:rPr>
+        <w:fldChar w:fldCharType="end"/>
+      </w:r>
       <w:r>
         <w:rPr>
           <w:sz w:val="15"/>
@@ -11519,17 +13203,42 @@
         </w:rPr>
         <w:t xml:space="preserve"> </w:t>
       </w:r>
-      <w:hyperlink r:id="rId28" w:history="1">
-        <w:r>
-          <w:rPr>
-            <w:rStyle w:val="Hyperlink"/>
-            <w:sz w:val="15"/>
-            <w:szCs w:val="15"/>
-            <w:lang w:val="en-US"/>
-          </w:rPr>
-          <w:t>https://data.cityofnewyork.us/Health/DOHMH-New-York-City-Restaurant-Inspection-Results/xx67-kt59</w:t>
-        </w:r>
-      </w:hyperlink>
+      <w:r>
+        <w:fldChar w:fldCharType="begin"/>
+      </w:r>
+      <w:r>
+        <w:rPr>
+          <w:lang w:val="en-US"/>
+        </w:rPr>
+        <w:instrText xml:space="preserve"> HYPERLINK "https://data.cityofnewyork.us/Health/DOHMH-New-York-City-Restaurant-Inspe</w:instrText>
+      </w:r>
+      <w:r>
+        <w:rPr>
+          <w:lang w:val="en-US"/>
+        </w:rPr>
+        <w:instrText xml:space="preserve">ction-Results/xx67-kt59" </w:instrText>
+      </w:r>
+      <w:r>
+        <w:fldChar w:fldCharType="separate"/>
+      </w:r>
+      <w:r>
+        <w:rPr>
+          <w:rStyle w:val="Hyperlink"/>
+          <w:sz w:val="15"/>
+          <w:szCs w:val="15"/>
+          <w:lang w:val="en-US"/>
+        </w:rPr>
+        <w:t>https://data.cityofnewyork.us/Health/DOHMH-New-York-City-Restaurant-Inspection-Results/xx67-kt59</w:t>
+      </w:r>
+      <w:r>
+        <w:rPr>
+          <w:rStyle w:val="Hyperlink"/>
+          <w:sz w:val="15"/>
+          <w:szCs w:val="15"/>
+          <w:lang w:val="en-US"/>
+        </w:rPr>
+        <w:fldChar w:fldCharType="end"/>
+      </w:r>
       <w:r>
         <w:rPr>
           <w:sz w:val="15"/>
@@ -11566,17 +13275,36 @@
         </w:rPr>
         <w:t xml:space="preserve"> </w:t>
       </w:r>
-      <w:hyperlink r:id="rId29" w:history="1">
-        <w:r>
-          <w:rPr>
-            <w:rStyle w:val="Hyperlink"/>
-            <w:sz w:val="15"/>
-            <w:szCs w:val="15"/>
-            <w:lang w:val="en-US"/>
-          </w:rPr>
-          <w:t>https://data.cityofnewyork.us/City-Government/NYC-Address-Points/g6pj-hd8k</w:t>
-        </w:r>
-      </w:hyperlink>
+      <w:r>
+        <w:fldChar w:fldCharType="begin"/>
+      </w:r>
+      <w:r>
+        <w:rPr>
+          <w:lang w:val="en-US"/>
+        </w:rPr>
+        <w:instrText xml:space="preserve"> HYPERLINK "https://data.cityofnewyork.us/City-Government/NYC-Address-Points/g6pj-hd8k" </w:instrText>
+      </w:r>
+      <w:r>
+        <w:fldChar w:fldCharType="separate"/>
+      </w:r>
+      <w:r>
+        <w:rPr>
+          <w:rStyle w:val="Hyperlink"/>
+          <w:sz w:val="15"/>
+          <w:szCs w:val="15"/>
+          <w:lang w:val="en-US"/>
+        </w:rPr>
+        <w:t>https://data.cityofnewyork.us/City-Government/NYC-Address-Points/g6pj-hd8k</w:t>
+      </w:r>
+      <w:r>
+        <w:rPr>
+          <w:rStyle w:val="Hyperlink"/>
+          <w:sz w:val="15"/>
+          <w:szCs w:val="15"/>
+          <w:lang w:val="en-US"/>
+        </w:rPr>
+        <w:fldChar w:fldCharType="end"/>
+      </w:r>
       <w:r>
         <w:rPr>
           <w:sz w:val="15"/>
@@ -11613,17 +13341,36 @@
         </w:rPr>
         <w:t xml:space="preserve"> </w:t>
       </w:r>
-      <w:hyperlink r:id="rId30" w:history="1">
-        <w:r>
-          <w:rPr>
-            <w:rStyle w:val="Hyperlink"/>
-            <w:sz w:val="15"/>
-            <w:szCs w:val="15"/>
-            <w:lang w:val="en-US"/>
-          </w:rPr>
-          <w:t>https://github.com/FlorianFusseder/SpatialDatabases/blob/master/data/restaurants/geoCoding.java</w:t>
-        </w:r>
-      </w:hyperlink>
+      <w:r>
+        <w:fldChar w:fldCharType="begin"/>
+      </w:r>
+      <w:r>
+        <w:rPr>
+          <w:lang w:val="en-US"/>
+        </w:rPr>
+        <w:instrText xml:space="preserve"> HYPERLINK "https://github.com/FlorianFusseder/SpatialDatabases/blob/master/data/restaurants/geoCoding.java" </w:instrText>
+      </w:r>
+      <w:r>
+        <w:fldChar w:fldCharType="separate"/>
+      </w:r>
+      <w:r>
+        <w:rPr>
+          <w:rStyle w:val="Hyperlink"/>
+          <w:sz w:val="15"/>
+          <w:szCs w:val="15"/>
+          <w:lang w:val="en-US"/>
+        </w:rPr>
+        <w:t>https://github.com/FlorianFusseder/SpatialDatabases/blob/master/data/restaurants/geoCoding.java</w:t>
+      </w:r>
+      <w:r>
+        <w:rPr>
+          <w:rStyle w:val="Hyperlink"/>
+          <w:sz w:val="15"/>
+          <w:szCs w:val="15"/>
+          <w:lang w:val="en-US"/>
+        </w:rPr>
+        <w:fldChar w:fldCharType="end"/>
+      </w:r>
       <w:r>
         <w:rPr>
           <w:sz w:val="15"/>
@@ -11660,17 +13407,42 @@
         </w:rPr>
         <w:t xml:space="preserve"> </w:t>
       </w:r>
-      <w:hyperlink r:id="rId31" w:history="1">
-        <w:r>
-          <w:rPr>
-            <w:rStyle w:val="Hyperlink"/>
-            <w:sz w:val="15"/>
-            <w:szCs w:val="15"/>
-            <w:lang w:val="en-US"/>
-          </w:rPr>
-          <w:t>https://github.com/FlorianFusseder/SpatialDatabases/blob/master/data/restaurants/restaurants2.sql</w:t>
-        </w:r>
-      </w:hyperlink>
+      <w:r>
+        <w:fldChar w:fldCharType="begin"/>
+      </w:r>
+      <w:r>
+        <w:rPr>
+          <w:lang w:val="en-US"/>
+        </w:rPr>
+        <w:instrText xml:space="preserve"> HYP</w:instrText>
+      </w:r>
+      <w:r>
+        <w:rPr>
+          <w:lang w:val="en-US"/>
+        </w:rPr>
+        <w:instrText xml:space="preserve">ERLINK "https://github.com/FlorianFusseder/SpatialDatabases/blob/master/data/restaurants/restaurants2.sql" </w:instrText>
+      </w:r>
+      <w:r>
+        <w:fldChar w:fldCharType="separate"/>
+      </w:r>
+      <w:r>
+        <w:rPr>
+          <w:rStyle w:val="Hyperlink"/>
+          <w:sz w:val="15"/>
+          <w:szCs w:val="15"/>
+          <w:lang w:val="en-US"/>
+        </w:rPr>
+        <w:t>https://github.com/FlorianFusseder/SpatialDatabases/blob/master/data/restaurants/restaurants2.sql</w:t>
+      </w:r>
+      <w:r>
+        <w:rPr>
+          <w:rStyle w:val="Hyperlink"/>
+          <w:sz w:val="15"/>
+          <w:szCs w:val="15"/>
+          <w:lang w:val="en-US"/>
+        </w:rPr>
+        <w:fldChar w:fldCharType="end"/>
+      </w:r>
       <w:r>
         <w:rPr>
           <w:sz w:val="15"/>
@@ -11707,17 +13479,42 @@
         </w:rPr>
         <w:t xml:space="preserve"> </w:t>
       </w:r>
-      <w:hyperlink r:id="rId32" w:history="1">
-        <w:r>
-          <w:rPr>
-            <w:rStyle w:val="Hyperlink"/>
-            <w:sz w:val="15"/>
-            <w:szCs w:val="15"/>
-            <w:lang w:val="en-US"/>
-          </w:rPr>
-          <w:t>https://github.com/FlorianFusseder/SpatialDatabases/blob/master/data/restaurants/restaurants_table2.txt</w:t>
-        </w:r>
-      </w:hyperlink>
+      <w:r>
+        <w:fldChar w:fldCharType="begin"/>
+      </w:r>
+      <w:r>
+        <w:rPr>
+          <w:lang w:val="en-US"/>
+        </w:rPr>
+        <w:instrText xml:space="preserve"> HYPERLINK "https://github.com/FlorianFussede</w:instrText>
+      </w:r>
+      <w:r>
+        <w:rPr>
+          <w:lang w:val="en-US"/>
+        </w:rPr>
+        <w:instrText xml:space="preserve">r/SpatialDatabases/blob/master/data/restaurants/restaurants_table2.txt" </w:instrText>
+      </w:r>
+      <w:r>
+        <w:fldChar w:fldCharType="separate"/>
+      </w:r>
+      <w:r>
+        <w:rPr>
+          <w:rStyle w:val="Hyperlink"/>
+          <w:sz w:val="15"/>
+          <w:szCs w:val="15"/>
+          <w:lang w:val="en-US"/>
+        </w:rPr>
+        <w:t>https://github.com/FlorianFusseder/SpatialDatabases/blob/master/data/restaurants/restaurants_table2.txt</w:t>
+      </w:r>
+      <w:r>
+        <w:rPr>
+          <w:rStyle w:val="Hyperlink"/>
+          <w:sz w:val="15"/>
+          <w:szCs w:val="15"/>
+          <w:lang w:val="en-US"/>
+        </w:rPr>
+        <w:fldChar w:fldCharType="end"/>
+      </w:r>
       <w:r>
         <w:rPr>
           <w:sz w:val="15"/>
@@ -11754,17 +13551,36 @@
         </w:rPr>
         <w:t xml:space="preserve"> </w:t>
       </w:r>
-      <w:hyperlink r:id="rId33" w:history="1">
-        <w:r>
-          <w:rPr>
-            <w:rStyle w:val="Hyperlink"/>
-            <w:sz w:val="15"/>
-            <w:szCs w:val="15"/>
-            <w:lang w:val="en-AU"/>
-          </w:rPr>
-          <w:t>https://webpack.github.io/</w:t>
-        </w:r>
-      </w:hyperlink>
+      <w:r>
+        <w:fldChar w:fldCharType="begin"/>
+      </w:r>
+      <w:r>
+        <w:rPr>
+          <w:lang w:val="en-US"/>
+        </w:rPr>
+        <w:instrText xml:space="preserve"> HYPERLINK "https://webpack.github.io/" </w:instrText>
+      </w:r>
+      <w:r>
+        <w:fldChar w:fldCharType="separate"/>
+      </w:r>
+      <w:r>
+        <w:rPr>
+          <w:rStyle w:val="Hyperlink"/>
+          <w:sz w:val="15"/>
+          <w:szCs w:val="15"/>
+          <w:lang w:val="en-AU"/>
+        </w:rPr>
+        <w:t>https://webpack.github.io/</w:t>
+      </w:r>
+      <w:r>
+        <w:rPr>
+          <w:rStyle w:val="Hyperlink"/>
+          <w:sz w:val="15"/>
+          <w:szCs w:val="15"/>
+          <w:lang w:val="en-AU"/>
+        </w:rPr>
+        <w:fldChar w:fldCharType="end"/>
+      </w:r>
       <w:r>
         <w:rPr>
           <w:sz w:val="15"/>
@@ -11801,17 +13617,36 @@
         </w:rPr>
         <w:t xml:space="preserve"> </w:t>
       </w:r>
-      <w:hyperlink r:id="rId34" w:history="1">
-        <w:r>
-          <w:rPr>
-            <w:rStyle w:val="Hyperlink"/>
-            <w:sz w:val="15"/>
-            <w:szCs w:val="15"/>
-            <w:lang w:val="en-AU"/>
-          </w:rPr>
-          <w:t>http://gulpjs.com/</w:t>
-        </w:r>
-      </w:hyperlink>
+      <w:r>
+        <w:fldChar w:fldCharType="begin"/>
+      </w:r>
+      <w:r>
+        <w:rPr>
+          <w:lang w:val="en-US"/>
+        </w:rPr>
+        <w:instrText xml:space="preserve"> HYPERLINK "http://gulpjs.com/" </w:instrText>
+      </w:r>
+      <w:r>
+        <w:fldChar w:fldCharType="separate"/>
+      </w:r>
+      <w:r>
+        <w:rPr>
+          <w:rStyle w:val="Hyperlink"/>
+          <w:sz w:val="15"/>
+          <w:szCs w:val="15"/>
+          <w:lang w:val="en-AU"/>
+        </w:rPr>
+        <w:t>http://gulpjs.com/</w:t>
+      </w:r>
+      <w:r>
+        <w:rPr>
+          <w:rStyle w:val="Hyperlink"/>
+          <w:sz w:val="15"/>
+          <w:szCs w:val="15"/>
+          <w:lang w:val="en-AU"/>
+        </w:rPr>
+        <w:fldChar w:fldCharType="end"/>
+      </w:r>
     </w:p>
   </w:endnote>
   <w:endnote w:id="35">
@@ -11840,17 +13675,36 @@
         </w:rPr>
         <w:t xml:space="preserve"> </w:t>
       </w:r>
-      <w:hyperlink r:id="rId35" w:history="1">
-        <w:r>
-          <w:rPr>
-            <w:rStyle w:val="Hyperlink"/>
-            <w:sz w:val="15"/>
-            <w:szCs w:val="15"/>
-            <w:lang w:val="en-US"/>
-          </w:rPr>
-          <w:t>https://github.com/FlorianFusseder/SpatialDatabases/blob/master/combine_data/combined_view.sql</w:t>
-        </w:r>
-      </w:hyperlink>
+      <w:r>
+        <w:fldChar w:fldCharType="begin"/>
+      </w:r>
+      <w:r>
+        <w:rPr>
+          <w:lang w:val="en-US"/>
+        </w:rPr>
+        <w:instrText xml:space="preserve"> HYPERLINK "https://github.com/FlorianFusseder/SpatialDatabases/blob/master/combine_data/combined_view.sql" </w:instrText>
+      </w:r>
+      <w:r>
+        <w:fldChar w:fldCharType="separate"/>
+      </w:r>
+      <w:r>
+        <w:rPr>
+          <w:rStyle w:val="Hyperlink"/>
+          <w:sz w:val="15"/>
+          <w:szCs w:val="15"/>
+          <w:lang w:val="en-US"/>
+        </w:rPr>
+        <w:t>https://github.com/FlorianFusseder/SpatialDatabases/blob/master/combine_data/combined_view.sql</w:t>
+      </w:r>
+      <w:r>
+        <w:rPr>
+          <w:rStyle w:val="Hyperlink"/>
+          <w:sz w:val="15"/>
+          <w:szCs w:val="15"/>
+          <w:lang w:val="en-US"/>
+        </w:rPr>
+        <w:fldChar w:fldCharType="end"/>
+      </w:r>
     </w:p>
   </w:endnote>
   <w:endnote w:id="36">
@@ -11879,17 +13733,36 @@
         </w:rPr>
         <w:t xml:space="preserve"> </w:t>
       </w:r>
-      <w:hyperlink r:id="rId36" w:history="1">
-        <w:r>
-          <w:rPr>
-            <w:rStyle w:val="Hyperlink"/>
-            <w:sz w:val="15"/>
-            <w:szCs w:val="15"/>
-            <w:lang w:val="en-US"/>
-          </w:rPr>
-          <w:t>https://en.wikipedia.org/wiki/Same-origin_policy</w:t>
-        </w:r>
-      </w:hyperlink>
+      <w:r>
+        <w:fldChar w:fldCharType="begin"/>
+      </w:r>
+      <w:r>
+        <w:rPr>
+          <w:lang w:val="en-US"/>
+        </w:rPr>
+        <w:instrText xml:space="preserve"> HYPERLINK "https://en.wikipedia.org/wiki/Same-origin_policy" </w:instrText>
+      </w:r>
+      <w:r>
+        <w:fldChar w:fldCharType="separate"/>
+      </w:r>
+      <w:r>
+        <w:rPr>
+          <w:rStyle w:val="Hyperlink"/>
+          <w:sz w:val="15"/>
+          <w:szCs w:val="15"/>
+          <w:lang w:val="en-US"/>
+        </w:rPr>
+        <w:t>https://en.wikipedia.org/wiki/Same-origin_policy</w:t>
+      </w:r>
+      <w:r>
+        <w:rPr>
+          <w:rStyle w:val="Hyperlink"/>
+          <w:sz w:val="15"/>
+          <w:szCs w:val="15"/>
+          <w:lang w:val="en-US"/>
+        </w:rPr>
+        <w:fldChar w:fldCharType="end"/>
+      </w:r>
       <w:r>
         <w:rPr>
           <w:sz w:val="15"/>
@@ -11926,17 +13799,36 @@
         </w:rPr>
         <w:t xml:space="preserve"> </w:t>
       </w:r>
-      <w:hyperlink r:id="rId37" w:anchor="setup-geoserver" w:history="1">
-        <w:r>
-          <w:rPr>
-            <w:rStyle w:val="Hyperlink"/>
-            <w:sz w:val="15"/>
-            <w:szCs w:val="15"/>
-            <w:lang w:val="en-US"/>
-          </w:rPr>
-          <w:t>https://github.com/FlorianFusseder/SpatialDatabases/tree/master/frontend#setup-geoserver</w:t>
-        </w:r>
-      </w:hyperlink>
+      <w:r>
+        <w:fldChar w:fldCharType="begin"/>
+      </w:r>
+      <w:r>
+        <w:rPr>
+          <w:lang w:val="en-US"/>
+        </w:rPr>
+        <w:instrText xml:space="preserve"> HYPERLINK "https://github.com/FlorianFusseder/SpatialDatabases/tree/master/frontend" \l "setup-geoserver" </w:instrText>
+      </w:r>
+      <w:r>
+        <w:fldChar w:fldCharType="separate"/>
+      </w:r>
+      <w:r>
+        <w:rPr>
+          <w:rStyle w:val="Hyperlink"/>
+          <w:sz w:val="15"/>
+          <w:szCs w:val="15"/>
+          <w:lang w:val="en-US"/>
+        </w:rPr>
+        <w:t>https://github.com/FlorianFusseder/SpatialDatabases/tree/master/frontend#setup-geoserver</w:t>
+      </w:r>
+      <w:r>
+        <w:rPr>
+          <w:rStyle w:val="Hyperlink"/>
+          <w:sz w:val="15"/>
+          <w:szCs w:val="15"/>
+          <w:lang w:val="en-US"/>
+        </w:rPr>
+        <w:fldChar w:fldCharType="end"/>
+      </w:r>
       <w:r>
         <w:rPr>
           <w:sz w:val="15"/>
@@ -11973,17 +13865,36 @@
         </w:rPr>
         <w:t xml:space="preserve"> </w:t>
       </w:r>
-      <w:hyperlink r:id="rId38" w:anchor="L51" w:history="1">
-        <w:r>
-          <w:rPr>
-            <w:rStyle w:val="Hyperlink"/>
-            <w:sz w:val="15"/>
-            <w:szCs w:val="15"/>
-            <w:lang w:val="en-US"/>
-          </w:rPr>
-          <w:t>https://github.com/FlorianFusseder/SpatialDatabases/blob/master/frontend/script.js#L51</w:t>
-        </w:r>
-      </w:hyperlink>
+      <w:r>
+        <w:fldChar w:fldCharType="begin"/>
+      </w:r>
+      <w:r>
+        <w:rPr>
+          <w:lang w:val="en-US"/>
+        </w:rPr>
+        <w:instrText xml:space="preserve"> HYPERLINK "https://github.com/FlorianFusseder/SpatialDatabases/blob/master/frontend/script.js" \l "L51" </w:instrText>
+      </w:r>
+      <w:r>
+        <w:fldChar w:fldCharType="separate"/>
+      </w:r>
+      <w:r>
+        <w:rPr>
+          <w:rStyle w:val="Hyperlink"/>
+          <w:sz w:val="15"/>
+          <w:szCs w:val="15"/>
+          <w:lang w:val="en-US"/>
+        </w:rPr>
+        <w:t>https://github.com/FlorianFusseder/SpatialDatabases/blob/master/frontend/script.js#L51</w:t>
+      </w:r>
+      <w:r>
+        <w:rPr>
+          <w:rStyle w:val="Hyperlink"/>
+          <w:sz w:val="15"/>
+          <w:szCs w:val="15"/>
+          <w:lang w:val="en-US"/>
+        </w:rPr>
+        <w:fldChar w:fldCharType="end"/>
+      </w:r>
       <w:r>
         <w:rPr>
           <w:sz w:val="15"/>
@@ -12020,17 +13931,36 @@
         </w:rPr>
         <w:t xml:space="preserve"> </w:t>
       </w:r>
-      <w:hyperlink r:id="rId39" w:anchor="directions" w:history="1">
-        <w:r>
-          <w:rPr>
-            <w:rStyle w:val="Hyperlink"/>
-            <w:sz w:val="15"/>
-            <w:szCs w:val="15"/>
-            <w:lang w:val="en-US"/>
-          </w:rPr>
-          <w:t>https://www.mapbox.com/api-documentation/#directions</w:t>
-        </w:r>
-      </w:hyperlink>
+      <w:r>
+        <w:fldChar w:fldCharType="begin"/>
+      </w:r>
+      <w:r>
+        <w:rPr>
+          <w:lang w:val="en-US"/>
+        </w:rPr>
+        <w:instrText xml:space="preserve"> HYPERLINK "https://www.mapbox.com/api-documentation/" \l "directions" </w:instrText>
+      </w:r>
+      <w:r>
+        <w:fldChar w:fldCharType="separate"/>
+      </w:r>
+      <w:r>
+        <w:rPr>
+          <w:rStyle w:val="Hyperlink"/>
+          <w:sz w:val="15"/>
+          <w:szCs w:val="15"/>
+          <w:lang w:val="en-US"/>
+        </w:rPr>
+        <w:t>https://www.mapbox.com/api-documentation/#directions</w:t>
+      </w:r>
+      <w:r>
+        <w:rPr>
+          <w:rStyle w:val="Hyperlink"/>
+          <w:sz w:val="15"/>
+          <w:szCs w:val="15"/>
+          <w:lang w:val="en-US"/>
+        </w:rPr>
+        <w:fldChar w:fldCharType="end"/>
+      </w:r>
       <w:r>
         <w:rPr>
           <w:sz w:val="15"/>
@@ -12065,17 +13995,42 @@
         </w:rPr>
         <w:t xml:space="preserve"> </w:t>
       </w:r>
-      <w:hyperlink r:id="rId40" w:anchor="distance" w:history="1">
-        <w:r>
-          <w:rPr>
-            <w:rStyle w:val="Hyperlink"/>
-            <w:sz w:val="15"/>
-            <w:szCs w:val="15"/>
-            <w:lang w:val="en-US"/>
-          </w:rPr>
-          <w:t>https://www.mapbox.com/api-documentation/#distance</w:t>
-        </w:r>
-      </w:hyperlink>
+      <w:r>
+        <w:fldChar w:fldCharType="begin"/>
+      </w:r>
+      <w:r>
+        <w:rPr>
+          <w:lang w:val="en-US"/>
+        </w:rPr>
+        <w:instrText xml:space="preserve"> HYPERLINK "https://www.mapbox.c</w:instrText>
+      </w:r>
+      <w:r>
+        <w:rPr>
+          <w:lang w:val="en-US"/>
+        </w:rPr>
+        <w:instrText xml:space="preserve">om/api-documentation/" \l "distance" </w:instrText>
+      </w:r>
+      <w:r>
+        <w:fldChar w:fldCharType="separate"/>
+      </w:r>
+      <w:r>
+        <w:rPr>
+          <w:rStyle w:val="Hyperlink"/>
+          <w:sz w:val="15"/>
+          <w:szCs w:val="15"/>
+          <w:lang w:val="en-US"/>
+        </w:rPr>
+        <w:t>https://www.mapbox.com/api-documentation/#distance</w:t>
+      </w:r>
+      <w:r>
+        <w:rPr>
+          <w:rStyle w:val="Hyperlink"/>
+          <w:sz w:val="15"/>
+          <w:szCs w:val="15"/>
+          <w:lang w:val="en-US"/>
+        </w:rPr>
+        <w:fldChar w:fldCharType="end"/>
+      </w:r>
       <w:r>
         <w:rPr>
           <w:lang w:val="en-US"/>
@@ -12178,7 +14133,7 @@
                 <w:rPr>
                   <w:noProof/>
                 </w:rPr>
-                <w:t>9</w:t>
+                <w:t>1</w:t>
               </w:r>
               <w:r>
                 <w:fldChar w:fldCharType="end"/>
@@ -13806,6 +15761,25 @@
       </w:tblBorders>
     </w:tblPr>
   </w:style>
+  <w:style w:type="paragraph" w:styleId="Beschriftung">
+    <w:name w:val="caption"/>
+    <w:basedOn w:val="Standard"/>
+    <w:next w:val="Standard"/>
+    <w:uiPriority w:val="35"/>
+    <w:unhideWhenUsed/>
+    <w:qFormat/>
+    <w:rsid w:val="008C62C5"/>
+    <w:pPr>
+      <w:spacing w:after="200" w:line="240" w:lineRule="auto"/>
+    </w:pPr>
+    <w:rPr>
+      <w:i/>
+      <w:iCs/>
+      <w:color w:val="44546A" w:themeColor="text2"/>
+      <w:sz w:val="18"/>
+      <w:szCs w:val="18"/>
+    </w:rPr>
+  </w:style>
 </w:styles>
 </file>
 
@@ -13955,6 +15929,7 @@
     <w:rsid w:val="00256B12"/>
     <w:rsid w:val="00271B77"/>
     <w:rsid w:val="002F21E4"/>
+    <w:rsid w:val="0083495B"/>
     <w:rsid w:val="00965A66"/>
     <w:rsid w:val="00996980"/>
     <w:rsid w:val="00AF0D6E"/>
@@ -14734,7 +16709,7 @@
 </file>
 
 <file path=customXml/itemProps2.xml><?xml version="1.0" encoding="utf-8"?>
-<ds:datastoreItem xmlns:ds="http://schemas.openxmlformats.org/officeDocument/2006/customXml" ds:itemID="{38CC027B-9938-48C4-BF8D-531476A1D183}">
+<ds:datastoreItem xmlns:ds="http://schemas.openxmlformats.org/officeDocument/2006/customXml" ds:itemID="{1267F71E-904C-4E8A-8DAA-C7217CC9B13C}">
   <ds:schemaRefs>
     <ds:schemaRef ds:uri="http://schemas.openxmlformats.org/officeDocument/2006/bibliography"/>
   </ds:schemaRefs>

</xml_diff>